<commit_message>
Foram acrescentadas algumas Regras de negócio. O documento visão de negócio.
</commit_message>
<xml_diff>
--- a/negocio/Regras de Negócios.docx
+++ b/negocio/Regras de Negócios.docx
@@ -28,12 +28,14 @@
         </w:rPr>
         <w:fldChar w:fldCharType="separate"/>
       </w:r>
-      <w:r>
-        <w:rPr>
-          <w:lang w:val="pt-BR"/>
-        </w:rPr>
-        <w:t>&lt;Nome do Projeto&gt;</w:t>
-      </w:r>
+      <w:proofErr w:type="spellStart"/>
+      <w:r>
+        <w:rPr>
+          <w:lang w:val="pt-BR"/>
+        </w:rPr>
+        <w:t>BookStorage</w:t>
+      </w:r>
+      <w:proofErr w:type="spellEnd"/>
       <w:r>
         <w:rPr>
           <w:lang w:val="pt-BR"/>
@@ -136,298 +138,8 @@
         <w:rPr>
           <w:lang w:val="pt-BR"/>
         </w:rPr>
-        <w:t xml:space="preserve">[Observação: O </w:t>
-      </w:r>
-      <w:proofErr w:type="spellStart"/>
-      <w:r>
-        <w:rPr>
-          <w:lang w:val="pt-BR"/>
-        </w:rPr>
-        <w:t>template</w:t>
-      </w:r>
-      <w:proofErr w:type="spellEnd"/>
-      <w:r>
-        <w:rPr>
-          <w:lang w:val="pt-BR"/>
-        </w:rPr>
-        <w:t xml:space="preserve"> a seguir é fornecido para uso com o </w:t>
-      </w:r>
-      <w:proofErr w:type="spellStart"/>
-      <w:r>
-        <w:rPr>
-          <w:lang w:val="pt-BR"/>
-        </w:rPr>
-        <w:t>Rational</w:t>
-      </w:r>
-      <w:proofErr w:type="spellEnd"/>
-      <w:r>
-        <w:rPr>
-          <w:lang w:val="pt-BR"/>
-        </w:rPr>
         <w:t xml:space="preserve"> </w:t>
       </w:r>
-      <w:proofErr w:type="spellStart"/>
-      <w:r>
-        <w:rPr>
-          <w:lang w:val="pt-BR"/>
-        </w:rPr>
-        <w:t>Unified</w:t>
-      </w:r>
-      <w:proofErr w:type="spellEnd"/>
-      <w:r>
-        <w:rPr>
-          <w:lang w:val="pt-BR"/>
-        </w:rPr>
-        <w:t xml:space="preserve"> </w:t>
-      </w:r>
-      <w:proofErr w:type="spellStart"/>
-      <w:r>
-        <w:rPr>
-          <w:lang w:val="pt-BR"/>
-        </w:rPr>
-        <w:t>Process</w:t>
-      </w:r>
-      <w:proofErr w:type="spellEnd"/>
-      <w:r>
-        <w:rPr>
-          <w:lang w:val="pt-BR"/>
-        </w:rPr>
-        <w:t xml:space="preserve"> (RUP). O texto em azul exibido entre colchetes e em itálico (</w:t>
-      </w:r>
-      <w:proofErr w:type="spellStart"/>
-      <w:r>
-        <w:rPr>
-          <w:lang w:val="pt-BR"/>
-        </w:rPr>
-        <w:t>sty</w:t>
-      </w:r>
-      <w:r>
-        <w:rPr>
-          <w:lang w:val="pt-BR"/>
-        </w:rPr>
-        <w:t>le</w:t>
-      </w:r>
-      <w:proofErr w:type="spellEnd"/>
-      <w:r>
-        <w:rPr>
-          <w:lang w:val="pt-BR"/>
-        </w:rPr>
-        <w:t>=</w:t>
-      </w:r>
-      <w:proofErr w:type="spellStart"/>
-      <w:r>
-        <w:rPr>
-          <w:lang w:val="pt-BR"/>
-        </w:rPr>
-        <w:t>InfoBlue</w:t>
-      </w:r>
-      <w:proofErr w:type="spellEnd"/>
-      <w:r>
-        <w:rPr>
-          <w:lang w:val="pt-BR"/>
-        </w:rPr>
-        <w:t>) foi incluído para orientar o autor e deve ser excluído antes da publicação do documento. Um parágrafo digitado após esse estilo será automaticamente definido como normal (</w:t>
-      </w:r>
-      <w:proofErr w:type="spellStart"/>
-      <w:r>
-        <w:rPr>
-          <w:lang w:val="pt-BR"/>
-        </w:rPr>
-        <w:t>style</w:t>
-      </w:r>
-      <w:proofErr w:type="spellEnd"/>
-      <w:r>
-        <w:rPr>
-          <w:lang w:val="pt-BR"/>
-        </w:rPr>
-        <w:t>=</w:t>
-      </w:r>
-      <w:proofErr w:type="spellStart"/>
-      <w:r>
-        <w:rPr>
-          <w:lang w:val="pt-BR"/>
-        </w:rPr>
-        <w:t>Body</w:t>
-      </w:r>
-      <w:proofErr w:type="spellEnd"/>
-      <w:r>
-        <w:rPr>
-          <w:lang w:val="pt-BR"/>
-        </w:rPr>
-        <w:t xml:space="preserve"> </w:t>
-      </w:r>
-      <w:proofErr w:type="spellStart"/>
-      <w:r>
-        <w:rPr>
-          <w:lang w:val="pt-BR"/>
-        </w:rPr>
-        <w:t>Text</w:t>
-      </w:r>
-      <w:proofErr w:type="spellEnd"/>
-      <w:r>
-        <w:rPr>
-          <w:lang w:val="pt-BR"/>
-        </w:rPr>
-        <w:t>).]</w:t>
-      </w:r>
-    </w:p>
-    <w:p>
-      <w:pPr>
-        <w:pStyle w:val="InfoBlue"/>
-        <w:rPr>
-          <w:lang w:val="pt-BR"/>
-        </w:rPr>
-      </w:pPr>
-      <w:r>
-        <w:rPr>
-          <w:lang w:val="pt-BR"/>
-        </w:rPr>
-        <w:t>[Para personalizar campos automáticos no Microsoft Wo</w:t>
-      </w:r>
-      <w:r>
-        <w:rPr>
-          <w:lang w:val="pt-BR"/>
-        </w:rPr>
-        <w:t xml:space="preserve">rd (que exibem um fundo cinza quando selecionados), </w:t>
-      </w:r>
-      <w:proofErr w:type="gramStart"/>
-      <w:r>
-        <w:rPr>
-          <w:lang w:val="pt-BR"/>
-        </w:rPr>
-        <w:t>escolha File</w:t>
-      </w:r>
-      <w:proofErr w:type="gramEnd"/>
-      <w:r>
-        <w:rPr>
-          <w:lang w:val="pt-BR"/>
-        </w:rPr>
-        <w:t>&gt;</w:t>
-      </w:r>
-      <w:proofErr w:type="spellStart"/>
-      <w:r>
-        <w:rPr>
-          <w:lang w:val="pt-BR"/>
-        </w:rPr>
-        <w:t>Properties</w:t>
-      </w:r>
-      <w:proofErr w:type="spellEnd"/>
-      <w:r>
-        <w:rPr>
-          <w:lang w:val="pt-BR"/>
-        </w:rPr>
-        <w:t xml:space="preserve"> e substitua os campos </w:t>
-      </w:r>
-      <w:proofErr w:type="spellStart"/>
-      <w:r>
-        <w:rPr>
-          <w:lang w:val="pt-BR"/>
-        </w:rPr>
-        <w:t>Title</w:t>
-      </w:r>
-      <w:proofErr w:type="spellEnd"/>
-      <w:r>
-        <w:rPr>
-          <w:lang w:val="pt-BR"/>
-        </w:rPr>
-        <w:t xml:space="preserve">, </w:t>
-      </w:r>
-      <w:proofErr w:type="spellStart"/>
-      <w:r>
-        <w:rPr>
-          <w:lang w:val="pt-BR"/>
-        </w:rPr>
-        <w:t>Subject</w:t>
-      </w:r>
-      <w:proofErr w:type="spellEnd"/>
-      <w:r>
-        <w:rPr>
-          <w:lang w:val="pt-BR"/>
-        </w:rPr>
-        <w:t xml:space="preserve"> e </w:t>
-      </w:r>
-      <w:proofErr w:type="spellStart"/>
-      <w:r>
-        <w:rPr>
-          <w:lang w:val="pt-BR"/>
-        </w:rPr>
-        <w:t>Company</w:t>
-      </w:r>
-      <w:proofErr w:type="spellEnd"/>
-      <w:r>
-        <w:rPr>
-          <w:lang w:val="pt-BR"/>
-        </w:rPr>
-        <w:t xml:space="preserve"> pelas informações apropriadas para este documento. Depois de fechar a caixa de diálogo, para atualizar os campos automáticos no docum</w:t>
-      </w:r>
-      <w:r>
-        <w:rPr>
-          <w:lang w:val="pt-BR"/>
-        </w:rPr>
-        <w:t xml:space="preserve">ento inteiro, selecione </w:t>
-      </w:r>
-      <w:proofErr w:type="spellStart"/>
-      <w:r>
-        <w:rPr>
-          <w:lang w:val="pt-BR"/>
-        </w:rPr>
-        <w:t>Edit</w:t>
-      </w:r>
-      <w:proofErr w:type="spellEnd"/>
-      <w:r>
-        <w:rPr>
-          <w:lang w:val="pt-BR"/>
-        </w:rPr>
-        <w:t>&gt;</w:t>
-      </w:r>
-      <w:proofErr w:type="spellStart"/>
-      <w:r>
-        <w:rPr>
-          <w:lang w:val="pt-BR"/>
-        </w:rPr>
-        <w:t>Select</w:t>
-      </w:r>
-      <w:proofErr w:type="spellEnd"/>
-      <w:r>
-        <w:rPr>
-          <w:lang w:val="pt-BR"/>
-        </w:rPr>
-        <w:t xml:space="preserve"> </w:t>
-      </w:r>
-      <w:proofErr w:type="spellStart"/>
-      <w:r>
-        <w:rPr>
-          <w:lang w:val="pt-BR"/>
-        </w:rPr>
-        <w:t>All</w:t>
-      </w:r>
-      <w:proofErr w:type="spellEnd"/>
-      <w:r>
-        <w:rPr>
-          <w:lang w:val="pt-BR"/>
-        </w:rPr>
-        <w:t xml:space="preserve"> (ou </w:t>
-      </w:r>
-      <w:proofErr w:type="spellStart"/>
-      <w:r>
-        <w:rPr>
-          <w:lang w:val="pt-BR"/>
-        </w:rPr>
-        <w:t>Ctrl-A</w:t>
-      </w:r>
-      <w:proofErr w:type="spellEnd"/>
-      <w:r>
-        <w:rPr>
-          <w:lang w:val="pt-BR"/>
-        </w:rPr>
-        <w:t>) e pressione F9 ou simplesmente clique no campo e pressione F9. Isso deve ser feito separadamente para Cabeçalhos e Rodapés. Alt-F9 alterna entre a exibição de nomes de campos e do conteúdo dos campos. Con</w:t>
-      </w:r>
-      <w:r>
-        <w:rPr>
-          <w:lang w:val="pt-BR"/>
-        </w:rPr>
-        <w:t xml:space="preserve">sulte a ajuda do Word para obter mais informações sobre como trabalhar com campos.] </w:t>
-      </w:r>
     </w:p>
     <w:p>
       <w:pPr>
@@ -435,7 +147,7 @@
           <w:lang w:val="pt-BR"/>
         </w:rPr>
         <w:sectPr>
-          <w:headerReference w:type="default" r:id="rId7"/>
+          <w:headerReference w:type="default" r:id="rId8"/>
           <w:pgSz w:w="12240" w:h="15840" w:code="1"/>
           <w:pgMar w:top="1417" w:right="1440" w:bottom="1417" w:left="1440" w:header="720" w:footer="720" w:gutter="0"/>
           <w:cols w:space="720"/>
@@ -479,12 +191,6 @@
         <w:gridCol w:w="2304"/>
       </w:tblGrid>
       <w:tr>
-        <w:tblPrEx>
-          <w:tblCellMar>
-            <w:top w:w="0" w:type="dxa"/>
-            <w:bottom w:w="0" w:type="dxa"/>
-          </w:tblCellMar>
-        </w:tblPrEx>
         <w:tc>
           <w:tcPr>
             <w:tcW w:w="2304" w:type="dxa"/>
@@ -607,12 +313,6 @@
         </w:tc>
       </w:tr>
       <w:tr>
-        <w:tblPrEx>
-          <w:tblCellMar>
-            <w:top w:w="0" w:type="dxa"/>
-            <w:bottom w:w="0" w:type="dxa"/>
-          </w:tblCellMar>
-        </w:tblPrEx>
         <w:tc>
           <w:tcPr>
             <w:tcW w:w="2304" w:type="dxa"/>
@@ -634,35 +334,31 @@
               <w:rPr>
                 <w:lang w:val="pt-BR"/>
               </w:rPr>
-              <w:t>&lt;</w:t>
+              <w:t>30</w:t>
             </w:r>
-            <w:proofErr w:type="spellStart"/>
-            <w:r>
-              <w:rPr>
-                <w:lang w:val="pt-BR"/>
-              </w:rPr>
-              <w:t>dd</w:t>
-            </w:r>
-            <w:proofErr w:type="spellEnd"/>
             <w:r>
               <w:rPr>
                 <w:lang w:val="pt-BR"/>
               </w:rPr>
               <w:t>/</w:t>
             </w:r>
-            <w:proofErr w:type="spellStart"/>
             <w:r>
               <w:rPr>
                 <w:lang w:val="pt-BR"/>
               </w:rPr>
-              <w:t>mmm</w:t>
+              <w:t>05</w:t>
             </w:r>
-            <w:proofErr w:type="spellEnd"/>
             <w:r>
               <w:rPr>
                 <w:lang w:val="pt-BR"/>
               </w:rPr>
-              <w:t>/aa&gt;</w:t>
+              <w:t>/</w:t>
+            </w:r>
+            <w:r>
+              <w:rPr>
+                <w:lang w:val="pt-BR"/>
+              </w:rPr>
+              <w:t>2021</w:t>
             </w:r>
           </w:p>
         </w:tc>
@@ -687,21 +383,7 @@
               <w:rPr>
                 <w:lang w:val="pt-BR"/>
               </w:rPr>
-              <w:t>&lt;</w:t>
-            </w:r>
-            <w:proofErr w:type="spellStart"/>
-            <w:r>
-              <w:rPr>
-                <w:lang w:val="pt-BR"/>
-              </w:rPr>
-              <w:t>x.x</w:t>
-            </w:r>
-            <w:proofErr w:type="spellEnd"/>
-            <w:r>
-              <w:rPr>
-                <w:lang w:val="pt-BR"/>
-              </w:rPr>
-              <w:t>&gt;</w:t>
+              <w:t>1.0</w:t>
             </w:r>
           </w:p>
         </w:tc>
@@ -751,18 +433,12 @@
               <w:rPr>
                 <w:lang w:val="pt-BR"/>
               </w:rPr>
-              <w:t>&lt;nome&gt;</w:t>
+              <w:t>Daniel Lucas de Almeida</w:t>
             </w:r>
           </w:p>
         </w:tc>
       </w:tr>
       <w:tr>
-        <w:tblPrEx>
-          <w:tblCellMar>
-            <w:top w:w="0" w:type="dxa"/>
-            <w:bottom w:w="0" w:type="dxa"/>
-          </w:tblCellMar>
-        </w:tblPrEx>
         <w:tc>
           <w:tcPr>
             <w:tcW w:w="2304" w:type="dxa"/>
@@ -841,12 +517,6 @@
         </w:tc>
       </w:tr>
       <w:tr>
-        <w:tblPrEx>
-          <w:tblCellMar>
-            <w:top w:w="0" w:type="dxa"/>
-            <w:bottom w:w="0" w:type="dxa"/>
-          </w:tblCellMar>
-        </w:tblPrEx>
         <w:tc>
           <w:tcPr>
             <w:tcW w:w="2304" w:type="dxa"/>
@@ -925,12 +595,6 @@
         </w:tc>
       </w:tr>
       <w:tr>
-        <w:tblPrEx>
-          <w:tblCellMar>
-            <w:top w:w="0" w:type="dxa"/>
-            <w:bottom w:w="0" w:type="dxa"/>
-          </w:tblCellMar>
-        </w:tblPrEx>
         <w:tc>
           <w:tcPr>
             <w:tcW w:w="2304" w:type="dxa"/>
@@ -1044,10 +708,12 @@
           <w:tab w:val="left" w:pos="432"/>
         </w:tabs>
         <w:rPr>
+          <w:rFonts w:asciiTheme="minorHAnsi" w:eastAsiaTheme="minorEastAsia" w:hAnsiTheme="minorHAnsi" w:cstheme="minorBidi"/>
           <w:noProof/>
           <w:snapToGrid/>
-          <w:sz w:val="24"/>
-          <w:szCs w:val="24"/>
+          <w:sz w:val="22"/>
+          <w:szCs w:val="22"/>
+          <w:lang w:val="pt-BR" w:eastAsia="pt-BR"/>
         </w:rPr>
       </w:pPr>
       <w:r>
@@ -1083,10 +749,12 @@
       </w:r>
       <w:r>
         <w:rPr>
+          <w:rFonts w:asciiTheme="minorHAnsi" w:eastAsiaTheme="minorEastAsia" w:hAnsiTheme="minorHAnsi" w:cstheme="minorBidi"/>
           <w:noProof/>
           <w:snapToGrid/>
-          <w:sz w:val="24"/>
-          <w:szCs w:val="24"/>
+          <w:sz w:val="22"/>
+          <w:szCs w:val="22"/>
+          <w:lang w:val="pt-BR" w:eastAsia="pt-BR"/>
         </w:rPr>
         <w:tab/>
       </w:r>
@@ -1113,13 +781,7 @@
         <w:rPr>
           <w:noProof/>
         </w:rPr>
-        <w:instrText xml:space="preserve"> PAGEREF _Toc18206</w:instrText>
-      </w:r>
-      <w:r>
-        <w:rPr>
-          <w:noProof/>
-        </w:rPr>
-        <w:instrText xml:space="preserve">537 \h </w:instrText>
+        <w:instrText xml:space="preserve"> PAGEREF _Toc73282306 \h </w:instrText>
       </w:r>
       <w:r>
         <w:rPr>
@@ -1152,10 +814,12 @@
           <w:tab w:val="left" w:pos="1000"/>
         </w:tabs>
         <w:rPr>
+          <w:rFonts w:asciiTheme="minorHAnsi" w:eastAsiaTheme="minorEastAsia" w:hAnsiTheme="minorHAnsi" w:cstheme="minorBidi"/>
           <w:noProof/>
           <w:snapToGrid/>
-          <w:sz w:val="24"/>
-          <w:szCs w:val="24"/>
+          <w:sz w:val="22"/>
+          <w:szCs w:val="22"/>
+          <w:lang w:val="pt-BR" w:eastAsia="pt-BR"/>
         </w:rPr>
       </w:pPr>
       <w:r>
@@ -1167,10 +831,12 @@
       </w:r>
       <w:r>
         <w:rPr>
+          <w:rFonts w:asciiTheme="minorHAnsi" w:eastAsiaTheme="minorEastAsia" w:hAnsiTheme="minorHAnsi" w:cstheme="minorBidi"/>
           <w:noProof/>
           <w:snapToGrid/>
-          <w:sz w:val="24"/>
-          <w:szCs w:val="24"/>
+          <w:sz w:val="22"/>
+          <w:szCs w:val="22"/>
+          <w:lang w:val="pt-BR" w:eastAsia="pt-BR"/>
         </w:rPr>
         <w:tab/>
       </w:r>
@@ -1197,7 +863,7 @@
         <w:rPr>
           <w:noProof/>
         </w:rPr>
-        <w:instrText xml:space="preserve"> PAGEREF _Toc18206538 \h </w:instrText>
+        <w:instrText xml:space="preserve"> PAGEREF _Toc73282307 \h </w:instrText>
       </w:r>
       <w:r>
         <w:rPr>
@@ -1230,10 +896,12 @@
           <w:tab w:val="left" w:pos="1000"/>
         </w:tabs>
         <w:rPr>
+          <w:rFonts w:asciiTheme="minorHAnsi" w:eastAsiaTheme="minorEastAsia" w:hAnsiTheme="minorHAnsi" w:cstheme="minorBidi"/>
           <w:noProof/>
           <w:snapToGrid/>
-          <w:sz w:val="24"/>
-          <w:szCs w:val="24"/>
+          <w:sz w:val="22"/>
+          <w:szCs w:val="22"/>
+          <w:lang w:val="pt-BR" w:eastAsia="pt-BR"/>
         </w:rPr>
       </w:pPr>
       <w:r>
@@ -1245,10 +913,12 @@
       </w:r>
       <w:r>
         <w:rPr>
+          <w:rFonts w:asciiTheme="minorHAnsi" w:eastAsiaTheme="minorEastAsia" w:hAnsiTheme="minorHAnsi" w:cstheme="minorBidi"/>
           <w:noProof/>
           <w:snapToGrid/>
-          <w:sz w:val="24"/>
-          <w:szCs w:val="24"/>
+          <w:sz w:val="22"/>
+          <w:szCs w:val="22"/>
+          <w:lang w:val="pt-BR" w:eastAsia="pt-BR"/>
         </w:rPr>
         <w:tab/>
       </w:r>
@@ -1275,7 +945,7 @@
         <w:rPr>
           <w:noProof/>
         </w:rPr>
-        <w:instrText xml:space="preserve"> PAGEREF _Toc18206539 \h </w:instrText>
+        <w:instrText xml:space="preserve"> PAGEREF _Toc73282308 \h </w:instrText>
       </w:r>
       <w:r>
         <w:rPr>
@@ -1308,10 +978,12 @@
           <w:tab w:val="left" w:pos="1000"/>
         </w:tabs>
         <w:rPr>
+          <w:rFonts w:asciiTheme="minorHAnsi" w:eastAsiaTheme="minorEastAsia" w:hAnsiTheme="minorHAnsi" w:cstheme="minorBidi"/>
           <w:noProof/>
           <w:snapToGrid/>
-          <w:sz w:val="24"/>
-          <w:szCs w:val="24"/>
+          <w:sz w:val="22"/>
+          <w:szCs w:val="22"/>
+          <w:lang w:val="pt-BR" w:eastAsia="pt-BR"/>
         </w:rPr>
       </w:pPr>
       <w:r>
@@ -1323,10 +995,12 @@
       </w:r>
       <w:r>
         <w:rPr>
+          <w:rFonts w:asciiTheme="minorHAnsi" w:eastAsiaTheme="minorEastAsia" w:hAnsiTheme="minorHAnsi" w:cstheme="minorBidi"/>
           <w:noProof/>
           <w:snapToGrid/>
-          <w:sz w:val="24"/>
-          <w:szCs w:val="24"/>
+          <w:sz w:val="22"/>
+          <w:szCs w:val="22"/>
+          <w:lang w:val="pt-BR" w:eastAsia="pt-BR"/>
         </w:rPr>
         <w:tab/>
       </w:r>
@@ -1353,7 +1027,7 @@
         <w:rPr>
           <w:noProof/>
         </w:rPr>
-        <w:instrText xml:space="preserve"> PAGEREF _Toc18206540 \h </w:instrText>
+        <w:instrText xml:space="preserve"> PAGEREF _Toc73282309 \h </w:instrText>
       </w:r>
       <w:r>
         <w:rPr>
@@ -1386,10 +1060,12 @@
           <w:tab w:val="left" w:pos="1000"/>
         </w:tabs>
         <w:rPr>
+          <w:rFonts w:asciiTheme="minorHAnsi" w:eastAsiaTheme="minorEastAsia" w:hAnsiTheme="minorHAnsi" w:cstheme="minorBidi"/>
           <w:noProof/>
           <w:snapToGrid/>
-          <w:sz w:val="24"/>
-          <w:szCs w:val="24"/>
+          <w:sz w:val="22"/>
+          <w:szCs w:val="22"/>
+          <w:lang w:val="pt-BR" w:eastAsia="pt-BR"/>
         </w:rPr>
       </w:pPr>
       <w:r>
@@ -1401,10 +1077,12 @@
       </w:r>
       <w:r>
         <w:rPr>
+          <w:rFonts w:asciiTheme="minorHAnsi" w:eastAsiaTheme="minorEastAsia" w:hAnsiTheme="minorHAnsi" w:cstheme="minorBidi"/>
           <w:noProof/>
           <w:snapToGrid/>
-          <w:sz w:val="24"/>
-          <w:szCs w:val="24"/>
+          <w:sz w:val="22"/>
+          <w:szCs w:val="22"/>
+          <w:lang w:val="pt-BR" w:eastAsia="pt-BR"/>
         </w:rPr>
         <w:tab/>
       </w:r>
@@ -1431,7 +1109,7 @@
         <w:rPr>
           <w:noProof/>
         </w:rPr>
-        <w:instrText xml:space="preserve"> PAGEREF _Toc18206541 \h </w:instrText>
+        <w:instrText xml:space="preserve"> PAGEREF _Toc73282310 \h </w:instrText>
       </w:r>
       <w:r>
         <w:rPr>
@@ -1464,10 +1142,12 @@
           <w:tab w:val="left" w:pos="432"/>
         </w:tabs>
         <w:rPr>
+          <w:rFonts w:asciiTheme="minorHAnsi" w:eastAsiaTheme="minorEastAsia" w:hAnsiTheme="minorHAnsi" w:cstheme="minorBidi"/>
           <w:noProof/>
           <w:snapToGrid/>
-          <w:sz w:val="24"/>
-          <w:szCs w:val="24"/>
+          <w:sz w:val="22"/>
+          <w:szCs w:val="22"/>
+          <w:lang w:val="pt-BR" w:eastAsia="pt-BR"/>
         </w:rPr>
       </w:pPr>
       <w:r>
@@ -1479,10 +1159,12 @@
       </w:r>
       <w:r>
         <w:rPr>
+          <w:rFonts w:asciiTheme="minorHAnsi" w:eastAsiaTheme="minorEastAsia" w:hAnsiTheme="minorHAnsi" w:cstheme="minorBidi"/>
           <w:noProof/>
           <w:snapToGrid/>
-          <w:sz w:val="24"/>
-          <w:szCs w:val="24"/>
+          <w:sz w:val="22"/>
+          <w:szCs w:val="22"/>
+          <w:lang w:val="pt-BR" w:eastAsia="pt-BR"/>
         </w:rPr>
         <w:tab/>
       </w:r>
@@ -1509,7 +1191,7 @@
         <w:rPr>
           <w:noProof/>
         </w:rPr>
-        <w:instrText xml:space="preserve"> PAGEREF _Toc18206542 \h </w:instrText>
+        <w:instrText xml:space="preserve"> PAGEREF _Toc73282311 \h </w:instrText>
       </w:r>
       <w:r>
         <w:rPr>
@@ -1542,10 +1224,12 @@
           <w:tab w:val="left" w:pos="1000"/>
         </w:tabs>
         <w:rPr>
+          <w:rFonts w:asciiTheme="minorHAnsi" w:eastAsiaTheme="minorEastAsia" w:hAnsiTheme="minorHAnsi" w:cstheme="minorBidi"/>
           <w:noProof/>
           <w:snapToGrid/>
-          <w:sz w:val="24"/>
-          <w:szCs w:val="24"/>
+          <w:sz w:val="22"/>
+          <w:szCs w:val="22"/>
+          <w:lang w:val="pt-BR" w:eastAsia="pt-BR"/>
         </w:rPr>
       </w:pPr>
       <w:r>
@@ -1557,10 +1241,12 @@
       </w:r>
       <w:r>
         <w:rPr>
+          <w:rFonts w:asciiTheme="minorHAnsi" w:eastAsiaTheme="minorEastAsia" w:hAnsiTheme="minorHAnsi" w:cstheme="minorBidi"/>
           <w:noProof/>
           <w:snapToGrid/>
-          <w:sz w:val="24"/>
-          <w:szCs w:val="24"/>
+          <w:sz w:val="22"/>
+          <w:szCs w:val="22"/>
+          <w:lang w:val="pt-BR" w:eastAsia="pt-BR"/>
         </w:rPr>
         <w:tab/>
       </w:r>
@@ -1569,14 +1255,7 @@
           <w:noProof/>
           <w:lang w:val="pt-BR"/>
         </w:rPr>
-        <w:t>&lt;aBusinessRul</w:t>
-      </w:r>
-      <w:r>
-        <w:rPr>
-          <w:noProof/>
-          <w:lang w:val="pt-BR"/>
-        </w:rPr>
-        <w:t>e&gt;</w:t>
+        <w:t>Cadastro de livros</w:t>
       </w:r>
       <w:r>
         <w:rPr>
@@ -1594,7 +1273,7 @@
         <w:rPr>
           <w:noProof/>
         </w:rPr>
-        <w:instrText xml:space="preserve"> PAGEREF _Toc18206543 \h </w:instrText>
+        <w:instrText xml:space="preserve"> PAGEREF _Toc73282312 \h </w:instrText>
       </w:r>
       <w:r>
         <w:rPr>
@@ -1627,10 +1306,12 @@
           <w:tab w:val="left" w:pos="1000"/>
         </w:tabs>
         <w:rPr>
+          <w:rFonts w:asciiTheme="minorHAnsi" w:eastAsiaTheme="minorEastAsia" w:hAnsiTheme="minorHAnsi" w:cstheme="minorBidi"/>
           <w:noProof/>
           <w:snapToGrid/>
-          <w:sz w:val="24"/>
-          <w:szCs w:val="24"/>
+          <w:sz w:val="22"/>
+          <w:szCs w:val="22"/>
+          <w:lang w:val="pt-BR" w:eastAsia="pt-BR"/>
         </w:rPr>
       </w:pPr>
       <w:r>
@@ -1642,10 +1323,12 @@
       </w:r>
       <w:r>
         <w:rPr>
+          <w:rFonts w:asciiTheme="minorHAnsi" w:eastAsiaTheme="minorEastAsia" w:hAnsiTheme="minorHAnsi" w:cstheme="minorBidi"/>
           <w:noProof/>
           <w:snapToGrid/>
-          <w:sz w:val="24"/>
-          <w:szCs w:val="24"/>
+          <w:sz w:val="22"/>
+          <w:szCs w:val="22"/>
+          <w:lang w:val="pt-BR" w:eastAsia="pt-BR"/>
         </w:rPr>
         <w:tab/>
       </w:r>
@@ -1654,7 +1337,7 @@
           <w:noProof/>
           <w:lang w:val="pt-BR"/>
         </w:rPr>
-        <w:t>&lt;anotherBusinessRule&gt;</w:t>
+        <w:t>Gerenciar Estoque</w:t>
       </w:r>
       <w:r>
         <w:rPr>
@@ -1672,7 +1355,7 @@
         <w:rPr>
           <w:noProof/>
         </w:rPr>
-        <w:instrText xml:space="preserve"> PAGEREF _Toc18206544 \h </w:instrText>
+        <w:instrText xml:space="preserve"> PAGEREF _Toc73282313 \h </w:instrText>
       </w:r>
       <w:r>
         <w:rPr>
@@ -1689,7 +1372,7 @@
         <w:rPr>
           <w:noProof/>
         </w:rPr>
-        <w:t>4</w:t>
+        <w:t>5</w:t>
       </w:r>
       <w:r>
         <w:rPr>
@@ -1705,10 +1388,12 @@
           <w:tab w:val="left" w:pos="1000"/>
         </w:tabs>
         <w:rPr>
+          <w:rFonts w:asciiTheme="minorHAnsi" w:eastAsiaTheme="minorEastAsia" w:hAnsiTheme="minorHAnsi" w:cstheme="minorBidi"/>
           <w:noProof/>
           <w:snapToGrid/>
-          <w:sz w:val="24"/>
-          <w:szCs w:val="24"/>
+          <w:sz w:val="22"/>
+          <w:szCs w:val="22"/>
+          <w:lang w:val="pt-BR" w:eastAsia="pt-BR"/>
         </w:rPr>
       </w:pPr>
       <w:r>
@@ -1720,10 +1405,12 @@
       </w:r>
       <w:r>
         <w:rPr>
+          <w:rFonts w:asciiTheme="minorHAnsi" w:eastAsiaTheme="minorEastAsia" w:hAnsiTheme="minorHAnsi" w:cstheme="minorBidi"/>
           <w:noProof/>
           <w:snapToGrid/>
-          <w:sz w:val="24"/>
-          <w:szCs w:val="24"/>
+          <w:sz w:val="22"/>
+          <w:szCs w:val="22"/>
+          <w:lang w:val="pt-BR" w:eastAsia="pt-BR"/>
         </w:rPr>
         <w:tab/>
       </w:r>
@@ -1732,7 +1419,7 @@
           <w:noProof/>
           <w:lang w:val="pt-BR"/>
         </w:rPr>
-        <w:t>&lt;aGroupofBusinessRules&gt;</w:t>
+        <w:t>Gerenciador de vendas</w:t>
       </w:r>
       <w:r>
         <w:rPr>
@@ -1750,7 +1437,7 @@
         <w:rPr>
           <w:noProof/>
         </w:rPr>
-        <w:instrText xml:space="preserve"> PAGEREF _Toc18206545 \h </w:instrText>
+        <w:instrText xml:space="preserve"> PAGEREF _Toc73282314 \h </w:instrText>
       </w:r>
       <w:r>
         <w:rPr>
@@ -1767,169 +1454,7 @@
         <w:rPr>
           <w:noProof/>
         </w:rPr>
-        <w:t>4</w:t>
-      </w:r>
-      <w:r>
-        <w:rPr>
-          <w:noProof/>
-        </w:rPr>
-        <w:fldChar w:fldCharType="end"/>
-      </w:r>
-    </w:p>
-    <w:p>
-      <w:pPr>
-        <w:pStyle w:val="Sumrio3"/>
-        <w:tabs>
-          <w:tab w:val="left" w:pos="1600"/>
-        </w:tabs>
-        <w:rPr>
-          <w:noProof/>
-          <w:snapToGrid/>
-          <w:sz w:val="24"/>
-          <w:szCs w:val="24"/>
-        </w:rPr>
-      </w:pPr>
-      <w:r>
-        <w:rPr>
-          <w:noProof/>
-          <w:lang w:val="pt-BR"/>
-        </w:rPr>
-        <w:t>2.3.1</w:t>
-      </w:r>
-      <w:r>
-        <w:rPr>
-          <w:noProof/>
-          <w:snapToGrid/>
-          <w:sz w:val="24"/>
-          <w:szCs w:val="24"/>
-        </w:rPr>
-        <w:tab/>
-      </w:r>
-      <w:r>
-        <w:rPr>
-          <w:noProof/>
-          <w:lang w:val="pt-BR"/>
-        </w:rPr>
-        <w:t>&lt;aGroupBusinessRule&gt;</w:t>
-      </w:r>
-      <w:r>
-        <w:rPr>
-          <w:noProof/>
-        </w:rPr>
-        <w:tab/>
-      </w:r>
-      <w:r>
-        <w:rPr>
-          <w:noProof/>
-        </w:rPr>
-        <w:fldChar w:fldCharType="begin"/>
-      </w:r>
-      <w:r>
-        <w:rPr>
-          <w:noProof/>
-        </w:rPr>
-        <w:instrText xml:space="preserve"> PAGEREF _Toc18206546 \h </w:instrText>
-      </w:r>
-      <w:r>
-        <w:rPr>
-          <w:noProof/>
-        </w:rPr>
-      </w:r>
-      <w:r>
-        <w:rPr>
-          <w:noProof/>
-        </w:rPr>
-        <w:fldChar w:fldCharType="separate"/>
-      </w:r>
-      <w:r>
-        <w:rPr>
-          <w:noProof/>
-        </w:rPr>
-        <w:t>4</w:t>
-      </w:r>
-      <w:r>
-        <w:rPr>
-          <w:noProof/>
-        </w:rPr>
-        <w:fldChar w:fldCharType="end"/>
-      </w:r>
-    </w:p>
-    <w:p>
-      <w:pPr>
-        <w:pStyle w:val="Sumrio3"/>
-        <w:tabs>
-          <w:tab w:val="left" w:pos="1600"/>
-        </w:tabs>
-        <w:rPr>
-          <w:noProof/>
-          <w:snapToGrid/>
-          <w:sz w:val="24"/>
-          <w:szCs w:val="24"/>
-        </w:rPr>
-      </w:pPr>
-      <w:r>
-        <w:rPr>
-          <w:noProof/>
-          <w:lang w:val="pt-BR"/>
-        </w:rPr>
-        <w:t>2.3.2</w:t>
-      </w:r>
-      <w:r>
-        <w:rPr>
-          <w:noProof/>
-          <w:snapToGrid/>
-          <w:sz w:val="24"/>
-          <w:szCs w:val="24"/>
-        </w:rPr>
-        <w:tab/>
-      </w:r>
-      <w:r>
-        <w:rPr>
-          <w:noProof/>
-          <w:lang w:val="pt-BR"/>
-        </w:rPr>
-        <w:t>&lt;anotherGroupBusinessRule&gt;</w:t>
-      </w:r>
-      <w:r>
-        <w:rPr>
-          <w:noProof/>
-        </w:rPr>
-        <w:tab/>
-      </w:r>
-      <w:r>
-        <w:rPr>
-          <w:noProof/>
-        </w:rPr>
-        <w:fldChar w:fldCharType="begin"/>
-      </w:r>
-      <w:r>
-        <w:rPr>
-          <w:noProof/>
-        </w:rPr>
-        <w:instrText xml:space="preserve"> PAGEREF _Toc1</w:instrText>
-      </w:r>
-      <w:r>
-        <w:rPr>
-          <w:noProof/>
-        </w:rPr>
-        <w:instrText xml:space="preserve">8206547 \h </w:instrText>
-      </w:r>
-      <w:r>
-        <w:rPr>
-          <w:noProof/>
-        </w:rPr>
-      </w:r>
-      <w:r>
-        <w:rPr>
-          <w:noProof/>
-        </w:rPr>
-        <w:fldChar w:fldCharType="separate"/>
-      </w:r>
-      <w:r>
-        <w:rPr>
-          <w:noProof/>
-        </w:rPr>
-        <w:t>5</w:t>
+        <w:t>6</w:t>
       </w:r>
       <w:r>
         <w:rPr>
@@ -1945,10 +1470,12 @@
           <w:tab w:val="left" w:pos="1000"/>
         </w:tabs>
         <w:rPr>
+          <w:rFonts w:asciiTheme="minorHAnsi" w:eastAsiaTheme="minorEastAsia" w:hAnsiTheme="minorHAnsi" w:cstheme="minorBidi"/>
           <w:noProof/>
           <w:snapToGrid/>
-          <w:sz w:val="24"/>
-          <w:szCs w:val="24"/>
+          <w:sz w:val="22"/>
+          <w:szCs w:val="22"/>
+          <w:lang w:val="pt-BR" w:eastAsia="pt-BR"/>
         </w:rPr>
       </w:pPr>
       <w:r>
@@ -1960,10 +1487,12 @@
       </w:r>
       <w:r>
         <w:rPr>
+          <w:rFonts w:asciiTheme="minorHAnsi" w:eastAsiaTheme="minorEastAsia" w:hAnsiTheme="minorHAnsi" w:cstheme="minorBidi"/>
           <w:noProof/>
           <w:snapToGrid/>
-          <w:sz w:val="24"/>
-          <w:szCs w:val="24"/>
+          <w:sz w:val="22"/>
+          <w:szCs w:val="22"/>
+          <w:lang w:val="pt-BR" w:eastAsia="pt-BR"/>
         </w:rPr>
         <w:tab/>
       </w:r>
@@ -1972,6 +1501,328 @@
           <w:noProof/>
           <w:lang w:val="pt-BR"/>
         </w:rPr>
+        <w:t>Cadastro de clientes</w:t>
+      </w:r>
+      <w:r>
+        <w:rPr>
+          <w:noProof/>
+        </w:rPr>
+        <w:tab/>
+      </w:r>
+      <w:r>
+        <w:rPr>
+          <w:noProof/>
+        </w:rPr>
+        <w:fldChar w:fldCharType="begin"/>
+      </w:r>
+      <w:r>
+        <w:rPr>
+          <w:noProof/>
+        </w:rPr>
+        <w:instrText xml:space="preserve"> PAGEREF _Toc73282315 \h </w:instrText>
+      </w:r>
+      <w:r>
+        <w:rPr>
+          <w:noProof/>
+        </w:rPr>
+      </w:r>
+      <w:r>
+        <w:rPr>
+          <w:noProof/>
+        </w:rPr>
+        <w:fldChar w:fldCharType="separate"/>
+      </w:r>
+      <w:r>
+        <w:rPr>
+          <w:noProof/>
+        </w:rPr>
+        <w:t>6</w:t>
+      </w:r>
+      <w:r>
+        <w:rPr>
+          <w:noProof/>
+        </w:rPr>
+        <w:fldChar w:fldCharType="end"/>
+      </w:r>
+    </w:p>
+    <w:p>
+      <w:pPr>
+        <w:pStyle w:val="Sumrio2"/>
+        <w:tabs>
+          <w:tab w:val="left" w:pos="1000"/>
+        </w:tabs>
+        <w:rPr>
+          <w:rFonts w:asciiTheme="minorHAnsi" w:eastAsiaTheme="minorEastAsia" w:hAnsiTheme="minorHAnsi" w:cstheme="minorBidi"/>
+          <w:noProof/>
+          <w:snapToGrid/>
+          <w:sz w:val="22"/>
+          <w:szCs w:val="22"/>
+          <w:lang w:val="pt-BR" w:eastAsia="pt-BR"/>
+        </w:rPr>
+      </w:pPr>
+      <w:r>
+        <w:rPr>
+          <w:noProof/>
+          <w:lang w:val="pt-BR"/>
+        </w:rPr>
+        <w:t>2.5</w:t>
+      </w:r>
+      <w:r>
+        <w:rPr>
+          <w:rFonts w:asciiTheme="minorHAnsi" w:eastAsiaTheme="minorEastAsia" w:hAnsiTheme="minorHAnsi" w:cstheme="minorBidi"/>
+          <w:noProof/>
+          <w:snapToGrid/>
+          <w:sz w:val="22"/>
+          <w:szCs w:val="22"/>
+          <w:lang w:val="pt-BR" w:eastAsia="pt-BR"/>
+        </w:rPr>
+        <w:tab/>
+      </w:r>
+      <w:r>
+        <w:rPr>
+          <w:noProof/>
+          <w:lang w:val="pt-BR"/>
+        </w:rPr>
+        <w:t>&lt;aGroupofBusinessRules&gt;</w:t>
+      </w:r>
+      <w:r>
+        <w:rPr>
+          <w:noProof/>
+        </w:rPr>
+        <w:tab/>
+      </w:r>
+      <w:r>
+        <w:rPr>
+          <w:noProof/>
+        </w:rPr>
+        <w:fldChar w:fldCharType="begin"/>
+      </w:r>
+      <w:r>
+        <w:rPr>
+          <w:noProof/>
+        </w:rPr>
+        <w:instrText xml:space="preserve"> PAGEREF _Toc73282316 \h </w:instrText>
+      </w:r>
+      <w:r>
+        <w:rPr>
+          <w:noProof/>
+        </w:rPr>
+      </w:r>
+      <w:r>
+        <w:rPr>
+          <w:noProof/>
+        </w:rPr>
+        <w:fldChar w:fldCharType="separate"/>
+      </w:r>
+      <w:r>
+        <w:rPr>
+          <w:noProof/>
+        </w:rPr>
+        <w:t>6</w:t>
+      </w:r>
+      <w:r>
+        <w:rPr>
+          <w:noProof/>
+        </w:rPr>
+        <w:fldChar w:fldCharType="end"/>
+      </w:r>
+    </w:p>
+    <w:p>
+      <w:pPr>
+        <w:pStyle w:val="Sumrio3"/>
+        <w:rPr>
+          <w:rFonts w:asciiTheme="minorHAnsi" w:eastAsiaTheme="minorEastAsia" w:hAnsiTheme="minorHAnsi" w:cstheme="minorBidi"/>
+          <w:noProof/>
+          <w:snapToGrid/>
+          <w:sz w:val="22"/>
+          <w:szCs w:val="22"/>
+          <w:lang w:val="pt-BR" w:eastAsia="pt-BR"/>
+        </w:rPr>
+      </w:pPr>
+      <w:r>
+        <w:rPr>
+          <w:noProof/>
+          <w:lang w:val="pt-BR"/>
+        </w:rPr>
+        <w:t>2.5.1</w:t>
+      </w:r>
+      <w:r>
+        <w:rPr>
+          <w:rFonts w:asciiTheme="minorHAnsi" w:eastAsiaTheme="minorEastAsia" w:hAnsiTheme="minorHAnsi" w:cstheme="minorBidi"/>
+          <w:noProof/>
+          <w:snapToGrid/>
+          <w:sz w:val="22"/>
+          <w:szCs w:val="22"/>
+          <w:lang w:val="pt-BR" w:eastAsia="pt-BR"/>
+        </w:rPr>
+        <w:tab/>
+      </w:r>
+      <w:r>
+        <w:rPr>
+          <w:noProof/>
+          <w:lang w:val="pt-BR"/>
+        </w:rPr>
+        <w:t>&lt;aGroupBusinessRule&gt;</w:t>
+      </w:r>
+      <w:r>
+        <w:rPr>
+          <w:noProof/>
+        </w:rPr>
+        <w:tab/>
+      </w:r>
+      <w:r>
+        <w:rPr>
+          <w:noProof/>
+        </w:rPr>
+        <w:fldChar w:fldCharType="begin"/>
+      </w:r>
+      <w:r>
+        <w:rPr>
+          <w:noProof/>
+        </w:rPr>
+        <w:instrText xml:space="preserve"> PAGEREF _Toc73282317 \h </w:instrText>
+      </w:r>
+      <w:r>
+        <w:rPr>
+          <w:noProof/>
+        </w:rPr>
+      </w:r>
+      <w:r>
+        <w:rPr>
+          <w:noProof/>
+        </w:rPr>
+        <w:fldChar w:fldCharType="separate"/>
+      </w:r>
+      <w:r>
+        <w:rPr>
+          <w:noProof/>
+        </w:rPr>
+        <w:t>6</w:t>
+      </w:r>
+      <w:r>
+        <w:rPr>
+          <w:noProof/>
+        </w:rPr>
+        <w:fldChar w:fldCharType="end"/>
+      </w:r>
+    </w:p>
+    <w:p>
+      <w:pPr>
+        <w:pStyle w:val="Sumrio3"/>
+        <w:rPr>
+          <w:rFonts w:asciiTheme="minorHAnsi" w:eastAsiaTheme="minorEastAsia" w:hAnsiTheme="minorHAnsi" w:cstheme="minorBidi"/>
+          <w:noProof/>
+          <w:snapToGrid/>
+          <w:sz w:val="22"/>
+          <w:szCs w:val="22"/>
+          <w:lang w:val="pt-BR" w:eastAsia="pt-BR"/>
+        </w:rPr>
+      </w:pPr>
+      <w:r>
+        <w:rPr>
+          <w:noProof/>
+          <w:lang w:val="pt-BR"/>
+        </w:rPr>
+        <w:t>2.5.2</w:t>
+      </w:r>
+      <w:r>
+        <w:rPr>
+          <w:rFonts w:asciiTheme="minorHAnsi" w:eastAsiaTheme="minorEastAsia" w:hAnsiTheme="minorHAnsi" w:cstheme="minorBidi"/>
+          <w:noProof/>
+          <w:snapToGrid/>
+          <w:sz w:val="22"/>
+          <w:szCs w:val="22"/>
+          <w:lang w:val="pt-BR" w:eastAsia="pt-BR"/>
+        </w:rPr>
+        <w:tab/>
+      </w:r>
+      <w:r>
+        <w:rPr>
+          <w:noProof/>
+          <w:lang w:val="pt-BR"/>
+        </w:rPr>
+        <w:t>&lt;anotherGroupBusinessRule&gt;</w:t>
+      </w:r>
+      <w:r>
+        <w:rPr>
+          <w:noProof/>
+        </w:rPr>
+        <w:tab/>
+      </w:r>
+      <w:r>
+        <w:rPr>
+          <w:noProof/>
+        </w:rPr>
+        <w:fldChar w:fldCharType="begin"/>
+      </w:r>
+      <w:r>
+        <w:rPr>
+          <w:noProof/>
+        </w:rPr>
+        <w:instrText xml:space="preserve"> PAGEREF _Toc73282318 \h </w:instrText>
+      </w:r>
+      <w:r>
+        <w:rPr>
+          <w:noProof/>
+        </w:rPr>
+      </w:r>
+      <w:r>
+        <w:rPr>
+          <w:noProof/>
+        </w:rPr>
+        <w:fldChar w:fldCharType="separate"/>
+      </w:r>
+      <w:r>
+        <w:rPr>
+          <w:noProof/>
+        </w:rPr>
+        <w:t>6</w:t>
+      </w:r>
+      <w:r>
+        <w:rPr>
+          <w:noProof/>
+        </w:rPr>
+        <w:fldChar w:fldCharType="end"/>
+      </w:r>
+    </w:p>
+    <w:p>
+      <w:pPr>
+        <w:pStyle w:val="Sumrio2"/>
+        <w:tabs>
+          <w:tab w:val="left" w:pos="1000"/>
+        </w:tabs>
+        <w:rPr>
+          <w:rFonts w:asciiTheme="minorHAnsi" w:eastAsiaTheme="minorEastAsia" w:hAnsiTheme="minorHAnsi" w:cstheme="minorBidi"/>
+          <w:noProof/>
+          <w:snapToGrid/>
+          <w:sz w:val="22"/>
+          <w:szCs w:val="22"/>
+          <w:lang w:val="pt-BR" w:eastAsia="pt-BR"/>
+        </w:rPr>
+      </w:pPr>
+      <w:r>
+        <w:rPr>
+          <w:noProof/>
+          <w:lang w:val="pt-BR"/>
+        </w:rPr>
+        <w:t>2.6</w:t>
+      </w:r>
+      <w:r>
+        <w:rPr>
+          <w:rFonts w:asciiTheme="minorHAnsi" w:eastAsiaTheme="minorEastAsia" w:hAnsiTheme="minorHAnsi" w:cstheme="minorBidi"/>
+          <w:noProof/>
+          <w:snapToGrid/>
+          <w:sz w:val="22"/>
+          <w:szCs w:val="22"/>
+          <w:lang w:val="pt-BR" w:eastAsia="pt-BR"/>
+        </w:rPr>
+        <w:tab/>
+      </w:r>
+      <w:r>
+        <w:rPr>
+          <w:noProof/>
+          <w:lang w:val="pt-BR"/>
+        </w:rPr>
         <w:t>&lt;aSecondGroupOfBusinessRules&gt;</w:t>
       </w:r>
       <w:r>
@@ -1990,7 +1841,7 @@
         <w:rPr>
           <w:noProof/>
         </w:rPr>
-        <w:instrText xml:space="preserve"> PAGEREF _Toc18206548 \h </w:instrText>
+        <w:instrText xml:space="preserve"> PAGEREF _Toc73282319 \h </w:instrText>
       </w:r>
       <w:r>
         <w:rPr>
@@ -2007,7 +1858,7 @@
         <w:rPr>
           <w:noProof/>
         </w:rPr>
-        <w:t>5</w:t>
+        <w:t>6</w:t>
       </w:r>
       <w:r>
         <w:rPr>
@@ -2019,29 +1870,30 @@
     <w:p>
       <w:pPr>
         <w:pStyle w:val="Sumrio3"/>
-        <w:tabs>
-          <w:tab w:val="left" w:pos="1600"/>
-        </w:tabs>
-        <w:rPr>
+        <w:rPr>
+          <w:rFonts w:asciiTheme="minorHAnsi" w:eastAsiaTheme="minorEastAsia" w:hAnsiTheme="minorHAnsi" w:cstheme="minorBidi"/>
           <w:noProof/>
           <w:snapToGrid/>
-          <w:sz w:val="24"/>
-          <w:szCs w:val="24"/>
-        </w:rPr>
-      </w:pPr>
-      <w:r>
-        <w:rPr>
-          <w:noProof/>
-          <w:lang w:val="pt-BR"/>
-        </w:rPr>
-        <w:t>2.4.1</w:t>
-      </w:r>
-      <w:r>
-        <w:rPr>
+          <w:sz w:val="22"/>
+          <w:szCs w:val="22"/>
+          <w:lang w:val="pt-BR" w:eastAsia="pt-BR"/>
+        </w:rPr>
+      </w:pPr>
+      <w:r>
+        <w:rPr>
+          <w:noProof/>
+          <w:lang w:val="pt-BR"/>
+        </w:rPr>
+        <w:t>2.6.1</w:t>
+      </w:r>
+      <w:r>
+        <w:rPr>
+          <w:rFonts w:asciiTheme="minorHAnsi" w:eastAsiaTheme="minorEastAsia" w:hAnsiTheme="minorHAnsi" w:cstheme="minorBidi"/>
           <w:noProof/>
           <w:snapToGrid/>
-          <w:sz w:val="24"/>
-          <w:szCs w:val="24"/>
+          <w:sz w:val="22"/>
+          <w:szCs w:val="22"/>
+          <w:lang w:val="pt-BR" w:eastAsia="pt-BR"/>
         </w:rPr>
         <w:tab/>
       </w:r>
@@ -2068,7 +1920,7 @@
         <w:rPr>
           <w:noProof/>
         </w:rPr>
-        <w:instrText xml:space="preserve"> PAGEREF _Toc18206549 \h </w:instrText>
+        <w:instrText xml:space="preserve"> PAGEREF _Toc73282320 \h </w:instrText>
       </w:r>
       <w:r>
         <w:rPr>
@@ -2085,7 +1937,7 @@
         <w:rPr>
           <w:noProof/>
         </w:rPr>
-        <w:t>5</w:t>
+        <w:t>6</w:t>
       </w:r>
       <w:r>
         <w:rPr>
@@ -2097,29 +1949,30 @@
     <w:p>
       <w:pPr>
         <w:pStyle w:val="Sumrio3"/>
-        <w:tabs>
-          <w:tab w:val="left" w:pos="1600"/>
-        </w:tabs>
-        <w:rPr>
+        <w:rPr>
+          <w:rFonts w:asciiTheme="minorHAnsi" w:eastAsiaTheme="minorEastAsia" w:hAnsiTheme="minorHAnsi" w:cstheme="minorBidi"/>
           <w:noProof/>
           <w:snapToGrid/>
-          <w:sz w:val="24"/>
-          <w:szCs w:val="24"/>
-        </w:rPr>
-      </w:pPr>
-      <w:r>
-        <w:rPr>
-          <w:noProof/>
-          <w:lang w:val="pt-BR"/>
-        </w:rPr>
-        <w:t>2.4.2</w:t>
-      </w:r>
-      <w:r>
-        <w:rPr>
+          <w:sz w:val="22"/>
+          <w:szCs w:val="22"/>
+          <w:lang w:val="pt-BR" w:eastAsia="pt-BR"/>
+        </w:rPr>
+      </w:pPr>
+      <w:r>
+        <w:rPr>
+          <w:noProof/>
+          <w:lang w:val="pt-BR"/>
+        </w:rPr>
+        <w:t>2.6.2</w:t>
+      </w:r>
+      <w:r>
+        <w:rPr>
+          <w:rFonts w:asciiTheme="minorHAnsi" w:eastAsiaTheme="minorEastAsia" w:hAnsiTheme="minorHAnsi" w:cstheme="minorBidi"/>
           <w:noProof/>
           <w:snapToGrid/>
-          <w:sz w:val="24"/>
-          <w:szCs w:val="24"/>
+          <w:sz w:val="22"/>
+          <w:szCs w:val="22"/>
+          <w:lang w:val="pt-BR" w:eastAsia="pt-BR"/>
         </w:rPr>
         <w:tab/>
       </w:r>
@@ -2146,7 +1999,7 @@
         <w:rPr>
           <w:noProof/>
         </w:rPr>
-        <w:instrText xml:space="preserve"> PAGEREF _Toc18206550 \h </w:instrText>
+        <w:instrText xml:space="preserve"> PAGEREF _Toc73282321 \h </w:instrText>
       </w:r>
       <w:r>
         <w:rPr>
@@ -2163,7 +2016,7 @@
         <w:rPr>
           <w:noProof/>
         </w:rPr>
-        <w:t>5</w:t>
+        <w:t>6</w:t>
       </w:r>
       <w:r>
         <w:rPr>
@@ -2237,7 +2090,7 @@
       </w:pPr>
       <w:bookmarkStart w:id="0" w:name="_Toc456600917"/>
       <w:bookmarkStart w:id="1" w:name="_Toc456598586"/>
-      <w:bookmarkStart w:id="2" w:name="_Toc18206537"/>
+      <w:bookmarkStart w:id="2" w:name="_Toc73282306"/>
       <w:r>
         <w:rPr>
           <w:sz w:val="20"/>
@@ -2305,7 +2158,7 @@
       </w:pPr>
       <w:bookmarkStart w:id="3" w:name="_Toc456600918"/>
       <w:bookmarkStart w:id="4" w:name="_Toc456598587"/>
-      <w:bookmarkStart w:id="5" w:name="_Toc18206538"/>
+      <w:bookmarkStart w:id="5" w:name="_Toc73282307"/>
       <w:r>
         <w:rPr>
           <w:lang w:val="pt-BR"/>
@@ -2333,7 +2186,7 @@
           <w:color w:val="auto"/>
           <w:lang w:val="pt-BR"/>
         </w:rPr>
-        <w:t>Relatar detalhadamente como é o comportamento do negócio em questão, que neste caso é um gerenciador de estoque de livros e a sua comercialização. A empresa requerente exige algumas regras para o funcionamento adequado da loja, sendo assim este documento irá informar quais são as ações obrigatórias.</w:t>
+        <w:t>Relatar detalhadamente como é o comportamento do negócio em questão, que neste caso é um gerenciador de estoque de livros e a sua comercialização. A empresa requerente exige algumas regras para o funcionamento adequado da loja, sendo assim este documento irá informar quais são as ações obrigatórias</w:t>
       </w:r>
       <w:r>
         <w:rPr>
@@ -2342,6 +2195,33 @@
           <w:color w:val="auto"/>
           <w:lang w:val="pt-BR"/>
         </w:rPr>
+        <w:t xml:space="preserve">, </w:t>
+      </w:r>
+      <w:r>
+        <w:rPr>
+          <w:i w:val="0"/>
+          <w:iCs w:val="0"/>
+          <w:color w:val="auto"/>
+          <w:lang w:val="pt-BR"/>
+        </w:rPr>
+        <w:t>refletindo a política interna, o processo definido e/ou as regras básicas de conduta</w:t>
+      </w:r>
+      <w:r>
+        <w:rPr>
+          <w:i w:val="0"/>
+          <w:iCs w:val="0"/>
+          <w:color w:val="auto"/>
+          <w:lang w:val="pt-BR"/>
+        </w:rPr>
+        <w:t>, deixando claro as restrições, condições e validações do negócio.</w:t>
+      </w:r>
+      <w:r>
+        <w:rPr>
+          <w:i w:val="0"/>
+          <w:iCs w:val="0"/>
+          <w:color w:val="auto"/>
+          <w:lang w:val="pt-BR"/>
+        </w:rPr>
         <w:t xml:space="preserve"> </w:t>
       </w:r>
     </w:p>
@@ -2354,7 +2234,7 @@
       </w:pPr>
       <w:bookmarkStart w:id="6" w:name="_Toc456600919"/>
       <w:bookmarkStart w:id="7" w:name="_Toc456598588"/>
-      <w:bookmarkStart w:id="8" w:name="_Toc18206539"/>
+      <w:bookmarkStart w:id="8" w:name="_Toc73282308"/>
       <w:r>
         <w:rPr>
           <w:lang w:val="pt-BR"/>
@@ -2376,19 +2256,39 @@
         <w:rPr>
           <w:lang w:val="pt-BR"/>
         </w:rPr>
-        <w:t xml:space="preserve">O projeto para implementar será um sistema de </w:t>
-      </w:r>
-      <w:r>
-        <w:rPr>
-          <w:lang w:val="pt-BR"/>
-        </w:rPr>
-        <w:t>gerência</w:t>
-      </w:r>
-      <w:r>
-        <w:rPr>
-          <w:lang w:val="pt-BR"/>
-        </w:rPr>
-        <w:t xml:space="preserve"> para o estoque e venda de livros, sendo assim este documenta visa quais devem ser as regras que cada função deve obedecer.</w:t>
+        <w:t xml:space="preserve">É esperado que a partir dos itens apresentados neste documento o projeto </w:t>
+      </w:r>
+      <w:r>
+        <w:rPr>
+          <w:lang w:val="pt-BR"/>
+        </w:rPr>
+        <w:t xml:space="preserve">obedeça </w:t>
+      </w:r>
+      <w:proofErr w:type="gramStart"/>
+      <w:r>
+        <w:rPr>
+          <w:lang w:val="pt-BR"/>
+        </w:rPr>
+        <w:t>fielmente</w:t>
+      </w:r>
+      <w:r>
+        <w:rPr>
+          <w:lang w:val="pt-BR"/>
+        </w:rPr>
+        <w:t xml:space="preserve">  as</w:t>
+      </w:r>
+      <w:proofErr w:type="gramEnd"/>
+      <w:r>
+        <w:rPr>
+          <w:lang w:val="pt-BR"/>
+        </w:rPr>
+        <w:t xml:space="preserve"> regras, pois são elas que determinam a execução do negócio em questão</w:t>
+      </w:r>
+      <w:r>
+        <w:rPr>
+          <w:lang w:val="pt-BR"/>
+        </w:rPr>
+        <w:t>.</w:t>
       </w:r>
     </w:p>
     <w:p>
@@ -2400,18 +2300,12 @@
       </w:pPr>
       <w:bookmarkStart w:id="9" w:name="_Toc456600921"/>
       <w:bookmarkStart w:id="10" w:name="_Toc456598590"/>
-      <w:bookmarkStart w:id="11" w:name="_Toc18206540"/>
-      <w:r>
-        <w:rPr>
-          <w:lang w:val="pt-BR"/>
-        </w:rPr>
-        <w:t>Referência</w:t>
-      </w:r>
-      <w:r>
-        <w:rPr>
-          <w:lang w:val="pt-BR"/>
-        </w:rPr>
-        <w:t>s</w:t>
+      <w:bookmarkStart w:id="11" w:name="_Toc73282309"/>
+      <w:r>
+        <w:rPr>
+          <w:lang w:val="pt-BR"/>
+        </w:rPr>
+        <w:t>Referências</w:t>
       </w:r>
       <w:bookmarkEnd w:id="9"/>
       <w:bookmarkEnd w:id="10"/>
@@ -2419,6 +2313,46 @@
     </w:p>
     <w:p>
       <w:pPr>
+        <w:rPr>
+          <w:lang w:val="pt-BR"/>
+        </w:rPr>
+      </w:pPr>
+    </w:p>
+    <w:p>
+      <w:pPr>
+        <w:ind w:left="720"/>
+        <w:rPr>
+          <w:lang w:val="pt-BR"/>
+        </w:rPr>
+      </w:pPr>
+      <w:hyperlink r:id="rId9" w:history="1">
+        <w:r>
+          <w:rPr>
+            <w:rStyle w:val="Hyperlink"/>
+            <w:lang w:val="pt-BR"/>
+          </w:rPr>
+          <w:t>https://www.cblservicos.org.br/catalogacao/voce-sabe-o-que-e-catalogacao/</w:t>
+        </w:r>
+      </w:hyperlink>
+    </w:p>
+    <w:p>
+      <w:pPr>
+        <w:ind w:left="720"/>
+        <w:rPr>
+          <w:lang w:val="pt-BR"/>
+        </w:rPr>
+      </w:pPr>
+    </w:p>
+    <w:p>
+      <w:pPr>
+        <w:ind w:left="720"/>
+        <w:rPr>
+          <w:lang w:val="pt-BR"/>
+        </w:rPr>
+      </w:pPr>
+    </w:p>
+    <w:p>
+      <w:pPr>
         <w:pStyle w:val="InfoBlue"/>
         <w:rPr>
           <w:lang w:val="pt-BR"/>
@@ -2456,13 +2390,7 @@
         <w:rPr>
           <w:lang w:val="pt-BR"/>
         </w:rPr>
-        <w:t>. Identifique cada documento por título, número do relatório (se aplicável), data e organização de publicação. Especifique as fontes a partir da</w:t>
-      </w:r>
-      <w:r>
-        <w:rPr>
-          <w:lang w:val="pt-BR"/>
-        </w:rPr>
-        <w:t>s quais as referências podem ser obtidas. Essas informações podem ser fornecidas por um anexo ou outro documento.]</w:t>
+        <w:t>. Identifique cada documento por título, número do relatório (se aplicável), data e organização de publicação. Especifique as fontes a partir das quais as referências podem ser obtidas. Essas informações podem ser fornecidas por um anexo ou outro documento.]</w:t>
       </w:r>
     </w:p>
     <w:p>
@@ -2474,7 +2402,7 @@
       </w:pPr>
       <w:bookmarkStart w:id="12" w:name="_Toc456600922"/>
       <w:bookmarkStart w:id="13" w:name="_Toc456598591"/>
-      <w:bookmarkStart w:id="14" w:name="_Toc18206541"/>
+      <w:bookmarkStart w:id="14" w:name="_Toc73282310"/>
       <w:r>
         <w:rPr>
           <w:lang w:val="pt-BR"/>
@@ -2515,7 +2443,7 @@
           <w:lang w:val="pt-BR"/>
         </w:rPr>
       </w:pPr>
-      <w:bookmarkStart w:id="15" w:name="_Toc18206542"/>
+      <w:bookmarkStart w:id="15" w:name="_Toc73282311"/>
       <w:r>
         <w:rPr>
           <w:sz w:val="20"/>
@@ -2534,12 +2462,14 @@
           <w:lang w:val="pt-BR"/>
         </w:rPr>
       </w:pPr>
+      <w:bookmarkStart w:id="16" w:name="_Toc73282312"/>
       <w:r>
         <w:rPr>
           <w:lang w:val="pt-BR"/>
         </w:rPr>
         <w:t>Cadastro de livros</w:t>
       </w:r>
+      <w:bookmarkEnd w:id="16"/>
     </w:p>
     <w:p>
       <w:pPr>
@@ -2588,27 +2518,19 @@
         <w:rPr>
           <w:lang w:val="pt-BR"/>
         </w:rPr>
-        <w:t>Em determinado momento a loja receberá livros que foram solicitados para revender,</w:t>
-      </w:r>
-      <w:r>
-        <w:rPr>
-          <w:lang w:val="pt-BR"/>
-        </w:rPr>
-        <w:t xml:space="preserve"> como forma de </w:t>
-      </w:r>
-    </w:p>
-    <w:p>
-      <w:pPr>
-        <w:ind w:left="720"/>
-        <w:rPr>
-          <w:lang w:val="pt-BR"/>
-        </w:rPr>
-      </w:pPr>
-      <w:r>
-        <w:rPr>
-          <w:lang w:val="pt-BR"/>
-        </w:rPr>
-        <w:t xml:space="preserve">controle </w:t>
+        <w:t>Em determinado momento a loja receberá livros que foram solicitados</w:t>
+      </w:r>
+      <w:r>
+        <w:rPr>
+          <w:lang w:val="pt-BR"/>
+        </w:rPr>
+        <w:t xml:space="preserve"> a um fornecedor</w:t>
+      </w:r>
+      <w:r>
+        <w:rPr>
+          <w:lang w:val="pt-BR"/>
+        </w:rPr>
+        <w:t xml:space="preserve"> para revender, como forma de controle </w:t>
       </w:r>
       <w:r>
         <w:rPr>
@@ -2638,13 +2560,19 @@
         <w:rPr>
           <w:lang w:val="pt-BR"/>
         </w:rPr>
-        <w:t xml:space="preserve"> e a quantidade se os livros forem iguais, </w:t>
-      </w:r>
-      <w:r>
-        <w:rPr>
-          <w:lang w:val="pt-BR"/>
-        </w:rPr>
-        <w:t>para servir de controle de quanto livros tem no estoque.</w:t>
+        <w:t xml:space="preserve"> e a quantidade se os livros forem iguais, para servir de controle de quanto</w:t>
+      </w:r>
+      <w:r>
+        <w:rPr>
+          <w:lang w:val="pt-BR"/>
+        </w:rPr>
+        <w:t>s</w:t>
+      </w:r>
+      <w:r>
+        <w:rPr>
+          <w:lang w:val="pt-BR"/>
+        </w:rPr>
+        <w:t xml:space="preserve"> livros tem no estoque.</w:t>
       </w:r>
     </w:p>
     <w:p>
@@ -2685,419 +2613,486 @@
     </w:p>
     <w:p>
       <w:pPr>
-        <w:rPr>
-          <w:lang w:val="pt-BR"/>
-        </w:rPr>
-      </w:pPr>
-      <w:r>
-        <w:rPr>
-          <w:lang w:val="pt-BR"/>
-        </w:rPr>
-        <w:tab/>
-      </w:r>
-      <w:r>
-        <w:rPr>
-          <w:lang w:val="pt-BR"/>
-        </w:rPr>
-        <w:t xml:space="preserve">Como forma de registrar a bibliografia, o </w:t>
-      </w:r>
-      <w:r>
-        <w:rPr>
-          <w:lang w:val="pt-BR"/>
-        </w:rPr>
-        <w:t>administrador fará a catalogação dos livros</w:t>
-      </w:r>
-      <w:r>
-        <w:rPr>
-          <w:lang w:val="pt-BR"/>
-        </w:rPr>
-        <w:t xml:space="preserve"> com o foco de obter </w:t>
-      </w:r>
-    </w:p>
-    <w:p>
-      <w:pPr>
         <w:ind w:left="720"/>
-        <w:rPr>
-          <w:lang w:val="pt-BR"/>
-        </w:rPr>
-      </w:pPr>
-      <w:r>
-        <w:rPr>
-          <w:lang w:val="pt-BR"/>
-        </w:rPr>
-        <w:t xml:space="preserve">informações que serão postadas para a venda posteriormente ne </w:t>
-      </w:r>
-      <w:proofErr w:type="gramStart"/>
-      <w:r>
         <w:rPr>
           <w:b/>
           <w:bCs/>
           <w:lang w:val="pt-BR"/>
         </w:rPr>
-        <w:t xml:space="preserve">RN[ </w:t>
-      </w:r>
+      </w:pPr>
+    </w:p>
+    <w:p>
+      <w:pPr>
+        <w:ind w:left="720"/>
+        <w:rPr>
+          <w:lang w:val="pt-BR"/>
+        </w:rPr>
+      </w:pPr>
+      <w:r>
+        <w:rPr>
+          <w:lang w:val="pt-BR"/>
+        </w:rPr>
+        <w:t xml:space="preserve">A catalogação </w:t>
+      </w:r>
+      <w:r>
+        <w:rPr>
+          <w:lang w:val="pt-BR"/>
+        </w:rPr>
+        <w:t>auxilia,</w:t>
+      </w:r>
+      <w:r>
+        <w:rPr>
+          <w:lang w:val="pt-BR"/>
+        </w:rPr>
+        <w:t xml:space="preserve"> facilitando a divulgação das mais diversas publicações entre usuários. Isso se dá, porque a ficha catalográfica contém o nome do autor, título, assunto, editora, local, ano de publicação, ISBN e assuntos. Todos os elementos fundamentais para registrar e organizar diversas obras em um acervo</w:t>
+      </w:r>
+    </w:p>
+    <w:p>
+      <w:pPr>
+        <w:ind w:left="720"/>
+        <w:rPr>
+          <w:lang w:val="pt-BR"/>
+        </w:rPr>
+      </w:pPr>
+    </w:p>
+    <w:p>
+      <w:pPr>
+        <w:rPr>
+          <w:lang w:val="pt-BR"/>
+        </w:rPr>
+      </w:pPr>
+      <w:r>
+        <w:rPr>
+          <w:lang w:val="pt-BR"/>
+        </w:rPr>
+        <w:tab/>
+      </w:r>
+      <w:r>
+        <w:rPr>
+          <w:lang w:val="pt-BR"/>
+        </w:rPr>
+        <w:t>Sendo assim</w:t>
+      </w:r>
+      <w:r>
+        <w:rPr>
+          <w:lang w:val="pt-BR"/>
+        </w:rPr>
+        <w:t xml:space="preserve">, o </w:t>
+      </w:r>
+      <w:r>
+        <w:rPr>
+          <w:lang w:val="pt-BR"/>
+        </w:rPr>
+        <w:t>administrador fará a catalogação dos livros</w:t>
+      </w:r>
+      <w:r>
+        <w:rPr>
+          <w:lang w:val="pt-BR"/>
+        </w:rPr>
+        <w:t xml:space="preserve"> com o foco de obter </w:t>
+      </w:r>
+    </w:p>
+    <w:p>
+      <w:pPr>
+        <w:ind w:left="720"/>
+        <w:rPr>
+          <w:lang w:val="pt-BR"/>
+        </w:rPr>
+      </w:pPr>
+      <w:r>
+        <w:rPr>
+          <w:lang w:val="pt-BR"/>
+        </w:rPr>
+        <w:t>informações que serão postadas para a venda posteriormente n</w:t>
+      </w:r>
+      <w:r>
+        <w:rPr>
+          <w:lang w:val="pt-BR"/>
+        </w:rPr>
+        <w:t>a</w:t>
+      </w:r>
+      <w:r>
+        <w:rPr>
+          <w:lang w:val="pt-BR"/>
+        </w:rPr>
+        <w:t xml:space="preserve"> </w:t>
+      </w:r>
+      <w:proofErr w:type="gramStart"/>
       <w:r>
         <w:rPr>
           <w:b/>
           <w:bCs/>
           <w:lang w:val="pt-BR"/>
         </w:rPr>
-        <w:t>2</w:t>
-      </w:r>
-      <w:proofErr w:type="gramEnd"/>
+        <w:t xml:space="preserve">RN[ </w:t>
+      </w:r>
       <w:r>
         <w:rPr>
           <w:b/>
           <w:bCs/>
           <w:lang w:val="pt-BR"/>
         </w:rPr>
-        <w:t>.3.2</w:t>
-      </w:r>
+        <w:t>2</w:t>
+      </w:r>
+      <w:proofErr w:type="gramEnd"/>
       <w:r>
         <w:rPr>
           <w:b/>
           <w:bCs/>
           <w:lang w:val="pt-BR"/>
         </w:rPr>
-        <w:t>]</w:t>
-      </w:r>
-      <w:r>
-        <w:rPr>
-          <w:lang w:val="pt-BR"/>
-        </w:rPr>
-        <w:t xml:space="preserve"> </w:t>
-      </w:r>
-      <w:r>
-        <w:rPr>
-          <w:lang w:val="pt-BR"/>
-        </w:rPr>
-        <w:t>.Para isso</w:t>
-      </w:r>
-      <w:r>
-        <w:rPr>
-          <w:lang w:val="pt-BR"/>
-        </w:rPr>
-        <w:t xml:space="preserve"> é exigido que na catalogação seja anotado dados como título, autor,</w:t>
-      </w:r>
-      <w:r>
-        <w:rPr>
-          <w:lang w:val="pt-BR"/>
-        </w:rPr>
-        <w:t xml:space="preserve"> país de origem</w:t>
-      </w:r>
-      <w:r>
-        <w:rPr>
-          <w:lang w:val="pt-BR"/>
-        </w:rPr>
-        <w:t xml:space="preserve"> tradutor, n° de edição, editor, temática/g</w:t>
-      </w:r>
-      <w:r>
-        <w:rPr>
-          <w:lang w:val="pt-BR"/>
-        </w:rPr>
-        <w:t xml:space="preserve">ênero, ano de publicação e uma sinopse. Após isso o livro recebe um identificador e é encaminhado para a </w:t>
-      </w:r>
-      <w:proofErr w:type="gramStart"/>
-      <w:r>
-        <w:rPr>
-          <w:lang w:val="pt-BR"/>
-        </w:rPr>
-        <w:t>RN[</w:t>
-      </w:r>
-      <w:proofErr w:type="gramEnd"/>
-      <w:r>
-        <w:rPr>
-          <w:lang w:val="pt-BR"/>
-        </w:rPr>
-        <w:t>2.1.2].</w:t>
-      </w:r>
-    </w:p>
-    <w:p>
-      <w:pPr>
-        <w:rPr>
-          <w:lang w:val="pt-BR"/>
-        </w:rPr>
-      </w:pPr>
-    </w:p>
-    <w:p>
-      <w:pPr>
-        <w:rPr>
-          <w:lang w:val="pt-BR"/>
-        </w:rPr>
-      </w:pPr>
-      <w:r>
-        <w:rPr>
-          <w:lang w:val="pt-BR"/>
-        </w:rPr>
-        <w:tab/>
-      </w:r>
-    </w:p>
-    <w:p>
-      <w:pPr>
-        <w:ind w:firstLine="720"/>
+        <w:t>.3.2</w:t>
+      </w:r>
+      <w:r>
         <w:rPr>
           <w:b/>
           <w:bCs/>
           <w:lang w:val="pt-BR"/>
         </w:rPr>
-      </w:pPr>
+        <w:t>]</w:t>
+      </w:r>
+      <w:r>
+        <w:rPr>
+          <w:lang w:val="pt-BR"/>
+        </w:rPr>
+        <w:t xml:space="preserve"> </w:t>
+      </w:r>
+      <w:r>
+        <w:rPr>
+          <w:lang w:val="pt-BR"/>
+        </w:rPr>
+        <w:t>.Para isso</w:t>
+      </w:r>
+      <w:r>
+        <w:rPr>
+          <w:lang w:val="pt-BR"/>
+        </w:rPr>
+        <w:t xml:space="preserve"> é exigido que na catalogação seja anotado dados como título, autor,</w:t>
+      </w:r>
+      <w:r>
+        <w:rPr>
+          <w:lang w:val="pt-BR"/>
+        </w:rPr>
+        <w:t xml:space="preserve"> país de origem</w:t>
+      </w:r>
+      <w:r>
+        <w:rPr>
+          <w:lang w:val="pt-BR"/>
+        </w:rPr>
+        <w:t xml:space="preserve"> tradutor, n° de edição, editor, temática/g</w:t>
+      </w:r>
+      <w:r>
+        <w:rPr>
+          <w:lang w:val="pt-BR"/>
+        </w:rPr>
+        <w:t xml:space="preserve">ênero, ano de publicação e uma sinopse. Após isso o livro recebe um identificador e é encaminhado para a </w:t>
+      </w:r>
       <w:proofErr w:type="gramStart"/>
       <w:r>
+        <w:rPr>
+          <w:lang w:val="pt-BR"/>
+        </w:rPr>
+        <w:t>RN[</w:t>
+      </w:r>
+      <w:proofErr w:type="gramEnd"/>
+      <w:r>
+        <w:rPr>
+          <w:lang w:val="pt-BR"/>
+        </w:rPr>
+        <w:t>2.1.2].</w:t>
+      </w:r>
+    </w:p>
+    <w:p>
+      <w:pPr>
+        <w:rPr>
+          <w:lang w:val="pt-BR"/>
+        </w:rPr>
+      </w:pPr>
+    </w:p>
+    <w:p>
+      <w:pPr>
+        <w:rPr>
+          <w:lang w:val="pt-BR"/>
+        </w:rPr>
+      </w:pPr>
+      <w:r>
+        <w:rPr>
+          <w:lang w:val="pt-BR"/>
+        </w:rPr>
+        <w:tab/>
+      </w:r>
+    </w:p>
+    <w:p>
+      <w:pPr>
+        <w:ind w:firstLine="720"/>
         <w:rPr>
           <w:b/>
           <w:bCs/>
           <w:lang w:val="pt-BR"/>
         </w:rPr>
-        <w:t>RN[</w:t>
-      </w:r>
-      <w:proofErr w:type="gramEnd"/>
+      </w:pPr>
+      <w:proofErr w:type="gramStart"/>
       <w:r>
         <w:rPr>
           <w:b/>
           <w:bCs/>
           <w:lang w:val="pt-BR"/>
         </w:rPr>
-        <w:t>2.1.2]. Custo do livro</w:t>
-      </w:r>
-    </w:p>
-    <w:p>
-      <w:pPr>
-        <w:ind w:left="720"/>
-        <w:rPr>
-          <w:lang w:val="pt-BR"/>
-        </w:rPr>
-      </w:pPr>
-      <w:r>
-        <w:rPr>
-          <w:lang w:val="pt-BR"/>
-        </w:rPr>
-        <w:t>Nessa etapa o administrador deve adicionar o custo que teve o livro e em cima desse custo deve escolher qual deverá ser a porcentagem do lucro em relação a seu custo. Decisão exclusivamente do administrador.</w:t>
-      </w:r>
-    </w:p>
-    <w:p>
-      <w:pPr>
-        <w:rPr>
-          <w:lang w:val="pt-BR"/>
-        </w:rPr>
-      </w:pPr>
-    </w:p>
-    <w:p>
-      <w:pPr>
-        <w:rPr>
-          <w:lang w:val="pt-BR"/>
-        </w:rPr>
-      </w:pPr>
-      <w:r>
-        <w:rPr>
-          <w:lang w:val="pt-BR"/>
-        </w:rPr>
-        <w:tab/>
-      </w:r>
-    </w:p>
-    <w:p>
-      <w:pPr>
-        <w:ind w:firstLine="720"/>
+        <w:t>RN[</w:t>
+      </w:r>
+      <w:proofErr w:type="gramEnd"/>
+      <w:r>
         <w:rPr>
           <w:b/>
           <w:bCs/>
           <w:lang w:val="pt-BR"/>
         </w:rPr>
-      </w:pPr>
-      <w:proofErr w:type="gramStart"/>
-      <w:r>
+        <w:t>2.1.2]. Custo do livro</w:t>
+      </w:r>
+    </w:p>
+    <w:p>
+      <w:pPr>
+        <w:ind w:left="720"/>
+        <w:rPr>
+          <w:lang w:val="pt-BR"/>
+        </w:rPr>
+      </w:pPr>
+      <w:r>
+        <w:rPr>
+          <w:lang w:val="pt-BR"/>
+        </w:rPr>
+        <w:t>Nessa etapa o administrador deve adicionar o custo que teve o livro e em cima desse custo deve escolher qual deverá ser a porcentagem do lucro em relação a seu custo. Decisão exclusivamente do administrador.</w:t>
+      </w:r>
+    </w:p>
+    <w:p>
+      <w:pPr>
+        <w:rPr>
+          <w:lang w:val="pt-BR"/>
+        </w:rPr>
+      </w:pPr>
+    </w:p>
+    <w:p>
+      <w:pPr>
+        <w:rPr>
+          <w:lang w:val="pt-BR"/>
+        </w:rPr>
+      </w:pPr>
+      <w:r>
+        <w:rPr>
+          <w:lang w:val="pt-BR"/>
+        </w:rPr>
+        <w:tab/>
+      </w:r>
+    </w:p>
+    <w:p>
+      <w:pPr>
+        <w:ind w:firstLine="720"/>
         <w:rPr>
           <w:b/>
           <w:bCs/>
           <w:lang w:val="pt-BR"/>
         </w:rPr>
-        <w:t>RN[</w:t>
-      </w:r>
-      <w:proofErr w:type="gramEnd"/>
+      </w:pPr>
+      <w:proofErr w:type="gramStart"/>
       <w:r>
         <w:rPr>
           <w:b/>
           <w:bCs/>
           <w:lang w:val="pt-BR"/>
         </w:rPr>
-        <w:t>2.1.3]Adicionado no estoque</w:t>
-      </w:r>
-    </w:p>
-    <w:p>
-      <w:pPr>
-        <w:ind w:left="720"/>
-        <w:rPr>
-          <w:lang w:val="pt-BR"/>
-        </w:rPr>
-      </w:pPr>
-      <w:r>
-        <w:rPr>
-          <w:lang w:val="pt-BR"/>
-        </w:rPr>
-        <w:t>Após a catalogação e a identifica</w:t>
-      </w:r>
-      <w:r>
-        <w:rPr>
-          <w:lang w:val="pt-BR"/>
-        </w:rPr>
-        <w:t>ção</w:t>
-      </w:r>
-      <w:r>
-        <w:rPr>
-          <w:lang w:val="pt-BR"/>
-        </w:rPr>
-        <w:t xml:space="preserve"> </w:t>
-      </w:r>
-      <w:r>
-        <w:rPr>
-          <w:lang w:val="pt-BR"/>
-        </w:rPr>
-        <w:t>d</w:t>
-      </w:r>
-      <w:r>
-        <w:rPr>
-          <w:lang w:val="pt-BR"/>
-        </w:rPr>
-        <w:t xml:space="preserve">o custo, o livro é encaminha para uma seção do estoque, na qual é organizado </w:t>
-      </w:r>
-      <w:r>
-        <w:rPr>
-          <w:lang w:val="pt-BR"/>
-        </w:rPr>
-        <w:t xml:space="preserve">por </w:t>
-      </w:r>
-      <w:r>
-        <w:rPr>
-          <w:lang w:val="pt-BR"/>
-        </w:rPr>
-        <w:t xml:space="preserve">grupos e subgrupos. O grupo pai deve ser a localidade, exemplo Brasil e Inglaterra, e dentro desse grupo deve conter subgrupos relacionados coma temática, na qual se dividem </w:t>
-      </w:r>
-      <w:r>
-        <w:rPr>
-          <w:lang w:val="pt-BR"/>
-        </w:rPr>
-        <w:t>em Poesias</w:t>
-      </w:r>
-      <w:r>
-        <w:rPr>
-          <w:lang w:val="pt-BR"/>
-        </w:rPr>
-        <w:t xml:space="preserve">, Ficção </w:t>
-      </w:r>
-      <w:r>
-        <w:rPr>
-          <w:lang w:val="pt-BR"/>
-        </w:rPr>
-        <w:lastRenderedPageBreak/>
-        <w:t>Cientifica/ Fantasias, Clássicos, Autoajuda, Científicos/ Acadêmicos</w:t>
-      </w:r>
-    </w:p>
-    <w:p>
-      <w:pPr>
-        <w:ind w:firstLine="720"/>
-        <w:rPr>
-          <w:lang w:val="pt-BR"/>
-        </w:rPr>
-      </w:pPr>
-      <w:r>
-        <w:rPr>
-          <w:lang w:val="pt-BR"/>
-        </w:rPr>
-        <w:t>Exemplos: Livro Hobbit (Tolkien) deve ser adicionado no Grupo Inglaterra, Subgrupo Fantasia;</w:t>
-      </w:r>
-    </w:p>
-    <w:p>
-      <w:pPr>
-        <w:ind w:firstLine="720"/>
-        <w:rPr>
-          <w:lang w:val="pt-BR"/>
-        </w:rPr>
-      </w:pPr>
-      <w:r>
-        <w:rPr>
-          <w:lang w:val="pt-BR"/>
-        </w:rPr>
-        <w:t>Livro Cosmos (Carl Sagan) deve ser adicionado no Grupo EUA, Subgrupo Científico.</w:t>
-      </w:r>
-    </w:p>
-    <w:p>
-      <w:pPr>
-        <w:ind w:left="720"/>
-        <w:rPr>
-          <w:lang w:val="pt-BR"/>
-        </w:rPr>
-      </w:pPr>
-      <w:r>
-        <w:rPr>
-          <w:lang w:val="pt-BR"/>
-        </w:rPr>
-        <w:t>Exceções para os livros novos e em promoção que entraram em um grupo especial por no máximo 15 dias. Após o término do tempo deverão ser encaminhados para seu grupo de origem.</w:t>
-      </w:r>
-    </w:p>
-    <w:p>
-      <w:pPr>
-        <w:ind w:left="720"/>
-        <w:rPr>
-          <w:lang w:val="pt-BR"/>
-        </w:rPr>
-      </w:pPr>
-    </w:p>
-    <w:p>
-      <w:pPr>
-        <w:ind w:left="720"/>
+        <w:t>RN[</w:t>
+      </w:r>
+      <w:proofErr w:type="gramEnd"/>
+      <w:r>
         <w:rPr>
           <w:b/>
           <w:bCs/>
           <w:lang w:val="pt-BR"/>
         </w:rPr>
-      </w:pPr>
-      <w:proofErr w:type="gramStart"/>
-      <w:r>
+        <w:t>2.1.3]Adicionado no estoque</w:t>
+      </w:r>
+    </w:p>
+    <w:p>
+      <w:pPr>
+        <w:ind w:left="720"/>
+        <w:rPr>
+          <w:lang w:val="pt-BR"/>
+        </w:rPr>
+      </w:pPr>
+      <w:r>
+        <w:rPr>
+          <w:lang w:val="pt-BR"/>
+        </w:rPr>
+        <w:t>Após a catalogação e a identifica</w:t>
+      </w:r>
+      <w:r>
+        <w:rPr>
+          <w:lang w:val="pt-BR"/>
+        </w:rPr>
+        <w:t>ção</w:t>
+      </w:r>
+      <w:r>
+        <w:rPr>
+          <w:lang w:val="pt-BR"/>
+        </w:rPr>
+        <w:t xml:space="preserve"> </w:t>
+      </w:r>
+      <w:r>
+        <w:rPr>
+          <w:lang w:val="pt-BR"/>
+        </w:rPr>
+        <w:t>d</w:t>
+      </w:r>
+      <w:r>
+        <w:rPr>
+          <w:lang w:val="pt-BR"/>
+        </w:rPr>
+        <w:t xml:space="preserve">o custo, o livro é encaminha para uma seção do estoque, na qual é organizado </w:t>
+      </w:r>
+      <w:r>
+        <w:rPr>
+          <w:lang w:val="pt-BR"/>
+        </w:rPr>
+        <w:t xml:space="preserve">por </w:t>
+      </w:r>
+      <w:r>
+        <w:rPr>
+          <w:lang w:val="pt-BR"/>
+        </w:rPr>
+        <w:t xml:space="preserve">grupos e subgrupos. O grupo pai deve ser a localidade, exemplo Brasil e Inglaterra, e dentro desse grupo deve conter subgrupos relacionados coma temática, na qual se dividem </w:t>
+      </w:r>
+      <w:r>
+        <w:rPr>
+          <w:lang w:val="pt-BR"/>
+        </w:rPr>
+        <w:t>em Poesias</w:t>
+      </w:r>
+      <w:r>
+        <w:rPr>
+          <w:lang w:val="pt-BR"/>
+        </w:rPr>
+        <w:t>, Ficção Cientifica/ Fantasias, Clássicos, Autoajuda, Científicos/ Acadêmicos</w:t>
+      </w:r>
+    </w:p>
+    <w:p>
+      <w:pPr>
+        <w:ind w:firstLine="720"/>
+        <w:rPr>
+          <w:lang w:val="pt-BR"/>
+        </w:rPr>
+      </w:pPr>
+      <w:r>
+        <w:rPr>
+          <w:lang w:val="pt-BR"/>
+        </w:rPr>
+        <w:t>Exemplos: Livro Hobbit (Tolkien) deve ser adicionado no Grupo Inglaterra, Subgrupo Fantasia;</w:t>
+      </w:r>
+    </w:p>
+    <w:p>
+      <w:pPr>
+        <w:ind w:firstLine="720"/>
+        <w:rPr>
+          <w:lang w:val="pt-BR"/>
+        </w:rPr>
+      </w:pPr>
+      <w:r>
+        <w:rPr>
+          <w:lang w:val="pt-BR"/>
+        </w:rPr>
+        <w:t>Livro Cosmos (Carl Sagan) deve ser adicionado no Grupo EUA, Subgrupo Científico.</w:t>
+      </w:r>
+    </w:p>
+    <w:p>
+      <w:pPr>
+        <w:ind w:left="720"/>
+        <w:rPr>
+          <w:lang w:val="pt-BR"/>
+        </w:rPr>
+      </w:pPr>
+      <w:r>
+        <w:rPr>
+          <w:lang w:val="pt-BR"/>
+        </w:rPr>
+        <w:t>Exceções para os livros novos e em promoção que entraram em um grupo especial por no máximo 15 dias. Após o término do tempo deverão ser encaminhados para seu grupo de origem.</w:t>
+      </w:r>
+    </w:p>
+    <w:p>
+      <w:pPr>
+        <w:ind w:left="720"/>
+        <w:rPr>
+          <w:lang w:val="pt-BR"/>
+        </w:rPr>
+      </w:pPr>
+    </w:p>
+    <w:p>
+      <w:pPr>
+        <w:ind w:left="720"/>
         <w:rPr>
           <w:b/>
           <w:bCs/>
           <w:lang w:val="pt-BR"/>
         </w:rPr>
-        <w:t>RN[</w:t>
-      </w:r>
-      <w:proofErr w:type="gramEnd"/>
+      </w:pPr>
+      <w:proofErr w:type="gramStart"/>
       <w:r>
         <w:rPr>
           <w:b/>
           <w:bCs/>
           <w:lang w:val="pt-BR"/>
         </w:rPr>
-        <w:t>2.1.4] Relatório</w:t>
-      </w:r>
-    </w:p>
-    <w:p>
-      <w:pPr>
-        <w:ind w:left="720"/>
-        <w:rPr>
-          <w:lang w:val="pt-BR"/>
-        </w:rPr>
-      </w:pPr>
-      <w:r>
-        <w:rPr>
-          <w:lang w:val="pt-BR"/>
-        </w:rPr>
-        <w:t>No final de cada novo loto adicionado no estoque é realizado um relatório do dia informando os livros que foram cadastrados suas respectivas quantidades, preços e por final a quantidade total dos livros e custo.</w:t>
-      </w:r>
-    </w:p>
-    <w:p>
-      <w:pPr>
-        <w:ind w:left="720"/>
-        <w:rPr>
-          <w:lang w:val="pt-BR"/>
-        </w:rPr>
-      </w:pPr>
-    </w:p>
-    <w:p>
-      <w:pPr>
+        <w:t>RN[</w:t>
+      </w:r>
+      <w:proofErr w:type="gramEnd"/>
+      <w:r>
         <w:rPr>
           <w:b/>
           <w:bCs/>
           <w:lang w:val="pt-BR"/>
         </w:rPr>
+        <w:t>2.1.4] Relatório</w:t>
+      </w:r>
+    </w:p>
+    <w:p>
+      <w:pPr>
+        <w:ind w:left="720"/>
+        <w:rPr>
+          <w:lang w:val="pt-BR"/>
+        </w:rPr>
+      </w:pPr>
+      <w:r>
+        <w:rPr>
+          <w:lang w:val="pt-BR"/>
+        </w:rPr>
+        <w:t>No final de cada novo lot</w:t>
+      </w:r>
+      <w:r>
+        <w:rPr>
+          <w:lang w:val="pt-BR"/>
+        </w:rPr>
+        <w:t>e</w:t>
+      </w:r>
+      <w:r>
+        <w:rPr>
+          <w:lang w:val="pt-BR"/>
+        </w:rPr>
+        <w:t xml:space="preserve"> adicionado no estoque é realizado um relatório do dia informando os livros que foram cadastrados suas respectivas quantidades, preços e por final a quantidade total dos livros e custo.</w:t>
+      </w:r>
+    </w:p>
+    <w:p>
+      <w:pPr>
+        <w:ind w:left="720"/>
+        <w:rPr>
+          <w:lang w:val="pt-BR"/>
+        </w:rPr>
+      </w:pPr>
+    </w:p>
+    <w:p>
+      <w:pPr>
+        <w:rPr>
+          <w:b/>
+          <w:bCs/>
+          <w:lang w:val="pt-BR"/>
+        </w:rPr>
       </w:pPr>
     </w:p>
     <w:p>
@@ -3108,26 +3103,14 @@
           <w:lang w:val="pt-BR"/>
         </w:rPr>
       </w:pPr>
-      <w:bookmarkStart w:id="16" w:name="_Toc18206544"/>
-      <w:r>
-        <w:rPr>
-          <w:lang w:val="pt-BR"/>
-        </w:rPr>
-        <w:t>&lt;</w:t>
-      </w:r>
+      <w:bookmarkStart w:id="17" w:name="_Toc73282313"/>
       <w:r>
         <w:rPr>
           <w:lang w:val="pt-BR"/>
         </w:rPr>
         <w:t>Gerenciar Estoque</w:t>
       </w:r>
-      <w:r>
-        <w:rPr>
-          <w:lang w:val="pt-BR"/>
-        </w:rPr>
-        <w:t>&gt;</w:t>
-      </w:r>
-      <w:bookmarkEnd w:id="16"/>
+      <w:bookmarkEnd w:id="17"/>
     </w:p>
     <w:p>
       <w:pPr>
@@ -3364,7 +3347,33 @@
         <w:rPr>
           <w:lang w:val="pt-BR"/>
         </w:rPr>
-        <w:t>No mês de maio os livros de ficção científica/ fantasia tem o preço reduzido em 15%</w:t>
+        <w:t>No mês de maio</w:t>
+      </w:r>
+      <w:r>
+        <w:rPr>
+          <w:lang w:val="pt-BR"/>
+        </w:rPr>
+        <w:t xml:space="preserve"> </w:t>
+      </w:r>
+      <w:proofErr w:type="spellStart"/>
+      <w:r>
+        <w:rPr>
+          <w:lang w:val="pt-BR"/>
+        </w:rPr>
+        <w:t>por</w:t>
+      </w:r>
+      <w:proofErr w:type="spellEnd"/>
+      <w:r>
+        <w:rPr>
+          <w:lang w:val="pt-BR"/>
+        </w:rPr>
+        <w:t xml:space="preserve"> ser considerado o mês Geek</w:t>
+      </w:r>
+      <w:r>
+        <w:rPr>
+          <w:lang w:val="pt-BR"/>
+        </w:rPr>
+        <w:t xml:space="preserve"> os livros de ficção científica/ fantasia tem o preço reduzido em 15%</w:t>
       </w:r>
     </w:p>
     <w:p>
@@ -3380,7 +3389,6 @@
         </w:rPr>
         <w:t>O administrador tem o poder de determinar um intervalo de tempo para criar uma promoção.</w:t>
       </w:r>
-      <w:bookmarkStart w:id="17" w:name="_Toc18206545"/>
     </w:p>
     <w:p>
       <w:pPr>
@@ -3398,12 +3406,27 @@
           <w:lang w:val="pt-BR"/>
         </w:rPr>
       </w:pPr>
-      <w:r>
-        <w:rPr>
-          <w:lang w:val="pt-BR"/>
-        </w:rPr>
-        <w:t>Gerencia de vendas</w:t>
-      </w:r>
+      <w:bookmarkStart w:id="18" w:name="_Toc73282314"/>
+      <w:r>
+        <w:rPr>
+          <w:lang w:val="pt-BR"/>
+        </w:rPr>
+        <w:lastRenderedPageBreak/>
+        <w:t>Gerencia</w:t>
+      </w:r>
+      <w:r>
+        <w:rPr>
+          <w:lang w:val="pt-BR"/>
+        </w:rPr>
+        <w:t>dor</w:t>
+      </w:r>
+      <w:r>
+        <w:rPr>
+          <w:lang w:val="pt-BR"/>
+        </w:rPr>
+        <w:t xml:space="preserve"> de vendas</w:t>
+      </w:r>
+      <w:bookmarkEnd w:id="18"/>
     </w:p>
     <w:p>
       <w:pPr>
@@ -3552,15 +3575,267 @@
         <w:rPr>
           <w:lang w:val="pt-BR"/>
         </w:rPr>
-        <w:t>Cada livro dentro do estoque será postado para venda, na qual será apresentados todos os seus dados adicionados no momento de cadastro.</w:t>
-      </w:r>
-    </w:p>
-    <w:p>
-      <w:pPr>
-        <w:rPr>
-          <w:lang w:val="pt-BR"/>
-        </w:rPr>
-      </w:pPr>
+        <w:t xml:space="preserve">Cada livro dentro do estoque será postado para venda, na qual será apresentados todos os seus dados </w:t>
+      </w:r>
+      <w:r>
+        <w:rPr>
+          <w:lang w:val="pt-BR"/>
+        </w:rPr>
+        <w:t xml:space="preserve">de catalogação e o preço definido na </w:t>
+      </w:r>
+      <w:proofErr w:type="gramStart"/>
+      <w:r>
+        <w:rPr>
+          <w:b/>
+          <w:bCs/>
+          <w:lang w:val="pt-BR"/>
+        </w:rPr>
+        <w:t>RN[</w:t>
+      </w:r>
+      <w:proofErr w:type="gramEnd"/>
+      <w:r>
+        <w:rPr>
+          <w:b/>
+          <w:bCs/>
+          <w:lang w:val="pt-BR"/>
+        </w:rPr>
+        <w:t>2.1.2]</w:t>
+      </w:r>
+      <w:r>
+        <w:rPr>
+          <w:lang w:val="pt-BR"/>
+        </w:rPr>
+        <w:t>.</w:t>
+      </w:r>
+    </w:p>
+    <w:p>
+      <w:pPr>
+        <w:ind w:left="720"/>
+        <w:rPr>
+          <w:lang w:val="pt-BR"/>
+        </w:rPr>
+      </w:pPr>
+    </w:p>
+    <w:p>
+      <w:pPr>
+        <w:ind w:left="720"/>
+        <w:rPr>
+          <w:b/>
+          <w:bCs/>
+          <w:lang w:val="pt-BR"/>
+        </w:rPr>
+      </w:pPr>
+      <w:proofErr w:type="gramStart"/>
+      <w:r>
+        <w:rPr>
+          <w:b/>
+          <w:bCs/>
+          <w:lang w:val="pt-BR"/>
+        </w:rPr>
+        <w:t>RN[</w:t>
+      </w:r>
+      <w:proofErr w:type="gramEnd"/>
+      <w:r>
+        <w:rPr>
+          <w:b/>
+          <w:bCs/>
+          <w:lang w:val="pt-BR"/>
+        </w:rPr>
+        <w:t>2.3.3] Pedidos dos clientes</w:t>
+      </w:r>
+    </w:p>
+    <w:p>
+      <w:pPr>
+        <w:ind w:left="720"/>
+        <w:rPr>
+          <w:lang w:val="pt-BR"/>
+        </w:rPr>
+      </w:pPr>
+      <w:r>
+        <w:rPr>
+          <w:lang w:val="pt-BR"/>
+        </w:rPr>
+        <w:t>Quando o cliente faz um pedido deve ser acrescentado</w:t>
+      </w:r>
+      <w:r>
+        <w:rPr>
+          <w:lang w:val="pt-BR"/>
+        </w:rPr>
+        <w:t xml:space="preserve"> um número de identificação e</w:t>
+      </w:r>
+      <w:r>
+        <w:rPr>
+          <w:lang w:val="pt-BR"/>
+        </w:rPr>
+        <w:t xml:space="preserve"> dados como: Nome, CPF, código do livro, quantidade dos livros, preço total e a forma de pagamento.</w:t>
+      </w:r>
+    </w:p>
+    <w:p>
+      <w:pPr>
+        <w:ind w:left="720"/>
+        <w:rPr>
+          <w:lang w:val="pt-BR"/>
+        </w:rPr>
+      </w:pPr>
+      <w:r>
+        <w:rPr>
+          <w:lang w:val="pt-BR"/>
+        </w:rPr>
+        <w:t>O vendedor estabeleceu um tempo máximo de envio de 1 semana</w:t>
+      </w:r>
+      <w:r>
+        <w:rPr>
+          <w:lang w:val="pt-BR"/>
+        </w:rPr>
+        <w:t>, após a data do recebimento.</w:t>
+      </w:r>
+    </w:p>
+    <w:p>
+      <w:pPr>
+        <w:ind w:left="720"/>
+        <w:rPr>
+          <w:b/>
+          <w:bCs/>
+          <w:lang w:val="pt-BR"/>
+        </w:rPr>
+      </w:pPr>
+      <w:r>
+        <w:rPr>
+          <w:lang w:val="pt-BR"/>
+        </w:rPr>
+        <w:t xml:space="preserve">Após o vendedor confirmar o recebimento deve ser realizado a retirado do livro do estoque </w:t>
+      </w:r>
+      <w:proofErr w:type="gramStart"/>
+      <w:r>
+        <w:rPr>
+          <w:b/>
+          <w:bCs/>
+          <w:lang w:val="pt-BR"/>
+        </w:rPr>
+        <w:t>RN[</w:t>
+      </w:r>
+      <w:proofErr w:type="gramEnd"/>
+      <w:r>
+        <w:rPr>
+          <w:b/>
+          <w:bCs/>
+          <w:lang w:val="pt-BR"/>
+        </w:rPr>
+        <w:t>2.2.2].</w:t>
+      </w:r>
+    </w:p>
+    <w:p>
+      <w:pPr>
+        <w:ind w:left="720"/>
+        <w:rPr>
+          <w:b/>
+          <w:bCs/>
+          <w:lang w:val="pt-BR"/>
+        </w:rPr>
+      </w:pPr>
+    </w:p>
+    <w:p>
+      <w:pPr>
+        <w:ind w:left="720"/>
+        <w:rPr>
+          <w:b/>
+          <w:bCs/>
+          <w:lang w:val="pt-BR"/>
+        </w:rPr>
+      </w:pPr>
+      <w:proofErr w:type="gramStart"/>
+      <w:r>
+        <w:rPr>
+          <w:b/>
+          <w:bCs/>
+          <w:lang w:val="pt-BR"/>
+        </w:rPr>
+        <w:t>RN[</w:t>
+      </w:r>
+      <w:proofErr w:type="gramEnd"/>
+      <w:r>
+        <w:rPr>
+          <w:b/>
+          <w:bCs/>
+          <w:lang w:val="pt-BR"/>
+        </w:rPr>
+        <w:t>2.3.4] Relatório</w:t>
+      </w:r>
+    </w:p>
+    <w:p>
+      <w:pPr>
+        <w:ind w:left="720"/>
+        <w:rPr>
+          <w:lang w:val="pt-BR"/>
+        </w:rPr>
+      </w:pPr>
+      <w:proofErr w:type="gramStart"/>
+      <w:r>
+        <w:rPr>
+          <w:lang w:val="pt-BR"/>
+        </w:rPr>
+        <w:t>Toda  venda</w:t>
+      </w:r>
+      <w:proofErr w:type="gramEnd"/>
+      <w:r>
+        <w:rPr>
+          <w:lang w:val="pt-BR"/>
+        </w:rPr>
+        <w:t xml:space="preserve"> realizada é anotada e guardada, os dados essenciais para o relatório são: dados preenchidos no </w:t>
+      </w:r>
+      <w:r>
+        <w:rPr>
+          <w:b/>
+          <w:bCs/>
+          <w:lang w:val="pt-BR"/>
+        </w:rPr>
+        <w:t xml:space="preserve">RN[2.3.3] </w:t>
+      </w:r>
+      <w:r>
+        <w:rPr>
+          <w:lang w:val="pt-BR"/>
+        </w:rPr>
+        <w:t>data do pagamento, data do envio, data de confirmação d</w:t>
+      </w:r>
+      <w:r>
+        <w:rPr>
+          <w:lang w:val="pt-BR"/>
+        </w:rPr>
+        <w:t>e entrega do</w:t>
+      </w:r>
+      <w:r>
+        <w:rPr>
+          <w:lang w:val="pt-BR"/>
+        </w:rPr>
+        <w:t xml:space="preserve"> pacote</w:t>
+      </w:r>
+      <w:r>
+        <w:rPr>
+          <w:lang w:val="pt-BR"/>
+        </w:rPr>
+        <w:t>.</w:t>
+      </w:r>
+    </w:p>
+    <w:p>
+      <w:pPr>
+        <w:ind w:left="720"/>
+        <w:rPr>
+          <w:lang w:val="pt-BR"/>
+        </w:rPr>
+      </w:pPr>
+    </w:p>
+    <w:p>
+      <w:pPr>
+        <w:rPr>
+          <w:lang w:val="pt-BR"/>
+        </w:rPr>
+      </w:pPr>
+      <w:r>
+        <w:rPr>
+          <w:lang w:val="pt-BR"/>
+        </w:rPr>
+        <w:tab/>
+      </w:r>
     </w:p>
     <w:p>
       <w:pPr>
@@ -3570,12 +3845,14 @@
           <w:lang w:val="pt-BR"/>
         </w:rPr>
       </w:pPr>
+      <w:bookmarkStart w:id="19" w:name="_Toc73282315"/>
       <w:r>
         <w:rPr>
           <w:lang w:val="pt-BR"/>
         </w:rPr>
         <w:t>Cadastro de clientes</w:t>
       </w:r>
+      <w:bookmarkEnd w:id="19"/>
     </w:p>
     <w:p>
       <w:pPr>
@@ -3616,50 +3893,49 @@
         <w:rPr>
           <w:lang w:val="pt-BR"/>
         </w:rPr>
-        <w:t xml:space="preserve">Para o cliente se cadastrar na loja ele deve apresentar o CPF, estado, cidade, bairro, rua, n° da casa, telefone </w:t>
-      </w:r>
-      <w:r>
-        <w:rPr>
-          <w:lang w:val="pt-BR"/>
-        </w:rPr>
-        <w:lastRenderedPageBreak/>
-        <w:t>e e-mail.</w:t>
-      </w:r>
-    </w:p>
-    <w:p>
-      <w:pPr>
-        <w:ind w:left="720"/>
-        <w:rPr>
-          <w:lang w:val="pt-BR"/>
-        </w:rPr>
-      </w:pPr>
-    </w:p>
-    <w:p>
-      <w:pPr>
-        <w:ind w:left="720"/>
-        <w:rPr>
-          <w:b/>
-          <w:bCs/>
-          <w:lang w:val="pt-BR"/>
-        </w:rPr>
-      </w:pPr>
-      <w:proofErr w:type="gramStart"/>
-      <w:r>
-        <w:rPr>
-          <w:b/>
-          <w:bCs/>
-          <w:lang w:val="pt-BR"/>
-        </w:rPr>
-        <w:t>RN[</w:t>
-      </w:r>
-      <w:proofErr w:type="gramEnd"/>
-      <w:r>
-        <w:rPr>
-          <w:b/>
-          <w:bCs/>
-          <w:lang w:val="pt-BR"/>
-        </w:rPr>
-        <w:t>2.4.1]</w:t>
+        <w:t>O</w:t>
+      </w:r>
+      <w:r>
+        <w:rPr>
+          <w:lang w:val="pt-BR"/>
+        </w:rPr>
+        <w:t xml:space="preserve"> cliente </w:t>
+      </w:r>
+      <w:r>
+        <w:rPr>
+          <w:lang w:val="pt-BR"/>
+        </w:rPr>
+        <w:t>é</w:t>
+      </w:r>
+      <w:r>
+        <w:rPr>
+          <w:lang w:val="pt-BR"/>
+        </w:rPr>
+        <w:t xml:space="preserve"> cadastra</w:t>
+      </w:r>
+      <w:r>
+        <w:rPr>
+          <w:lang w:val="pt-BR"/>
+        </w:rPr>
+        <w:t>do</w:t>
+      </w:r>
+      <w:r>
+        <w:rPr>
+          <w:lang w:val="pt-BR"/>
+        </w:rPr>
+        <w:t xml:space="preserve"> na loja </w:t>
+      </w:r>
+      <w:r>
+        <w:rPr>
+          <w:lang w:val="pt-BR"/>
+        </w:rPr>
+        <w:t>com os dados,</w:t>
+      </w:r>
+      <w:r>
+        <w:rPr>
+          <w:lang w:val="pt-BR"/>
+        </w:rPr>
+        <w:t xml:space="preserve"> CPF, estado, cidade, bairro, rua, n° da casa, telefone e e-mail.</w:t>
       </w:r>
     </w:p>
     <w:p>
@@ -3670,6 +3946,7 @@
           <w:lang w:val="pt-BR"/>
         </w:rPr>
       </w:pPr>
+      <w:bookmarkStart w:id="20" w:name="_Toc73282316"/>
       <w:r>
         <w:rPr>
           <w:lang w:val="pt-BR"/>
@@ -3690,7 +3967,7 @@
         </w:rPr>
         <w:t>&gt;</w:t>
       </w:r>
-      <w:bookmarkEnd w:id="17"/>
+      <w:bookmarkEnd w:id="20"/>
     </w:p>
     <w:p>
       <w:pPr>
@@ -3711,25 +3988,7 @@
         <w:rPr>
           <w:lang w:val="pt-BR"/>
         </w:rPr>
-        <w:t xml:space="preserve"> vezes é úti</w:t>
-      </w:r>
-      <w:r>
-        <w:rPr>
-          <w:lang w:val="pt-BR"/>
-        </w:rPr>
-        <w:t xml:space="preserve">l organizar as Regras de Negócios em grupos para melhorar a leitura. Por exemplo, se o domínio de problema contém Regras de Negócios relacionadas a contabilidade e construção civil (como seria o caso se estivéssemos desenvolvendo um sistema para gerenciar </w:t>
-      </w:r>
-      <w:r>
-        <w:rPr>
-          <w:lang w:val="pt-BR"/>
-        </w:rPr>
-        <w:t xml:space="preserve">projetos de construção), a apresentação das Regras de Negócios dos dois subdomínios diferentes pode ser confusa para o leitor. Para resolver esse problema, utilizamos grupos de Regras de Negócios. Ao apresentar os grupos de Regras de Negócios, forneça uma </w:t>
-      </w:r>
-      <w:r>
-        <w:rPr>
-          <w:lang w:val="pt-BR"/>
-        </w:rPr>
-        <w:t>pequena descrição que ajude o leitor a entender o que &lt;</w:t>
+        <w:t xml:space="preserve"> vezes é útil organizar as Regras de Negócios em grupos para melhorar a leitura. Por exemplo, se o domínio de problema contém Regras de Negócios relacionadas a contabilidade e construção civil (como seria o caso se estivéssemos desenvolvendo um sistema para gerenciar projetos de construção), a apresentação das Regras de Negócios dos dois subdomínios diferentes pode ser confusa para o leitor. Para resolver esse problema, utilizamos grupos de Regras de Negócios. Ao apresentar os grupos de Regras de Negócios, forneça uma pequena descrição que ajude o leitor a entender o que &lt;</w:t>
       </w:r>
       <w:proofErr w:type="spellStart"/>
       <w:r>
@@ -3754,7 +4013,7 @@
           <w:lang w:val="pt-BR"/>
         </w:rPr>
       </w:pPr>
-      <w:bookmarkStart w:id="18" w:name="_Toc18206546"/>
+      <w:bookmarkStart w:id="21" w:name="_Toc73282317"/>
       <w:r>
         <w:rPr>
           <w:lang w:val="pt-BR"/>
@@ -3775,7 +4034,7 @@
         </w:rPr>
         <w:t>&gt;</w:t>
       </w:r>
-      <w:bookmarkEnd w:id="18"/>
+      <w:bookmarkEnd w:id="21"/>
     </w:p>
     <w:p>
       <w:pPr>
@@ -3802,13 +4061,7 @@
         <w:rPr>
           <w:lang w:val="pt-BR"/>
         </w:rPr>
-        <w:t xml:space="preserve">&gt; é </w:t>
-      </w:r>
-      <w:r>
-        <w:rPr>
-          <w:lang w:val="pt-BR"/>
-        </w:rPr>
-        <w:t>apresentada aqui, com todas as informações necessárias para que o leitor entenda o conceito.]</w:t>
+        <w:t>&gt; é apresentada aqui, com todas as informações necessárias para que o leitor entenda o conceito.]</w:t>
       </w:r>
     </w:p>
     <w:p>
@@ -3819,7 +4072,7 @@
           <w:lang w:val="pt-BR"/>
         </w:rPr>
       </w:pPr>
-      <w:bookmarkStart w:id="19" w:name="_Toc18206547"/>
+      <w:bookmarkStart w:id="22" w:name="_Toc73282318"/>
       <w:r>
         <w:rPr>
           <w:lang w:val="pt-BR"/>
@@ -3840,7 +4093,7 @@
         </w:rPr>
         <w:t>&gt;</w:t>
       </w:r>
-      <w:bookmarkEnd w:id="19"/>
+      <w:bookmarkEnd w:id="22"/>
     </w:p>
     <w:p>
       <w:pPr>
@@ -3867,13 +4120,7 @@
         <w:rPr>
           <w:lang w:val="pt-BR"/>
         </w:rPr>
-        <w:t>&gt; é apresentada aqui, com todas as informações necessárias para que o leitor entenda o conceit</w:t>
-      </w:r>
-      <w:r>
-        <w:rPr>
-          <w:lang w:val="pt-BR"/>
-        </w:rPr>
-        <w:t>o.]</w:t>
+        <w:t>&gt; é apresentada aqui, com todas as informações necessárias para que o leitor entenda o conceito.]</w:t>
       </w:r>
     </w:p>
     <w:p>
@@ -3883,7 +4130,7 @@
           <w:lang w:val="pt-BR"/>
         </w:rPr>
       </w:pPr>
-      <w:bookmarkStart w:id="20" w:name="_Toc18206548"/>
+      <w:bookmarkStart w:id="23" w:name="_Toc73282319"/>
       <w:r>
         <w:rPr>
           <w:lang w:val="pt-BR"/>
@@ -3904,7 +4151,7 @@
         </w:rPr>
         <w:t>&gt;</w:t>
       </w:r>
-      <w:bookmarkEnd w:id="20"/>
+      <w:bookmarkEnd w:id="23"/>
     </w:p>
     <w:p>
       <w:pPr>
@@ -3914,7 +4161,7 @@
           <w:lang w:val="pt-BR"/>
         </w:rPr>
       </w:pPr>
-      <w:bookmarkStart w:id="21" w:name="_Toc18206549"/>
+      <w:bookmarkStart w:id="24" w:name="_Toc73282320"/>
       <w:r>
         <w:rPr>
           <w:lang w:val="pt-BR"/>
@@ -3935,7 +4182,7 @@
         </w:rPr>
         <w:t>&gt;</w:t>
       </w:r>
-      <w:bookmarkEnd w:id="21"/>
+      <w:bookmarkEnd w:id="24"/>
     </w:p>
     <w:p>
       <w:pPr>
@@ -3973,7 +4220,7 @@
           <w:lang w:val="pt-BR"/>
         </w:rPr>
       </w:pPr>
-      <w:bookmarkStart w:id="22" w:name="_Toc18206550"/>
+      <w:bookmarkStart w:id="25" w:name="_Toc73282321"/>
       <w:r>
         <w:rPr>
           <w:lang w:val="pt-BR"/>
@@ -3994,7 +4241,7 @@
         </w:rPr>
         <w:t>&gt;</w:t>
       </w:r>
-      <w:bookmarkEnd w:id="22"/>
+      <w:bookmarkEnd w:id="25"/>
     </w:p>
     <w:p>
       <w:pPr>
@@ -4014,13 +4261,7 @@
         <w:rPr>
           <w:lang w:val="pt-BR"/>
         </w:rPr>
-        <w:t>and</w:t>
-      </w:r>
-      <w:r>
-        <w:rPr>
-          <w:lang w:val="pt-BR"/>
-        </w:rPr>
-        <w:t>AnotherGroupBusinessRule</w:t>
+        <w:t>andAnotherGroupBusinessRule</w:t>
       </w:r>
       <w:proofErr w:type="spellEnd"/>
       <w:r>
@@ -4039,8 +4280,8 @@
       </w:pPr>
     </w:p>
     <w:sectPr>
-      <w:headerReference w:type="default" r:id="rId8"/>
-      <w:footerReference w:type="default" r:id="rId9"/>
+      <w:headerReference w:type="default" r:id="rId10"/>
+      <w:footerReference w:type="default" r:id="rId11"/>
       <w:pgSz w:w="12240" w:h="15840" w:code="1"/>
       <w:pgMar w:top="1417" w:right="1440" w:bottom="1417" w:left="1440" w:header="720" w:footer="720" w:gutter="0"/>
       <w:cols w:space="720"/>
@@ -4096,12 +4337,6 @@
       <w:gridCol w:w="3162"/>
     </w:tblGrid>
     <w:tr>
-      <w:tblPrEx>
-        <w:tblCellMar>
-          <w:top w:w="0" w:type="dxa"/>
-          <w:bottom w:w="0" w:type="dxa"/>
-        </w:tblCellMar>
-      </w:tblPrEx>
       <w:tc>
         <w:tcPr>
           <w:tcW w:w="3162" w:type="dxa"/>
@@ -4409,12 +4644,6 @@
       <w:gridCol w:w="3179"/>
     </w:tblGrid>
     <w:tr>
-      <w:tblPrEx>
-        <w:tblCellMar>
-          <w:top w:w="0" w:type="dxa"/>
-          <w:bottom w:w="0" w:type="dxa"/>
-        </w:tblCellMar>
-      </w:tblPrEx>
       <w:tc>
         <w:tcPr>
           <w:tcW w:w="6379" w:type="dxa"/>
@@ -4461,18 +4690,12 @@
             <w:t>Versão:</w:t>
           </w:r>
           <w:r>
-            <w:t xml:space="preserve">           &lt;1.0&gt;</w:t>
+            <w:t xml:space="preserve">           1.0</w:t>
           </w:r>
         </w:p>
       </w:tc>
     </w:tr>
     <w:tr>
-      <w:tblPrEx>
-        <w:tblCellMar>
-          <w:top w:w="0" w:type="dxa"/>
-          <w:bottom w:w="0" w:type="dxa"/>
-        </w:tblCellMar>
-      </w:tblPrEx>
       <w:tc>
         <w:tcPr>
           <w:tcW w:w="6379" w:type="dxa"/>
@@ -4538,46 +4761,24 @@
             <w:rPr>
               <w:lang w:val="pt-BR"/>
             </w:rPr>
-            <w:t>&lt;</w:t>
+            <w:t>30</w:t>
           </w:r>
-          <w:proofErr w:type="spellStart"/>
-          <w:r>
-            <w:rPr>
-              <w:lang w:val="pt-BR"/>
-            </w:rPr>
-            <w:t>dd</w:t>
-          </w:r>
-          <w:proofErr w:type="spellEnd"/>
           <w:r>
             <w:rPr>
               <w:lang w:val="pt-BR"/>
             </w:rPr>
             <w:t>/</w:t>
           </w:r>
-          <w:proofErr w:type="spellStart"/>
           <w:r>
             <w:rPr>
               <w:lang w:val="pt-BR"/>
             </w:rPr>
-            <w:t>mmmaa</w:t>
-          </w:r>
-          <w:proofErr w:type="spellEnd"/>
-          <w:r>
-            <w:rPr>
-              <w:lang w:val="pt-BR"/>
-            </w:rPr>
-            <w:t>&gt;</w:t>
+            <w:t>05/2021</w:t>
           </w:r>
         </w:p>
       </w:tc>
     </w:tr>
     <w:tr>
-      <w:tblPrEx>
-        <w:tblCellMar>
-          <w:top w:w="0" w:type="dxa"/>
-          <w:bottom w:w="0" w:type="dxa"/>
-        </w:tblCellMar>
-      </w:tblPrEx>
       <w:tc>
         <w:tcPr>
           <w:tcW w:w="9558" w:type="dxa"/>
@@ -4594,133 +4795,7 @@
             <w:rPr>
               <w:lang w:val="pt-BR"/>
             </w:rPr>
-            <w:t>&lt;identi</w:t>
-          </w:r>
-          <w:r>
-            <w:rPr>
-              <w:lang w:val="pt-BR"/>
-            </w:rPr>
-            <w:t>f</w:t>
-          </w:r>
-          <w:r>
-            <w:rPr>
-              <w:lang w:val="pt-BR"/>
-            </w:rPr>
-            <w:t>i</w:t>
-          </w:r>
-          <w:r>
-            <w:rPr>
-              <w:lang w:val="pt-BR"/>
-            </w:rPr>
-            <w:t>c</w:t>
-          </w:r>
-          <w:r>
-            <w:rPr>
-              <w:lang w:val="pt-BR"/>
-            </w:rPr>
-            <w:t>a</w:t>
-          </w:r>
-          <w:r>
-            <w:rPr>
-              <w:lang w:val="pt-BR"/>
-            </w:rPr>
-            <w:t>d</w:t>
-          </w:r>
-          <w:r>
-            <w:rPr>
-              <w:lang w:val="pt-BR"/>
-            </w:rPr>
-            <w:t>o</w:t>
-          </w:r>
-          <w:r>
-            <w:rPr>
-              <w:lang w:val="pt-BR"/>
-            </w:rPr>
-            <w:t>r</w:t>
-          </w:r>
-          <w:r>
-            <w:rPr>
-              <w:lang w:val="pt-BR"/>
-            </w:rPr>
-            <w:t xml:space="preserve"> </w:t>
-          </w:r>
-          <w:r>
-            <w:rPr>
-              <w:lang w:val="pt-BR"/>
-            </w:rPr>
-            <w:t>d</w:t>
-          </w:r>
-          <w:r>
-            <w:rPr>
-              <w:lang w:val="pt-BR"/>
-            </w:rPr>
-            <w:t>o</w:t>
-          </w:r>
-          <w:r>
-            <w:rPr>
-              <w:lang w:val="pt-BR"/>
-            </w:rPr>
-            <w:t xml:space="preserve"> </w:t>
-          </w:r>
-          <w:r>
-            <w:rPr>
-              <w:lang w:val="pt-BR"/>
-            </w:rPr>
-            <w:t>d</w:t>
-          </w:r>
-          <w:r>
-            <w:rPr>
-              <w:lang w:val="pt-BR"/>
-            </w:rPr>
-            <w:t>o</w:t>
-          </w:r>
-          <w:r>
-            <w:rPr>
-              <w:lang w:val="pt-BR"/>
-            </w:rPr>
-            <w:t>c</w:t>
-          </w:r>
-          <w:r>
-            <w:rPr>
-              <w:lang w:val="pt-BR"/>
-            </w:rPr>
-            <w:t>u</w:t>
-          </w:r>
-          <w:r>
-            <w:rPr>
-              <w:lang w:val="pt-BR"/>
-            </w:rPr>
-            <w:t>m</w:t>
-          </w:r>
-          <w:r>
-            <w:rPr>
-              <w:lang w:val="pt-BR"/>
-            </w:rPr>
-            <w:t>e</w:t>
-          </w:r>
-          <w:r>
-            <w:rPr>
-              <w:lang w:val="pt-BR"/>
-            </w:rPr>
-            <w:t>n</w:t>
-          </w:r>
-          <w:r>
-            <w:rPr>
-              <w:lang w:val="pt-BR"/>
-            </w:rPr>
-            <w:t>t</w:t>
-          </w:r>
-          <w:r>
-            <w:rPr>
-              <w:lang w:val="pt-BR"/>
-            </w:rPr>
-            <w:t>o</w:t>
-          </w:r>
-          <w:r>
-            <w:rPr>
-              <w:lang w:val="pt-BR"/>
-            </w:rPr>
-            <w:t>&gt;</w:t>
+            <w:t>&lt;identificador do documento&gt;</w:t>
           </w:r>
         </w:p>
       </w:tc>
@@ -4743,54 +4818,63 @@
     <w:lvl w:ilvl="0">
       <w:start w:val="1"/>
       <w:numFmt w:val="decimal"/>
+      <w:pStyle w:val="Ttulo1"/>
       <w:lvlText w:val="%1."/>
       <w:lvlJc w:val="left"/>
     </w:lvl>
     <w:lvl w:ilvl="1">
       <w:start w:val="1"/>
       <w:numFmt w:val="decimal"/>
+      <w:pStyle w:val="Ttulo2"/>
       <w:lvlText w:val="%1.%2"/>
       <w:lvlJc w:val="left"/>
     </w:lvl>
     <w:lvl w:ilvl="2">
       <w:start w:val="1"/>
       <w:numFmt w:val="decimal"/>
+      <w:pStyle w:val="Ttulo3"/>
       <w:lvlText w:val="%1.%2.%3"/>
       <w:lvlJc w:val="left"/>
     </w:lvl>
     <w:lvl w:ilvl="3">
       <w:start w:val="1"/>
       <w:numFmt w:val="decimal"/>
+      <w:pStyle w:val="Ttulo4"/>
       <w:lvlText w:val="%1.%2.%3.%4"/>
       <w:lvlJc w:val="left"/>
     </w:lvl>
     <w:lvl w:ilvl="4">
       <w:start w:val="1"/>
       <w:numFmt w:val="decimal"/>
+      <w:pStyle w:val="Ttulo5"/>
       <w:lvlText w:val="%1.%2.%3.%4.%5"/>
       <w:lvlJc w:val="left"/>
     </w:lvl>
     <w:lvl w:ilvl="5">
       <w:start w:val="1"/>
       <w:numFmt w:val="decimal"/>
+      <w:pStyle w:val="Ttulo6"/>
       <w:lvlText w:val="%1.%2.%3.%4.%5.%6"/>
       <w:lvlJc w:val="left"/>
     </w:lvl>
     <w:lvl w:ilvl="6">
       <w:start w:val="1"/>
       <w:numFmt w:val="decimal"/>
+      <w:pStyle w:val="Ttulo7"/>
       <w:lvlText w:val="%1.%2.%3.%4.%5.%6.%7"/>
       <w:lvlJc w:val="left"/>
     </w:lvl>
     <w:lvl w:ilvl="7">
       <w:start w:val="1"/>
       <w:numFmt w:val="decimal"/>
+      <w:pStyle w:val="Ttulo8"/>
       <w:lvlText w:val="%1.%2.%3.%4.%5.%6.%7.%8"/>
       <w:lvlJc w:val="left"/>
     </w:lvl>
     <w:lvl w:ilvl="8">
       <w:start w:val="1"/>
       <w:numFmt w:val="decimal"/>
+      <w:pStyle w:val="Ttulo9"/>
       <w:lvlText w:val="%1.%2.%3.%4.%5.%6.%7.%8.%9"/>
       <w:lvlJc w:val="left"/>
     </w:lvl>
@@ -4966,6 +5050,120 @@
     </w:lvl>
   </w:abstractNum>
   <w:abstractNum w:abstractNumId="4" w15:restartNumberingAfterBreak="0">
+    <w:nsid w:val="125A316E"/>
+    <w:multiLevelType w:val="multilevel"/>
+    <w:tmpl w:val="EBAE16BE"/>
+    <w:lvl w:ilvl="0">
+      <w:start w:val="1"/>
+      <w:numFmt w:val="decimal"/>
+      <w:pStyle w:val="Bullet"/>
+      <w:lvlText w:val="%1."/>
+      <w:lvlJc w:val="left"/>
+      <w:pPr>
+        <w:tabs>
+          <w:tab w:val="num" w:pos="720"/>
+        </w:tabs>
+        <w:ind w:left="720" w:hanging="720"/>
+      </w:pPr>
+    </w:lvl>
+    <w:lvl w:ilvl="1">
+      <w:start w:val="1"/>
+      <w:numFmt w:val="decimal"/>
+      <w:lvlText w:val="%2."/>
+      <w:lvlJc w:val="left"/>
+      <w:pPr>
+        <w:tabs>
+          <w:tab w:val="num" w:pos="1440"/>
+        </w:tabs>
+        <w:ind w:left="1440" w:hanging="720"/>
+      </w:pPr>
+    </w:lvl>
+    <w:lvl w:ilvl="2">
+      <w:start w:val="1"/>
+      <w:numFmt w:val="decimal"/>
+      <w:lvlText w:val="%3."/>
+      <w:lvlJc w:val="left"/>
+      <w:pPr>
+        <w:tabs>
+          <w:tab w:val="num" w:pos="2160"/>
+        </w:tabs>
+        <w:ind w:left="2160" w:hanging="720"/>
+      </w:pPr>
+    </w:lvl>
+    <w:lvl w:ilvl="3">
+      <w:start w:val="1"/>
+      <w:numFmt w:val="decimal"/>
+      <w:lvlText w:val="%4."/>
+      <w:lvlJc w:val="left"/>
+      <w:pPr>
+        <w:tabs>
+          <w:tab w:val="num" w:pos="2880"/>
+        </w:tabs>
+        <w:ind w:left="2880" w:hanging="720"/>
+      </w:pPr>
+    </w:lvl>
+    <w:lvl w:ilvl="4">
+      <w:start w:val="1"/>
+      <w:numFmt w:val="decimal"/>
+      <w:lvlText w:val="%5."/>
+      <w:lvlJc w:val="left"/>
+      <w:pPr>
+        <w:tabs>
+          <w:tab w:val="num" w:pos="3600"/>
+        </w:tabs>
+        <w:ind w:left="3600" w:hanging="720"/>
+      </w:pPr>
+    </w:lvl>
+    <w:lvl w:ilvl="5">
+      <w:start w:val="1"/>
+      <w:numFmt w:val="decimal"/>
+      <w:lvlText w:val="%6."/>
+      <w:lvlJc w:val="left"/>
+      <w:pPr>
+        <w:tabs>
+          <w:tab w:val="num" w:pos="4320"/>
+        </w:tabs>
+        <w:ind w:left="4320" w:hanging="720"/>
+      </w:pPr>
+    </w:lvl>
+    <w:lvl w:ilvl="6">
+      <w:start w:val="1"/>
+      <w:numFmt w:val="decimal"/>
+      <w:lvlText w:val="%7."/>
+      <w:lvlJc w:val="left"/>
+      <w:pPr>
+        <w:tabs>
+          <w:tab w:val="num" w:pos="5040"/>
+        </w:tabs>
+        <w:ind w:left="5040" w:hanging="720"/>
+      </w:pPr>
+    </w:lvl>
+    <w:lvl w:ilvl="7">
+      <w:start w:val="1"/>
+      <w:numFmt w:val="decimal"/>
+      <w:lvlText w:val="%8."/>
+      <w:lvlJc w:val="left"/>
+      <w:pPr>
+        <w:tabs>
+          <w:tab w:val="num" w:pos="5760"/>
+        </w:tabs>
+        <w:ind w:left="5760" w:hanging="720"/>
+      </w:pPr>
+    </w:lvl>
+    <w:lvl w:ilvl="8">
+      <w:start w:val="1"/>
+      <w:numFmt w:val="decimal"/>
+      <w:lvlText w:val="%9."/>
+      <w:lvlJc w:val="left"/>
+      <w:pPr>
+        <w:tabs>
+          <w:tab w:val="num" w:pos="6480"/>
+        </w:tabs>
+        <w:ind w:left="6480" w:hanging="720"/>
+      </w:pPr>
+    </w:lvl>
+  </w:abstractNum>
+  <w:abstractNum w:abstractNumId="5" w15:restartNumberingAfterBreak="0">
     <w:nsid w:val="17CB6DC4"/>
     <w:multiLevelType w:val="multilevel"/>
     <w:tmpl w:val="04090001"/>
@@ -5025,7 +5223,7 @@
       <w:lvlJc w:val="left"/>
     </w:lvl>
   </w:abstractNum>
-  <w:abstractNum w:abstractNumId="5" w15:restartNumberingAfterBreak="0">
+  <w:abstractNum w:abstractNumId="6" w15:restartNumberingAfterBreak="0">
     <w:nsid w:val="22443AC4"/>
     <w:multiLevelType w:val="multilevel"/>
     <w:tmpl w:val="04090001"/>
@@ -5085,7 +5283,7 @@
       <w:lvlJc w:val="left"/>
     </w:lvl>
   </w:abstractNum>
-  <w:abstractNum w:abstractNumId="6" w15:restartNumberingAfterBreak="0">
+  <w:abstractNum w:abstractNumId="7" w15:restartNumberingAfterBreak="0">
     <w:nsid w:val="2D4B634E"/>
     <w:multiLevelType w:val="multilevel"/>
     <w:tmpl w:val="04090001"/>
@@ -5145,7 +5343,7 @@
       <w:lvlJc w:val="left"/>
     </w:lvl>
   </w:abstractNum>
-  <w:abstractNum w:abstractNumId="7" w15:restartNumberingAfterBreak="0">
+  <w:abstractNum w:abstractNumId="8" w15:restartNumberingAfterBreak="0">
     <w:nsid w:val="31DD2C45"/>
     <w:multiLevelType w:val="multilevel"/>
     <w:tmpl w:val="04090001"/>
@@ -5205,7 +5403,7 @@
       <w:lvlJc w:val="left"/>
     </w:lvl>
   </w:abstractNum>
-  <w:abstractNum w:abstractNumId="8" w15:restartNumberingAfterBreak="0">
+  <w:abstractNum w:abstractNumId="9" w15:restartNumberingAfterBreak="0">
     <w:nsid w:val="32982B51"/>
     <w:multiLevelType w:val="multilevel"/>
     <w:tmpl w:val="04090001"/>
@@ -5265,7 +5463,7 @@
       <w:lvlJc w:val="left"/>
     </w:lvl>
   </w:abstractNum>
-  <w:abstractNum w:abstractNumId="9" w15:restartNumberingAfterBreak="0">
+  <w:abstractNum w:abstractNumId="10" w15:restartNumberingAfterBreak="0">
     <w:nsid w:val="3375481C"/>
     <w:multiLevelType w:val="multilevel"/>
     <w:tmpl w:val="E6747DA6"/>
@@ -5325,7 +5523,7 @@
       <w:lvlJc w:val="left"/>
     </w:lvl>
   </w:abstractNum>
-  <w:abstractNum w:abstractNumId="10" w15:restartNumberingAfterBreak="0">
+  <w:abstractNum w:abstractNumId="11" w15:restartNumberingAfterBreak="0">
     <w:nsid w:val="369D5471"/>
     <w:multiLevelType w:val="multilevel"/>
     <w:tmpl w:val="04090001"/>
@@ -5385,7 +5583,7 @@
       <w:lvlJc w:val="left"/>
     </w:lvl>
   </w:abstractNum>
-  <w:abstractNum w:abstractNumId="11" w15:restartNumberingAfterBreak="0">
+  <w:abstractNum w:abstractNumId="12" w15:restartNumberingAfterBreak="0">
     <w:nsid w:val="42B97F7B"/>
     <w:multiLevelType w:val="multilevel"/>
     <w:tmpl w:val="04090001"/>
@@ -5445,7 +5643,7 @@
       <w:lvlJc w:val="left"/>
     </w:lvl>
   </w:abstractNum>
-  <w:abstractNum w:abstractNumId="12" w15:restartNumberingAfterBreak="0">
+  <w:abstractNum w:abstractNumId="13" w15:restartNumberingAfterBreak="0">
     <w:nsid w:val="49E170D0"/>
     <w:multiLevelType w:val="multilevel"/>
     <w:tmpl w:val="04090001"/>
@@ -5505,7 +5703,7 @@
       <w:lvlJc w:val="left"/>
     </w:lvl>
   </w:abstractNum>
-  <w:abstractNum w:abstractNumId="13" w15:restartNumberingAfterBreak="0">
+  <w:abstractNum w:abstractNumId="14" w15:restartNumberingAfterBreak="0">
     <w:nsid w:val="4F64732B"/>
     <w:multiLevelType w:val="multilevel"/>
     <w:tmpl w:val="04090001"/>
@@ -5565,7 +5763,7 @@
       <w:lvlJc w:val="left"/>
     </w:lvl>
   </w:abstractNum>
-  <w:abstractNum w:abstractNumId="14" w15:restartNumberingAfterBreak="0">
+  <w:abstractNum w:abstractNumId="15" w15:restartNumberingAfterBreak="0">
     <w:nsid w:val="52DF734E"/>
     <w:multiLevelType w:val="multilevel"/>
     <w:tmpl w:val="04090001"/>
@@ -5625,7 +5823,7 @@
       <w:lvlJc w:val="left"/>
     </w:lvl>
   </w:abstractNum>
-  <w:abstractNum w:abstractNumId="15" w15:restartNumberingAfterBreak="0">
+  <w:abstractNum w:abstractNumId="16" w15:restartNumberingAfterBreak="0">
     <w:nsid w:val="6D2F7D46"/>
     <w:multiLevelType w:val="multilevel"/>
     <w:tmpl w:val="04090001"/>
@@ -5685,7 +5883,7 @@
       <w:lvlJc w:val="left"/>
     </w:lvl>
   </w:abstractNum>
-  <w:abstractNum w:abstractNumId="16" w15:restartNumberingAfterBreak="0">
+  <w:abstractNum w:abstractNumId="17" w15:restartNumberingAfterBreak="0">
     <w:nsid w:val="71F21F2A"/>
     <w:multiLevelType w:val="multilevel"/>
     <w:tmpl w:val="04090001"/>
@@ -5745,7 +5943,7 @@
       <w:lvlJc w:val="left"/>
     </w:lvl>
   </w:abstractNum>
-  <w:abstractNum w:abstractNumId="17" w15:restartNumberingAfterBreak="0">
+  <w:abstractNum w:abstractNumId="18" w15:restartNumberingAfterBreak="0">
     <w:nsid w:val="743601FB"/>
     <w:multiLevelType w:val="multilevel"/>
     <w:tmpl w:val="04090001"/>
@@ -5805,7 +6003,7 @@
       <w:lvlJc w:val="left"/>
     </w:lvl>
   </w:abstractNum>
-  <w:abstractNum w:abstractNumId="18" w15:restartNumberingAfterBreak="0">
+  <w:abstractNum w:abstractNumId="19" w15:restartNumberingAfterBreak="0">
     <w:nsid w:val="756150CA"/>
     <w:multiLevelType w:val="multilevel"/>
     <w:tmpl w:val="04090001"/>
@@ -5865,7 +6063,7 @@
       <w:lvlJc w:val="left"/>
     </w:lvl>
   </w:abstractNum>
-  <w:abstractNum w:abstractNumId="19" w15:restartNumberingAfterBreak="0">
+  <w:abstractNum w:abstractNumId="20" w15:restartNumberingAfterBreak="0">
     <w:nsid w:val="7BE434D7"/>
     <w:multiLevelType w:val="multilevel"/>
     <w:tmpl w:val="04090001"/>
@@ -5946,16 +6144,16 @@
     </w:lvlOverride>
   </w:num>
   <w:num w:numId="3">
-    <w:abstractNumId w:val="9"/>
+    <w:abstractNumId w:val="10"/>
   </w:num>
   <w:num w:numId="4">
-    <w:abstractNumId w:val="19"/>
+    <w:abstractNumId w:val="20"/>
   </w:num>
   <w:num w:numId="5">
-    <w:abstractNumId w:val="14"/>
+    <w:abstractNumId w:val="15"/>
   </w:num>
   <w:num w:numId="6">
-    <w:abstractNumId w:val="13"/>
+    <w:abstractNumId w:val="14"/>
   </w:num>
   <w:num w:numId="7">
     <w:abstractNumId w:val="1"/>
@@ -5977,43 +6175,46 @@
     <w:abstractNumId w:val="2"/>
   </w:num>
   <w:num w:numId="9">
-    <w:abstractNumId w:val="18"/>
+    <w:abstractNumId w:val="19"/>
   </w:num>
   <w:num w:numId="10">
     <w:abstractNumId w:val="3"/>
   </w:num>
   <w:num w:numId="11">
-    <w:abstractNumId w:val="10"/>
+    <w:abstractNumId w:val="11"/>
   </w:num>
   <w:num w:numId="12">
+    <w:abstractNumId w:val="9"/>
+  </w:num>
+  <w:num w:numId="13">
+    <w:abstractNumId w:val="18"/>
+  </w:num>
+  <w:num w:numId="14">
     <w:abstractNumId w:val="8"/>
   </w:num>
-  <w:num w:numId="13">
+  <w:num w:numId="15">
+    <w:abstractNumId w:val="5"/>
+  </w:num>
+  <w:num w:numId="16">
     <w:abstractNumId w:val="17"/>
   </w:num>
-  <w:num w:numId="14">
+  <w:num w:numId="17">
+    <w:abstractNumId w:val="13"/>
+  </w:num>
+  <w:num w:numId="18">
+    <w:abstractNumId w:val="6"/>
+  </w:num>
+  <w:num w:numId="19">
+    <w:abstractNumId w:val="12"/>
+  </w:num>
+  <w:num w:numId="20">
     <w:abstractNumId w:val="7"/>
   </w:num>
-  <w:num w:numId="15">
-    <w:abstractNumId w:val="4"/>
-  </w:num>
-  <w:num w:numId="16">
+  <w:num w:numId="21">
     <w:abstractNumId w:val="16"/>
   </w:num>
-  <w:num w:numId="17">
-    <w:abstractNumId w:val="12"/>
-  </w:num>
-  <w:num w:numId="18">
-    <w:abstractNumId w:val="5"/>
-  </w:num>
-  <w:num w:numId="19">
-    <w:abstractNumId w:val="11"/>
-  </w:num>
-  <w:num w:numId="20">
-    <w:abstractNumId w:val="6"/>
-  </w:num>
-  <w:num w:numId="21">
-    <w:abstractNumId w:val="15"/>
+  <w:num w:numId="22">
+    <w:abstractNumId w:val="4"/>
   </w:num>
 </w:numbering>
 </file>
@@ -6596,7 +6797,9 @@
   </w:style>
   <w:style w:type="character" w:default="1" w:styleId="Fontepargpadro">
     <w:name w:val="Default Paragraph Font"/>
+    <w:uiPriority w:val="1"/>
     <w:semiHidden/>
+    <w:unhideWhenUsed/>
   </w:style>
   <w:style w:type="table" w:default="1" w:styleId="Tabelanormal">
     <w:name w:val="Normal Table"/>
@@ -6679,7 +6882,7 @@
     <w:basedOn w:val="Normal"/>
     <w:next w:val="Normal"/>
     <w:autoRedefine/>
-    <w:semiHidden/>
+    <w:uiPriority w:val="39"/>
     <w:pPr>
       <w:tabs>
         <w:tab w:val="right" w:pos="9360"/>
@@ -6693,7 +6896,7 @@
     <w:basedOn w:val="Normal"/>
     <w:next w:val="Normal"/>
     <w:autoRedefine/>
-    <w:semiHidden/>
+    <w:uiPriority w:val="39"/>
     <w:pPr>
       <w:tabs>
         <w:tab w:val="right" w:pos="9360"/>
@@ -6706,7 +6909,7 @@
     <w:basedOn w:val="Normal"/>
     <w:next w:val="Normal"/>
     <w:autoRedefine/>
-    <w:semiHidden/>
+    <w:uiPriority w:val="39"/>
     <w:pPr>
       <w:tabs>
         <w:tab w:val="left" w:pos="1440"/>
@@ -6944,13 +7147,13 @@
     <w:pPr>
       <w:widowControl/>
       <w:numPr>
-        <w:numId w:val="81"/>
+        <w:numId w:val="22"/>
       </w:numPr>
       <w:tabs>
         <w:tab w:val="left" w:pos="720"/>
       </w:tabs>
       <w:spacing w:before="120" w:line="240" w:lineRule="auto"/>
-      <w:ind w:left="720" w:right="360"/>
+      <w:ind w:right="360"/>
       <w:jc w:val="both"/>
     </w:pPr>
   </w:style>
@@ -7048,6 +7251,18 @@
       <w:rFonts w:ascii="Courier New" w:hAnsi="Courier New"/>
       <w:noProof/>
       <w:color w:val="800000"/>
+    </w:rPr>
+  </w:style>
+  <w:style w:type="character" w:styleId="MenoPendente">
+    <w:name w:val="Unresolved Mention"/>
+    <w:basedOn w:val="Fontepargpadro"/>
+    <w:uiPriority w:val="99"/>
+    <w:semiHidden/>
+    <w:unhideWhenUsed/>
+    <w:rsid w:val="00BA5A9A"/>
+    <w:rPr>
+      <w:color w:val="605E5C"/>
+      <w:shd w:val="clear" w:color="auto" w:fill="E1DFDD"/>
     </w:rPr>
   </w:style>
 </w:styles>
@@ -7346,4 +7561,16 @@
     </a:ext>
   </a:extLst>
 </a:theme>
+</file>
+
+<file path=customXml/item1.xml><?xml version="1.0" encoding="utf-8"?>
+<b:Sources xmlns:b="http://schemas.openxmlformats.org/officeDocument/2006/bibliography" xmlns="http://schemas.openxmlformats.org/officeDocument/2006/bibliography" SelectedStyle="\APASixthEditionOfficeOnline.xsl" StyleName="APA" Version="6"/>
+</file>
+
+<file path=customXml/itemProps1.xml><?xml version="1.0" encoding="utf-8"?>
+<ds:datastoreItem xmlns:ds="http://schemas.openxmlformats.org/officeDocument/2006/customXml" ds:itemID="{398CC184-2DC2-4CDA-94A3-522C3332BA62}">
+  <ds:schemaRefs>
+    <ds:schemaRef ds:uri="http://schemas.openxmlformats.org/officeDocument/2006/bibliography"/>
+  </ds:schemaRefs>
+</ds:datastoreItem>
 </file>
</xml_diff>

<commit_message>
Nova versão simplificada da aplicação
</commit_message>
<xml_diff>
--- a/negocio/Regras de Negócios.docx
+++ b/negocio/Regras de Negócios.docx
@@ -2083,8 +2083,7 @@
         <w:pStyle w:val="Ttulo1"/>
         <w:ind w:left="1080" w:hanging="360"/>
         <w:rPr>
-          <w:sz w:val="22"/>
-          <w:szCs w:val="22"/>
+          <w:rFonts w:cs="Arial"/>
           <w:lang w:val="pt-BR"/>
         </w:rPr>
       </w:pPr>
@@ -2093,8 +2092,7 @@
       <w:bookmarkStart w:id="2" w:name="_Toc73282306"/>
       <w:r>
         <w:rPr>
-          <w:sz w:val="22"/>
-          <w:szCs w:val="22"/>
+          <w:rFonts w:cs="Arial"/>
           <w:lang w:val="pt-BR"/>
         </w:rPr>
         <w:t>Introdução</w:t>
@@ -2107,23 +2105,26 @@
       <w:pPr>
         <w:ind w:left="720"/>
         <w:rPr>
-          <w:sz w:val="22"/>
-          <w:szCs w:val="22"/>
-          <w:lang w:val="pt-BR"/>
-        </w:rPr>
-      </w:pPr>
-      <w:r>
-        <w:rPr>
-          <w:sz w:val="22"/>
-          <w:szCs w:val="22"/>
+          <w:rFonts w:ascii="Arial" w:hAnsi="Arial" w:cs="Arial"/>
+          <w:sz w:val="24"/>
+          <w:szCs w:val="24"/>
+          <w:lang w:val="pt-BR"/>
+        </w:rPr>
+      </w:pPr>
+      <w:r>
+        <w:rPr>
+          <w:rFonts w:ascii="Arial" w:hAnsi="Arial" w:cs="Arial"/>
+          <w:sz w:val="24"/>
+          <w:szCs w:val="24"/>
           <w:lang w:val="pt-BR"/>
         </w:rPr>
         <w:t xml:space="preserve">Este documento especifica as regras </w:t>
       </w:r>
       <w:r>
         <w:rPr>
-          <w:sz w:val="22"/>
-          <w:szCs w:val="22"/>
+          <w:rFonts w:ascii="Arial" w:hAnsi="Arial" w:cs="Arial"/>
+          <w:sz w:val="24"/>
+          <w:szCs w:val="24"/>
           <w:lang w:val="pt-BR"/>
         </w:rPr>
         <w:t xml:space="preserve">negociais do sistema </w:t>
@@ -2131,8 +2132,9 @@
       <w:proofErr w:type="spellStart"/>
       <w:r>
         <w:rPr>
-          <w:sz w:val="22"/>
-          <w:szCs w:val="22"/>
+          <w:rFonts w:ascii="Arial" w:hAnsi="Arial" w:cs="Arial"/>
+          <w:sz w:val="24"/>
+          <w:szCs w:val="24"/>
           <w:lang w:val="pt-BR"/>
         </w:rPr>
         <w:t>Bookstorage</w:t>
@@ -2140,24 +2142,27 @@
       <w:proofErr w:type="spellEnd"/>
       <w:r>
         <w:rPr>
-          <w:sz w:val="22"/>
-          <w:szCs w:val="22"/>
+          <w:rFonts w:ascii="Arial" w:hAnsi="Arial" w:cs="Arial"/>
+          <w:sz w:val="24"/>
+          <w:szCs w:val="24"/>
           <w:lang w:val="pt-BR"/>
         </w:rPr>
         <w:t xml:space="preserve">, fornecendo aos desenvolvedores as informações necessárias para o projeto e implementação, assim como para a realização </w:t>
       </w:r>
       <w:r>
         <w:rPr>
-          <w:sz w:val="22"/>
-          <w:szCs w:val="22"/>
+          <w:rFonts w:ascii="Arial" w:hAnsi="Arial" w:cs="Arial"/>
+          <w:sz w:val="24"/>
+          <w:szCs w:val="24"/>
           <w:lang w:val="pt-BR"/>
         </w:rPr>
         <w:t>dos testes</w:t>
       </w:r>
       <w:r>
         <w:rPr>
-          <w:sz w:val="22"/>
-          <w:szCs w:val="22"/>
+          <w:rFonts w:ascii="Arial" w:hAnsi="Arial" w:cs="Arial"/>
+          <w:sz w:val="24"/>
+          <w:szCs w:val="24"/>
           <w:lang w:val="pt-BR"/>
         </w:rPr>
         <w:t xml:space="preserve"> e homologação do Sistema, no que exerce às regras de negócio.</w:t>
@@ -2167,8 +2172,9 @@
       <w:pPr>
         <w:pStyle w:val="Ttulo2"/>
         <w:rPr>
-          <w:sz w:val="22"/>
-          <w:szCs w:val="22"/>
+          <w:rFonts w:cs="Arial"/>
+          <w:sz w:val="24"/>
+          <w:szCs w:val="24"/>
           <w:lang w:val="pt-BR"/>
         </w:rPr>
       </w:pPr>
@@ -2177,8 +2183,9 @@
       <w:bookmarkStart w:id="5" w:name="_Toc73282307"/>
       <w:r>
         <w:rPr>
-          <w:sz w:val="22"/>
-          <w:szCs w:val="22"/>
+          <w:rFonts w:cs="Arial"/>
+          <w:sz w:val="24"/>
+          <w:szCs w:val="24"/>
           <w:lang w:val="pt-BR"/>
         </w:rPr>
         <w:t>Finalidade</w:t>
@@ -2191,43 +2198,47 @@
       <w:pPr>
         <w:pStyle w:val="InfoBlue"/>
         <w:rPr>
+          <w:rFonts w:ascii="Arial" w:hAnsi="Arial" w:cs="Arial"/>
           <w:i w:val="0"/>
           <w:iCs w:val="0"/>
           <w:color w:val="auto"/>
-          <w:sz w:val="22"/>
-          <w:szCs w:val="22"/>
-          <w:lang w:val="pt-BR"/>
-        </w:rPr>
-      </w:pPr>
-      <w:r>
-        <w:rPr>
+          <w:sz w:val="24"/>
+          <w:szCs w:val="24"/>
+          <w:lang w:val="pt-BR"/>
+        </w:rPr>
+      </w:pPr>
+      <w:r>
+        <w:rPr>
+          <w:rFonts w:ascii="Arial" w:hAnsi="Arial" w:cs="Arial"/>
           <w:i w:val="0"/>
           <w:iCs w:val="0"/>
           <w:color w:val="auto"/>
-          <w:sz w:val="22"/>
-          <w:szCs w:val="22"/>
+          <w:sz w:val="24"/>
+          <w:szCs w:val="24"/>
           <w:lang w:val="pt-BR"/>
         </w:rPr>
         <w:t>Relatar detalhadamente como é o comportamento do negócio em questão, que neste caso é um gerenciador de estoque de livros e a sua comercialização. A empresa requerente exige algumas regras para o funcionamento adequado da loja, sendo assim este documento irá informar quais são as ações obrigatórias</w:t>
       </w:r>
       <w:r>
         <w:rPr>
+          <w:rFonts w:ascii="Arial" w:hAnsi="Arial" w:cs="Arial"/>
           <w:i w:val="0"/>
           <w:iCs w:val="0"/>
           <w:color w:val="auto"/>
-          <w:sz w:val="22"/>
-          <w:szCs w:val="22"/>
+          <w:sz w:val="24"/>
+          <w:szCs w:val="24"/>
           <w:lang w:val="pt-BR"/>
         </w:rPr>
         <w:t>, refletindo a política interna, o processo definido e/ou as regras básicas de conduta, deixando claro as restrições, condições e validações do negócio.</w:t>
       </w:r>
       <w:r>
         <w:rPr>
+          <w:rFonts w:ascii="Arial" w:hAnsi="Arial" w:cs="Arial"/>
           <w:i w:val="0"/>
           <w:iCs w:val="0"/>
           <w:color w:val="auto"/>
-          <w:sz w:val="22"/>
-          <w:szCs w:val="22"/>
+          <w:sz w:val="24"/>
+          <w:szCs w:val="24"/>
           <w:lang w:val="pt-BR"/>
         </w:rPr>
         <w:t xml:space="preserve"> </w:t>
@@ -2237,8 +2248,9 @@
       <w:pPr>
         <w:pStyle w:val="Ttulo2"/>
         <w:rPr>
-          <w:sz w:val="22"/>
-          <w:szCs w:val="22"/>
+          <w:rFonts w:cs="Arial"/>
+          <w:sz w:val="24"/>
+          <w:szCs w:val="24"/>
           <w:lang w:val="pt-BR"/>
         </w:rPr>
       </w:pPr>
@@ -2247,8 +2259,9 @@
       <w:bookmarkStart w:id="8" w:name="_Toc73282308"/>
       <w:r>
         <w:rPr>
-          <w:sz w:val="22"/>
-          <w:szCs w:val="22"/>
+          <w:rFonts w:cs="Arial"/>
+          <w:sz w:val="24"/>
+          <w:szCs w:val="24"/>
           <w:lang w:val="pt-BR"/>
         </w:rPr>
         <w:t>Escopo</w:t>
@@ -2261,57 +2274,55 @@
       <w:pPr>
         <w:ind w:left="720"/>
         <w:rPr>
-          <w:sz w:val="22"/>
-          <w:szCs w:val="22"/>
-          <w:lang w:val="pt-BR"/>
-        </w:rPr>
-      </w:pPr>
-      <w:r>
-        <w:rPr>
-          <w:sz w:val="22"/>
-          <w:szCs w:val="22"/>
+          <w:rFonts w:ascii="Arial" w:hAnsi="Arial" w:cs="Arial"/>
+          <w:sz w:val="24"/>
+          <w:szCs w:val="24"/>
+          <w:lang w:val="pt-BR"/>
+        </w:rPr>
+      </w:pPr>
+      <w:r>
+        <w:rPr>
+          <w:rFonts w:ascii="Arial" w:hAnsi="Arial" w:cs="Arial"/>
+          <w:sz w:val="24"/>
+          <w:szCs w:val="24"/>
           <w:lang w:val="pt-BR"/>
         </w:rPr>
         <w:t xml:space="preserve">É esperado que a partir dos itens apresentados neste documento o projeto </w:t>
       </w:r>
-      <w:r>
-        <w:rPr>
-          <w:sz w:val="22"/>
-          <w:szCs w:val="22"/>
+      <w:proofErr w:type="gramStart"/>
+      <w:r>
+        <w:rPr>
+          <w:rFonts w:ascii="Arial" w:hAnsi="Arial" w:cs="Arial"/>
+          <w:sz w:val="24"/>
+          <w:szCs w:val="24"/>
           <w:lang w:val="pt-BR"/>
         </w:rPr>
         <w:t xml:space="preserve">obedeça </w:t>
       </w:r>
-      <w:proofErr w:type="gramStart"/>
-      <w:r>
-        <w:rPr>
-          <w:sz w:val="22"/>
-          <w:szCs w:val="22"/>
-          <w:lang w:val="pt-BR"/>
-        </w:rPr>
-        <w:t>fielmente</w:t>
-      </w:r>
-      <w:r>
-        <w:rPr>
-          <w:sz w:val="22"/>
-          <w:szCs w:val="22"/>
-          <w:lang w:val="pt-BR"/>
-        </w:rPr>
-        <w:t xml:space="preserve">  as</w:t>
+      <w:r>
+        <w:rPr>
+          <w:rFonts w:ascii="Arial" w:hAnsi="Arial" w:cs="Arial"/>
+          <w:sz w:val="24"/>
+          <w:szCs w:val="24"/>
+          <w:lang w:val="pt-BR"/>
+        </w:rPr>
+        <w:t>fielmente as</w:t>
       </w:r>
       <w:proofErr w:type="gramEnd"/>
       <w:r>
         <w:rPr>
-          <w:sz w:val="22"/>
-          <w:szCs w:val="22"/>
+          <w:rFonts w:ascii="Arial" w:hAnsi="Arial" w:cs="Arial"/>
+          <w:sz w:val="24"/>
+          <w:szCs w:val="24"/>
           <w:lang w:val="pt-BR"/>
         </w:rPr>
         <w:t xml:space="preserve"> regras, pois são elas que determinam a execução do negócio em questão</w:t>
       </w:r>
       <w:r>
         <w:rPr>
-          <w:sz w:val="22"/>
-          <w:szCs w:val="22"/>
+          <w:rFonts w:ascii="Arial" w:hAnsi="Arial" w:cs="Arial"/>
+          <w:sz w:val="24"/>
+          <w:szCs w:val="24"/>
           <w:lang w:val="pt-BR"/>
         </w:rPr>
         <w:t>.</w:t>
@@ -2321,8 +2332,9 @@
       <w:pPr>
         <w:pStyle w:val="Ttulo2"/>
         <w:rPr>
-          <w:sz w:val="22"/>
-          <w:szCs w:val="22"/>
+          <w:rFonts w:cs="Arial"/>
+          <w:sz w:val="24"/>
+          <w:szCs w:val="24"/>
           <w:lang w:val="pt-BR"/>
         </w:rPr>
       </w:pPr>
@@ -2331,8 +2343,9 @@
       <w:bookmarkStart w:id="11" w:name="_Toc73282309"/>
       <w:r>
         <w:rPr>
-          <w:sz w:val="22"/>
-          <w:szCs w:val="22"/>
+          <w:rFonts w:cs="Arial"/>
+          <w:sz w:val="24"/>
+          <w:szCs w:val="24"/>
           <w:lang w:val="pt-BR"/>
         </w:rPr>
         <w:t>Referências</w:t>
@@ -2344,8 +2357,9 @@
     <w:p>
       <w:pPr>
         <w:rPr>
-          <w:sz w:val="22"/>
-          <w:szCs w:val="22"/>
+          <w:rFonts w:ascii="Arial" w:hAnsi="Arial" w:cs="Arial"/>
+          <w:sz w:val="24"/>
+          <w:szCs w:val="24"/>
           <w:lang w:val="pt-BR"/>
         </w:rPr>
       </w:pPr>
@@ -2354,8 +2368,9 @@
       <w:pPr>
         <w:ind w:left="720"/>
         <w:rPr>
-          <w:sz w:val="22"/>
-          <w:szCs w:val="22"/>
+          <w:rFonts w:ascii="Arial" w:hAnsi="Arial" w:cs="Arial"/>
+          <w:sz w:val="24"/>
+          <w:szCs w:val="24"/>
           <w:lang w:val="pt-BR"/>
         </w:rPr>
       </w:pPr>
@@ -2363,8 +2378,9 @@
         <w:r>
           <w:rPr>
             <w:rStyle w:val="Hyperlink"/>
-            <w:sz w:val="22"/>
-            <w:szCs w:val="22"/>
+            <w:rFonts w:ascii="Arial" w:hAnsi="Arial" w:cs="Arial"/>
+            <w:sz w:val="24"/>
+            <w:szCs w:val="24"/>
             <w:lang w:val="pt-BR"/>
           </w:rPr>
           <w:t>https://www.cblservicos.org.br/catalogacao/voce-sabe-o-que-e-catalogacao/</w:t>
@@ -2375,18 +2391,9 @@
       <w:pPr>
         <w:ind w:left="720"/>
         <w:rPr>
-          <w:sz w:val="22"/>
-          <w:szCs w:val="22"/>
-          <w:lang w:val="pt-BR"/>
-        </w:rPr>
-      </w:pPr>
-    </w:p>
-    <w:p>
-      <w:pPr>
-        <w:ind w:left="720"/>
-        <w:rPr>
-          <w:sz w:val="22"/>
-          <w:szCs w:val="22"/>
+          <w:rFonts w:ascii="Arial" w:hAnsi="Arial" w:cs="Arial"/>
+          <w:sz w:val="24"/>
+          <w:szCs w:val="24"/>
           <w:lang w:val="pt-BR"/>
         </w:rPr>
       </w:pPr>
@@ -2395,15 +2402,17 @@
       <w:pPr>
         <w:pStyle w:val="InfoBlue"/>
         <w:rPr>
-          <w:sz w:val="22"/>
-          <w:szCs w:val="22"/>
-          <w:lang w:val="pt-BR"/>
-        </w:rPr>
-      </w:pPr>
-      <w:r>
-        <w:rPr>
-          <w:sz w:val="22"/>
-          <w:szCs w:val="22"/>
+          <w:rFonts w:ascii="Arial" w:hAnsi="Arial" w:cs="Arial"/>
+          <w:sz w:val="24"/>
+          <w:szCs w:val="24"/>
+          <w:lang w:val="pt-BR"/>
+        </w:rPr>
+      </w:pPr>
+      <w:r>
+        <w:rPr>
+          <w:rFonts w:ascii="Arial" w:hAnsi="Arial" w:cs="Arial"/>
+          <w:sz w:val="24"/>
+          <w:szCs w:val="24"/>
           <w:lang w:val="pt-BR"/>
         </w:rPr>
         <w:t>[</w:t>
@@ -2411,8 +2420,9 @@
       <w:proofErr w:type="spellStart"/>
       <w:r>
         <w:rPr>
-          <w:sz w:val="22"/>
-          <w:szCs w:val="22"/>
+          <w:rFonts w:ascii="Arial" w:hAnsi="Arial" w:cs="Arial"/>
+          <w:sz w:val="24"/>
+          <w:szCs w:val="24"/>
           <w:lang w:val="pt-BR"/>
         </w:rPr>
         <w:t>Esta</w:t>
@@ -2420,26 +2430,29 @@
       <w:proofErr w:type="spellEnd"/>
       <w:r>
         <w:rPr>
-          <w:sz w:val="22"/>
-          <w:szCs w:val="22"/>
+          <w:rFonts w:ascii="Arial" w:hAnsi="Arial" w:cs="Arial"/>
+          <w:sz w:val="24"/>
+          <w:szCs w:val="24"/>
           <w:lang w:val="pt-BR"/>
         </w:rPr>
         <w:t xml:space="preserve"> subseção apresenta uma lista completa de todos os documentos mencionados no documento </w:t>
       </w:r>
       <w:r>
         <w:rPr>
+          <w:rFonts w:ascii="Arial" w:hAnsi="Arial" w:cs="Arial"/>
           <w:b/>
           <w:bCs/>
-          <w:sz w:val="22"/>
-          <w:szCs w:val="22"/>
+          <w:sz w:val="24"/>
+          <w:szCs w:val="24"/>
           <w:lang w:val="pt-BR"/>
         </w:rPr>
         <w:t>Regras de Negócios</w:t>
       </w:r>
       <w:r>
         <w:rPr>
-          <w:sz w:val="22"/>
-          <w:szCs w:val="22"/>
+          <w:rFonts w:ascii="Arial" w:hAnsi="Arial" w:cs="Arial"/>
+          <w:sz w:val="24"/>
+          <w:szCs w:val="24"/>
           <w:lang w:val="pt-BR"/>
         </w:rPr>
         <w:t>. Identifique cada documento por título, número do relatório (se aplicável), data e organização de publicação. Especifique as fontes a partir das quais as referências podem ser obtidas. Essas informações podem ser fornecidas por um anexo ou outro documento.]</w:t>
@@ -2449,8 +2462,9 @@
       <w:pPr>
         <w:pStyle w:val="Ttulo2"/>
         <w:rPr>
-          <w:sz w:val="22"/>
-          <w:szCs w:val="22"/>
+          <w:rFonts w:cs="Arial"/>
+          <w:sz w:val="24"/>
+          <w:szCs w:val="24"/>
           <w:lang w:val="pt-BR"/>
         </w:rPr>
       </w:pPr>
@@ -2459,8 +2473,9 @@
       <w:bookmarkStart w:id="14" w:name="_Toc73282310"/>
       <w:r>
         <w:rPr>
-          <w:sz w:val="22"/>
-          <w:szCs w:val="22"/>
+          <w:rFonts w:cs="Arial"/>
+          <w:sz w:val="24"/>
+          <w:szCs w:val="24"/>
           <w:lang w:val="pt-BR"/>
         </w:rPr>
         <w:t>Visão Geral</w:t>
@@ -2473,21 +2488,23 @@
       <w:pPr>
         <w:pStyle w:val="InfoBlue"/>
         <w:rPr>
+          <w:rFonts w:ascii="Arial" w:hAnsi="Arial" w:cs="Arial"/>
           <w:i w:val="0"/>
           <w:iCs w:val="0"/>
           <w:color w:val="auto"/>
-          <w:sz w:val="22"/>
-          <w:szCs w:val="22"/>
-          <w:lang w:val="pt-BR"/>
-        </w:rPr>
-      </w:pPr>
-      <w:r>
-        <w:rPr>
+          <w:sz w:val="24"/>
+          <w:szCs w:val="24"/>
+          <w:lang w:val="pt-BR"/>
+        </w:rPr>
+      </w:pPr>
+      <w:r>
+        <w:rPr>
+          <w:rFonts w:ascii="Arial" w:hAnsi="Arial" w:cs="Arial"/>
           <w:i w:val="0"/>
           <w:iCs w:val="0"/>
           <w:color w:val="auto"/>
-          <w:sz w:val="22"/>
-          <w:szCs w:val="22"/>
+          <w:sz w:val="24"/>
+          <w:szCs w:val="24"/>
           <w:lang w:val="pt-BR"/>
         </w:rPr>
         <w:t>As regras que serão apresentadas estão divididas em atividades executados, primeira parte definindo como está estabelecida o cadastro de livros, em seguida como se comporta o estoque e pôr fim a gerência da venda.</w:t>
@@ -2498,16 +2515,18 @@
         <w:pStyle w:val="Ttulo1"/>
         <w:ind w:left="1080" w:hanging="360"/>
         <w:rPr>
-          <w:sz w:val="22"/>
-          <w:szCs w:val="22"/>
+          <w:rFonts w:cs="Arial"/>
+          <w:sz w:val="32"/>
+          <w:szCs w:val="32"/>
           <w:lang w:val="pt-BR"/>
         </w:rPr>
       </w:pPr>
       <w:bookmarkStart w:id="15" w:name="_Toc73282311"/>
       <w:r>
         <w:rPr>
-          <w:sz w:val="22"/>
-          <w:szCs w:val="22"/>
+          <w:rFonts w:cs="Arial"/>
+          <w:sz w:val="32"/>
+          <w:szCs w:val="32"/>
           <w:lang w:val="pt-BR"/>
         </w:rPr>
         <w:t>Definições</w:t>
@@ -2519,16 +2538,18 @@
         <w:pStyle w:val="Ttulo2"/>
         <w:widowControl/>
         <w:rPr>
-          <w:sz w:val="22"/>
-          <w:szCs w:val="22"/>
+          <w:rFonts w:cs="Arial"/>
+          <w:sz w:val="28"/>
+          <w:szCs w:val="28"/>
           <w:lang w:val="pt-BR"/>
         </w:rPr>
       </w:pPr>
       <w:bookmarkStart w:id="16" w:name="_Toc73282312"/>
       <w:r>
         <w:rPr>
-          <w:sz w:val="22"/>
-          <w:szCs w:val="22"/>
+          <w:rFonts w:cs="Arial"/>
+          <w:sz w:val="28"/>
+          <w:szCs w:val="28"/>
           <w:lang w:val="pt-BR"/>
         </w:rPr>
         <w:t>Cadastro de livros</w:t>
@@ -2537,22 +2558,31 @@
     </w:p>
     <w:p>
       <w:pPr>
+        <w:rPr>
+          <w:lang w:val="pt-BR"/>
+        </w:rPr>
+      </w:pPr>
+    </w:p>
+    <w:p>
+      <w:pPr>
         <w:ind w:left="720"/>
         <w:rPr>
+          <w:rFonts w:ascii="Arial" w:hAnsi="Arial" w:cs="Arial"/>
           <w:b/>
           <w:bCs/>
-          <w:sz w:val="22"/>
-          <w:szCs w:val="22"/>
+          <w:sz w:val="24"/>
+          <w:szCs w:val="24"/>
           <w:lang w:val="pt-BR"/>
         </w:rPr>
       </w:pPr>
       <w:proofErr w:type="gramStart"/>
       <w:r>
         <w:rPr>
+          <w:rFonts w:ascii="Arial" w:hAnsi="Arial" w:cs="Arial"/>
           <w:b/>
           <w:bCs/>
-          <w:sz w:val="22"/>
-          <w:szCs w:val="22"/>
+          <w:sz w:val="24"/>
+          <w:szCs w:val="24"/>
           <w:lang w:val="pt-BR"/>
         </w:rPr>
         <w:t>RN[</w:t>
@@ -2560,20 +2590,22 @@
       <w:proofErr w:type="gramEnd"/>
       <w:r>
         <w:rPr>
+          <w:rFonts w:ascii="Arial" w:hAnsi="Arial" w:cs="Arial"/>
           <w:b/>
           <w:bCs/>
-          <w:sz w:val="22"/>
-          <w:szCs w:val="22"/>
+          <w:sz w:val="24"/>
+          <w:szCs w:val="24"/>
           <w:lang w:val="pt-BR"/>
         </w:rPr>
         <w:t>2.1.0]</w:t>
       </w:r>
       <w:r>
         <w:rPr>
+          <w:rFonts w:ascii="Arial" w:hAnsi="Arial" w:cs="Arial"/>
           <w:b/>
           <w:bCs/>
-          <w:sz w:val="22"/>
-          <w:szCs w:val="22"/>
+          <w:sz w:val="24"/>
+          <w:szCs w:val="24"/>
           <w:lang w:val="pt-BR"/>
         </w:rPr>
         <w:t>Entrada de livros</w:t>
@@ -2583,87 +2615,98 @@
       <w:pPr>
         <w:ind w:left="720"/>
         <w:rPr>
-          <w:sz w:val="22"/>
-          <w:szCs w:val="22"/>
-          <w:lang w:val="pt-BR"/>
-        </w:rPr>
-      </w:pPr>
-      <w:r>
-        <w:rPr>
-          <w:sz w:val="22"/>
-          <w:szCs w:val="22"/>
+          <w:rFonts w:ascii="Arial" w:hAnsi="Arial" w:cs="Arial"/>
+          <w:sz w:val="24"/>
+          <w:szCs w:val="24"/>
+          <w:lang w:val="pt-BR"/>
+        </w:rPr>
+      </w:pPr>
+      <w:r>
+        <w:rPr>
+          <w:rFonts w:ascii="Arial" w:hAnsi="Arial" w:cs="Arial"/>
+          <w:sz w:val="24"/>
+          <w:szCs w:val="24"/>
           <w:lang w:val="pt-BR"/>
         </w:rPr>
         <w:t>Em determinado momento a loja receberá livros que foram solicitados</w:t>
       </w:r>
       <w:r>
         <w:rPr>
-          <w:sz w:val="22"/>
-          <w:szCs w:val="22"/>
+          <w:rFonts w:ascii="Arial" w:hAnsi="Arial" w:cs="Arial"/>
+          <w:sz w:val="24"/>
+          <w:szCs w:val="24"/>
           <w:lang w:val="pt-BR"/>
         </w:rPr>
         <w:t xml:space="preserve"> a um fornecedor</w:t>
       </w:r>
       <w:r>
         <w:rPr>
-          <w:sz w:val="22"/>
-          <w:szCs w:val="22"/>
+          <w:rFonts w:ascii="Arial" w:hAnsi="Arial" w:cs="Arial"/>
+          <w:sz w:val="24"/>
+          <w:szCs w:val="24"/>
           <w:lang w:val="pt-BR"/>
         </w:rPr>
         <w:t xml:space="preserve"> para revender, como forma de controle </w:t>
       </w:r>
       <w:r>
         <w:rPr>
-          <w:sz w:val="22"/>
-          <w:szCs w:val="22"/>
+          <w:rFonts w:ascii="Arial" w:hAnsi="Arial" w:cs="Arial"/>
+          <w:sz w:val="24"/>
+          <w:szCs w:val="24"/>
           <w:lang w:val="pt-BR"/>
         </w:rPr>
         <w:t xml:space="preserve">o administrador </w:t>
       </w:r>
       <w:r>
         <w:rPr>
-          <w:sz w:val="22"/>
-          <w:szCs w:val="22"/>
+          <w:rFonts w:ascii="Arial" w:hAnsi="Arial" w:cs="Arial"/>
+          <w:sz w:val="24"/>
+          <w:szCs w:val="24"/>
           <w:lang w:val="pt-BR"/>
         </w:rPr>
         <w:t>deve anota</w:t>
       </w:r>
       <w:r>
         <w:rPr>
-          <w:sz w:val="22"/>
-          <w:szCs w:val="22"/>
+          <w:rFonts w:ascii="Arial" w:hAnsi="Arial" w:cs="Arial"/>
+          <w:sz w:val="24"/>
+          <w:szCs w:val="24"/>
           <w:lang w:val="pt-BR"/>
         </w:rPr>
         <w:t>r</w:t>
       </w:r>
       <w:r>
         <w:rPr>
-          <w:sz w:val="22"/>
-          <w:szCs w:val="22"/>
+          <w:rFonts w:ascii="Arial" w:hAnsi="Arial" w:cs="Arial"/>
+          <w:sz w:val="24"/>
+          <w:szCs w:val="24"/>
           <w:lang w:val="pt-BR"/>
         </w:rPr>
         <w:t xml:space="preserve"> o dia da aquisição do livro</w:t>
       </w:r>
       <w:r>
         <w:rPr>
-          <w:sz w:val="22"/>
-          <w:szCs w:val="22"/>
+          <w:rFonts w:ascii="Arial" w:hAnsi="Arial" w:cs="Arial"/>
+          <w:sz w:val="24"/>
+          <w:szCs w:val="24"/>
           <w:lang w:val="pt-BR"/>
         </w:rPr>
         <w:t xml:space="preserve"> e a quantidade se os livros forem iguais, para servir de controle de quanto</w:t>
       </w:r>
       <w:r>
         <w:rPr>
-          <w:sz w:val="22"/>
-          <w:szCs w:val="22"/>
+          <w:rFonts w:ascii="Arial" w:hAnsi="Arial" w:cs="Arial"/>
+          <w:sz w:val="24"/>
+          <w:szCs w:val="24"/>
           <w:lang w:val="pt-BR"/>
         </w:rPr>
         <w:t>s</w:t>
       </w:r>
       <w:r>
         <w:rPr>
-          <w:sz w:val="22"/>
-          <w:szCs w:val="22"/>
+          <w:rFonts w:ascii="Arial" w:hAnsi="Arial" w:cs="Arial"/>
+          <w:sz w:val="24"/>
+          <w:szCs w:val="24"/>
           <w:lang w:val="pt-BR"/>
         </w:rPr>
         <w:t xml:space="preserve"> livros tem no estoque.</w:t>
@@ -2673,8 +2716,9 @@
       <w:pPr>
         <w:ind w:left="720"/>
         <w:rPr>
-          <w:sz w:val="22"/>
-          <w:szCs w:val="22"/>
+          <w:rFonts w:ascii="Arial" w:hAnsi="Arial" w:cs="Arial"/>
+          <w:sz w:val="24"/>
+          <w:szCs w:val="24"/>
           <w:lang w:val="pt-BR"/>
         </w:rPr>
       </w:pPr>
@@ -2683,31 +2727,35 @@
       <w:pPr>
         <w:ind w:left="720"/>
         <w:rPr>
+          <w:rFonts w:ascii="Arial" w:hAnsi="Arial" w:cs="Arial"/>
           <w:b/>
           <w:bCs/>
-          <w:sz w:val="22"/>
-          <w:szCs w:val="22"/>
+          <w:sz w:val="24"/>
+          <w:szCs w:val="24"/>
           <w:lang w:val="pt-BR"/>
         </w:rPr>
       </w:pPr>
       <w:proofErr w:type="gramStart"/>
       <w:r>
         <w:rPr>
+          <w:rFonts w:ascii="Arial" w:hAnsi="Arial" w:cs="Arial"/>
           <w:b/>
           <w:bCs/>
-          <w:sz w:val="22"/>
-          <w:szCs w:val="22"/>
-          <w:lang w:val="pt-BR"/>
-        </w:rPr>
+          <w:sz w:val="24"/>
+          <w:szCs w:val="24"/>
+          <w:lang w:val="pt-BR"/>
+        </w:rPr>
+        <w:lastRenderedPageBreak/>
         <w:t>RN[</w:t>
       </w:r>
       <w:proofErr w:type="gramEnd"/>
       <w:r>
         <w:rPr>
+          <w:rFonts w:ascii="Arial" w:hAnsi="Arial" w:cs="Arial"/>
           <w:b/>
           <w:bCs/>
-          <w:sz w:val="22"/>
-          <w:szCs w:val="22"/>
+          <w:sz w:val="24"/>
+          <w:szCs w:val="24"/>
           <w:lang w:val="pt-BR"/>
         </w:rPr>
         <w:t>2.1.1]. Catalogação</w:t>
@@ -2717,10 +2765,11 @@
       <w:pPr>
         <w:ind w:left="720"/>
         <w:rPr>
+          <w:rFonts w:ascii="Arial" w:hAnsi="Arial" w:cs="Arial"/>
           <w:b/>
           <w:bCs/>
-          <w:sz w:val="22"/>
-          <w:szCs w:val="22"/>
+          <w:sz w:val="24"/>
+          <w:szCs w:val="24"/>
           <w:lang w:val="pt-BR"/>
         </w:rPr>
       </w:pPr>
@@ -2729,15 +2778,17 @@
       <w:pPr>
         <w:ind w:left="720"/>
         <w:rPr>
-          <w:sz w:val="22"/>
-          <w:szCs w:val="22"/>
-          <w:lang w:val="pt-BR"/>
-        </w:rPr>
-      </w:pPr>
-      <w:r>
-        <w:rPr>
-          <w:sz w:val="22"/>
-          <w:szCs w:val="22"/>
+          <w:rFonts w:ascii="Arial" w:hAnsi="Arial" w:cs="Arial"/>
+          <w:sz w:val="24"/>
+          <w:szCs w:val="24"/>
+          <w:lang w:val="pt-BR"/>
+        </w:rPr>
+      </w:pPr>
+      <w:r>
+        <w:rPr>
+          <w:rFonts w:ascii="Arial" w:hAnsi="Arial" w:cs="Arial"/>
+          <w:sz w:val="24"/>
+          <w:szCs w:val="24"/>
           <w:lang w:val="pt-BR"/>
         </w:rPr>
         <w:t>A catalogação auxilia, facilitando a divulgação das mais diversas publicações entre usuários. Isso se dá, porque a ficha catalográfica contém o nome do autor, título, assunto, editora, local, ano de publicação, ISBN e assuntos. Todos os elementos fundamentais para registrar e organizar diversas obras em um acervo</w:t>
@@ -2747,57 +2798,63 @@
       <w:pPr>
         <w:ind w:left="720"/>
         <w:rPr>
-          <w:sz w:val="22"/>
-          <w:szCs w:val="22"/>
-          <w:lang w:val="pt-BR"/>
-        </w:rPr>
-      </w:pPr>
-    </w:p>
-    <w:p>
-      <w:pPr>
-        <w:rPr>
-          <w:sz w:val="22"/>
-          <w:szCs w:val="22"/>
-          <w:lang w:val="pt-BR"/>
-        </w:rPr>
-      </w:pPr>
-      <w:r>
-        <w:rPr>
-          <w:sz w:val="22"/>
-          <w:szCs w:val="22"/>
-          <w:lang w:val="pt-BR"/>
-        </w:rPr>
-        <w:lastRenderedPageBreak/>
+          <w:rFonts w:ascii="Arial" w:hAnsi="Arial" w:cs="Arial"/>
+          <w:sz w:val="24"/>
+          <w:szCs w:val="24"/>
+          <w:lang w:val="pt-BR"/>
+        </w:rPr>
+      </w:pPr>
+    </w:p>
+    <w:p>
+      <w:pPr>
+        <w:rPr>
+          <w:rFonts w:ascii="Arial" w:hAnsi="Arial" w:cs="Arial"/>
+          <w:sz w:val="24"/>
+          <w:szCs w:val="24"/>
+          <w:lang w:val="pt-BR"/>
+        </w:rPr>
+      </w:pPr>
+      <w:r>
+        <w:rPr>
+          <w:rFonts w:ascii="Arial" w:hAnsi="Arial" w:cs="Arial"/>
+          <w:sz w:val="24"/>
+          <w:szCs w:val="24"/>
+          <w:lang w:val="pt-BR"/>
+        </w:rPr>
         <w:tab/>
       </w:r>
       <w:r>
         <w:rPr>
-          <w:sz w:val="22"/>
-          <w:szCs w:val="22"/>
+          <w:rFonts w:ascii="Arial" w:hAnsi="Arial" w:cs="Arial"/>
+          <w:sz w:val="24"/>
+          <w:szCs w:val="24"/>
           <w:lang w:val="pt-BR"/>
         </w:rPr>
         <w:t>Sendo assim</w:t>
       </w:r>
       <w:r>
         <w:rPr>
-          <w:sz w:val="22"/>
-          <w:szCs w:val="22"/>
+          <w:rFonts w:ascii="Arial" w:hAnsi="Arial" w:cs="Arial"/>
+          <w:sz w:val="24"/>
+          <w:szCs w:val="24"/>
           <w:lang w:val="pt-BR"/>
         </w:rPr>
         <w:t xml:space="preserve">, o </w:t>
       </w:r>
       <w:r>
         <w:rPr>
-          <w:sz w:val="22"/>
-          <w:szCs w:val="22"/>
+          <w:rFonts w:ascii="Arial" w:hAnsi="Arial" w:cs="Arial"/>
+          <w:sz w:val="24"/>
+          <w:szCs w:val="24"/>
           <w:lang w:val="pt-BR"/>
         </w:rPr>
         <w:t>administrador fará a catalogação dos livros</w:t>
       </w:r>
       <w:r>
         <w:rPr>
-          <w:sz w:val="22"/>
-          <w:szCs w:val="22"/>
+          <w:rFonts w:ascii="Arial" w:hAnsi="Arial" w:cs="Arial"/>
+          <w:sz w:val="24"/>
+          <w:szCs w:val="24"/>
           <w:lang w:val="pt-BR"/>
         </w:rPr>
         <w:t xml:space="preserve"> com o foco de obter </w:t>
@@ -2807,31 +2864,35 @@
       <w:pPr>
         <w:ind w:left="720"/>
         <w:rPr>
-          <w:sz w:val="22"/>
-          <w:szCs w:val="22"/>
-          <w:lang w:val="pt-BR"/>
-        </w:rPr>
-      </w:pPr>
-      <w:r>
-        <w:rPr>
-          <w:sz w:val="22"/>
-          <w:szCs w:val="22"/>
+          <w:rFonts w:ascii="Arial" w:hAnsi="Arial" w:cs="Arial"/>
+          <w:sz w:val="24"/>
+          <w:szCs w:val="24"/>
+          <w:lang w:val="pt-BR"/>
+        </w:rPr>
+      </w:pPr>
+      <w:r>
+        <w:rPr>
+          <w:rFonts w:ascii="Arial" w:hAnsi="Arial" w:cs="Arial"/>
+          <w:sz w:val="24"/>
+          <w:szCs w:val="24"/>
           <w:lang w:val="pt-BR"/>
         </w:rPr>
         <w:t>informações que serão postadas para a venda posteriormente n</w:t>
       </w:r>
       <w:r>
         <w:rPr>
-          <w:sz w:val="22"/>
-          <w:szCs w:val="22"/>
+          <w:rFonts w:ascii="Arial" w:hAnsi="Arial" w:cs="Arial"/>
+          <w:sz w:val="24"/>
+          <w:szCs w:val="24"/>
           <w:lang w:val="pt-BR"/>
         </w:rPr>
         <w:t>a</w:t>
       </w:r>
       <w:r>
         <w:rPr>
-          <w:sz w:val="22"/>
-          <w:szCs w:val="22"/>
+          <w:rFonts w:ascii="Arial" w:hAnsi="Arial" w:cs="Arial"/>
+          <w:sz w:val="24"/>
+          <w:szCs w:val="24"/>
           <w:lang w:val="pt-BR"/>
         </w:rPr>
         <w:t xml:space="preserve"> </w:t>
@@ -2839,20 +2900,22 @@
       <w:proofErr w:type="gramStart"/>
       <w:r>
         <w:rPr>
+          <w:rFonts w:ascii="Arial" w:hAnsi="Arial" w:cs="Arial"/>
           <w:b/>
           <w:bCs/>
-          <w:sz w:val="22"/>
-          <w:szCs w:val="22"/>
+          <w:sz w:val="24"/>
+          <w:szCs w:val="24"/>
           <w:lang w:val="pt-BR"/>
         </w:rPr>
         <w:t xml:space="preserve">RN[ </w:t>
       </w:r>
       <w:r>
         <w:rPr>
+          <w:rFonts w:ascii="Arial" w:hAnsi="Arial" w:cs="Arial"/>
           <w:b/>
           <w:bCs/>
-          <w:sz w:val="22"/>
-          <w:szCs w:val="22"/>
+          <w:sz w:val="24"/>
+          <w:szCs w:val="24"/>
           <w:lang w:val="pt-BR"/>
         </w:rPr>
         <w:t>2</w:t>
@@ -2860,68 +2923,76 @@
       <w:proofErr w:type="gramEnd"/>
       <w:r>
         <w:rPr>
+          <w:rFonts w:ascii="Arial" w:hAnsi="Arial" w:cs="Arial"/>
           <w:b/>
           <w:bCs/>
-          <w:sz w:val="22"/>
-          <w:szCs w:val="22"/>
+          <w:sz w:val="24"/>
+          <w:szCs w:val="24"/>
           <w:lang w:val="pt-BR"/>
         </w:rPr>
         <w:t>.3.2</w:t>
       </w:r>
       <w:r>
         <w:rPr>
+          <w:rFonts w:ascii="Arial" w:hAnsi="Arial" w:cs="Arial"/>
           <w:b/>
           <w:bCs/>
-          <w:sz w:val="22"/>
-          <w:szCs w:val="22"/>
+          <w:sz w:val="24"/>
+          <w:szCs w:val="24"/>
           <w:lang w:val="pt-BR"/>
         </w:rPr>
         <w:t>]</w:t>
       </w:r>
       <w:r>
         <w:rPr>
-          <w:sz w:val="22"/>
-          <w:szCs w:val="22"/>
+          <w:rFonts w:ascii="Arial" w:hAnsi="Arial" w:cs="Arial"/>
+          <w:sz w:val="24"/>
+          <w:szCs w:val="24"/>
           <w:lang w:val="pt-BR"/>
         </w:rPr>
         <w:t xml:space="preserve"> </w:t>
       </w:r>
       <w:r>
         <w:rPr>
-          <w:sz w:val="22"/>
-          <w:szCs w:val="22"/>
+          <w:rFonts w:ascii="Arial" w:hAnsi="Arial" w:cs="Arial"/>
+          <w:sz w:val="24"/>
+          <w:szCs w:val="24"/>
           <w:lang w:val="pt-BR"/>
         </w:rPr>
         <w:t>.Para isso</w:t>
       </w:r>
       <w:r>
         <w:rPr>
-          <w:sz w:val="22"/>
-          <w:szCs w:val="22"/>
+          <w:rFonts w:ascii="Arial" w:hAnsi="Arial" w:cs="Arial"/>
+          <w:sz w:val="24"/>
+          <w:szCs w:val="24"/>
           <w:lang w:val="pt-BR"/>
         </w:rPr>
         <w:t xml:space="preserve"> é exigido que na catalogação seja anotado dados como título, autor,</w:t>
       </w:r>
       <w:r>
         <w:rPr>
-          <w:sz w:val="22"/>
-          <w:szCs w:val="22"/>
+          <w:rFonts w:ascii="Arial" w:hAnsi="Arial" w:cs="Arial"/>
+          <w:sz w:val="24"/>
+          <w:szCs w:val="24"/>
           <w:lang w:val="pt-BR"/>
         </w:rPr>
         <w:t xml:space="preserve"> país de origem</w:t>
       </w:r>
       <w:r>
         <w:rPr>
-          <w:sz w:val="22"/>
-          <w:szCs w:val="22"/>
+          <w:rFonts w:ascii="Arial" w:hAnsi="Arial" w:cs="Arial"/>
+          <w:sz w:val="24"/>
+          <w:szCs w:val="24"/>
           <w:lang w:val="pt-BR"/>
         </w:rPr>
         <w:t xml:space="preserve"> tradutor, n° de edição, editor, temática/g</w:t>
       </w:r>
       <w:r>
         <w:rPr>
-          <w:sz w:val="22"/>
-          <w:szCs w:val="22"/>
+          <w:rFonts w:ascii="Arial" w:hAnsi="Arial" w:cs="Arial"/>
+          <w:sz w:val="24"/>
+          <w:szCs w:val="24"/>
           <w:lang w:val="pt-BR"/>
         </w:rPr>
         <w:t xml:space="preserve">ênero, ano de publicação e uma sinopse. Após isso o livro recebe um identificador e é encaminhado para a </w:t>
@@ -2929,8 +3000,9 @@
       <w:proofErr w:type="gramStart"/>
       <w:r>
         <w:rPr>
-          <w:sz w:val="22"/>
-          <w:szCs w:val="22"/>
+          <w:rFonts w:ascii="Arial" w:hAnsi="Arial" w:cs="Arial"/>
+          <w:sz w:val="24"/>
+          <w:szCs w:val="24"/>
           <w:lang w:val="pt-BR"/>
         </w:rPr>
         <w:t>RN[</w:t>
@@ -2938,8 +3010,9 @@
       <w:proofErr w:type="gramEnd"/>
       <w:r>
         <w:rPr>
-          <w:sz w:val="22"/>
-          <w:szCs w:val="22"/>
+          <w:rFonts w:ascii="Arial" w:hAnsi="Arial" w:cs="Arial"/>
+          <w:sz w:val="24"/>
+          <w:szCs w:val="24"/>
           <w:lang w:val="pt-BR"/>
         </w:rPr>
         <w:t>2.1.2].</w:t>
@@ -2948,24 +3021,27 @@
     <w:p>
       <w:pPr>
         <w:rPr>
-          <w:sz w:val="22"/>
-          <w:szCs w:val="22"/>
-          <w:lang w:val="pt-BR"/>
-        </w:rPr>
-      </w:pPr>
-    </w:p>
-    <w:p>
-      <w:pPr>
-        <w:rPr>
-          <w:sz w:val="22"/>
-          <w:szCs w:val="22"/>
-          <w:lang w:val="pt-BR"/>
-        </w:rPr>
-      </w:pPr>
-      <w:r>
-        <w:rPr>
-          <w:sz w:val="22"/>
-          <w:szCs w:val="22"/>
+          <w:rFonts w:ascii="Arial" w:hAnsi="Arial" w:cs="Arial"/>
+          <w:sz w:val="24"/>
+          <w:szCs w:val="24"/>
+          <w:lang w:val="pt-BR"/>
+        </w:rPr>
+      </w:pPr>
+    </w:p>
+    <w:p>
+      <w:pPr>
+        <w:rPr>
+          <w:rFonts w:ascii="Arial" w:hAnsi="Arial" w:cs="Arial"/>
+          <w:sz w:val="24"/>
+          <w:szCs w:val="24"/>
+          <w:lang w:val="pt-BR"/>
+        </w:rPr>
+      </w:pPr>
+      <w:r>
+        <w:rPr>
+          <w:rFonts w:ascii="Arial" w:hAnsi="Arial" w:cs="Arial"/>
+          <w:sz w:val="24"/>
+          <w:szCs w:val="24"/>
           <w:lang w:val="pt-BR"/>
         </w:rPr>
         <w:tab/>
@@ -2975,20 +3051,22 @@
       <w:pPr>
         <w:ind w:firstLine="720"/>
         <w:rPr>
+          <w:rFonts w:ascii="Arial" w:hAnsi="Arial" w:cs="Arial"/>
           <w:b/>
           <w:bCs/>
-          <w:sz w:val="22"/>
-          <w:szCs w:val="22"/>
+          <w:sz w:val="24"/>
+          <w:szCs w:val="24"/>
           <w:lang w:val="pt-BR"/>
         </w:rPr>
       </w:pPr>
       <w:proofErr w:type="gramStart"/>
       <w:r>
         <w:rPr>
+          <w:rFonts w:ascii="Arial" w:hAnsi="Arial" w:cs="Arial"/>
           <w:b/>
           <w:bCs/>
-          <w:sz w:val="22"/>
-          <w:szCs w:val="22"/>
+          <w:sz w:val="24"/>
+          <w:szCs w:val="24"/>
           <w:lang w:val="pt-BR"/>
         </w:rPr>
         <w:t>RN[</w:t>
@@ -2996,10 +3074,11 @@
       <w:proofErr w:type="gramEnd"/>
       <w:r>
         <w:rPr>
+          <w:rFonts w:ascii="Arial" w:hAnsi="Arial" w:cs="Arial"/>
           <w:b/>
           <w:bCs/>
-          <w:sz w:val="22"/>
-          <w:szCs w:val="22"/>
+          <w:sz w:val="24"/>
+          <w:szCs w:val="24"/>
           <w:lang w:val="pt-BR"/>
         </w:rPr>
         <w:t>2.1.2]. Custo do livro</w:t>
@@ -3009,15 +3088,17 @@
       <w:pPr>
         <w:ind w:left="720"/>
         <w:rPr>
-          <w:sz w:val="22"/>
-          <w:szCs w:val="22"/>
-          <w:lang w:val="pt-BR"/>
-        </w:rPr>
-      </w:pPr>
-      <w:r>
-        <w:rPr>
-          <w:sz w:val="22"/>
-          <w:szCs w:val="22"/>
+          <w:rFonts w:ascii="Arial" w:hAnsi="Arial" w:cs="Arial"/>
+          <w:sz w:val="24"/>
+          <w:szCs w:val="24"/>
+          <w:lang w:val="pt-BR"/>
+        </w:rPr>
+      </w:pPr>
+      <w:r>
+        <w:rPr>
+          <w:rFonts w:ascii="Arial" w:hAnsi="Arial" w:cs="Arial"/>
+          <w:sz w:val="24"/>
+          <w:szCs w:val="24"/>
           <w:lang w:val="pt-BR"/>
         </w:rPr>
         <w:t>Nessa etapa o administrador deve adicionar o custo que teve o livro e em cima desse custo deve escolher qual deverá ser a porcentagem do lucro em relação a seu custo. Decisão exclusivamente do administrador.</w:t>
@@ -3026,24 +3107,27 @@
     <w:p>
       <w:pPr>
         <w:rPr>
-          <w:sz w:val="22"/>
-          <w:szCs w:val="22"/>
-          <w:lang w:val="pt-BR"/>
-        </w:rPr>
-      </w:pPr>
-    </w:p>
-    <w:p>
-      <w:pPr>
-        <w:rPr>
-          <w:sz w:val="22"/>
-          <w:szCs w:val="22"/>
-          <w:lang w:val="pt-BR"/>
-        </w:rPr>
-      </w:pPr>
-      <w:r>
-        <w:rPr>
-          <w:sz w:val="22"/>
-          <w:szCs w:val="22"/>
+          <w:rFonts w:ascii="Arial" w:hAnsi="Arial" w:cs="Arial"/>
+          <w:sz w:val="24"/>
+          <w:szCs w:val="24"/>
+          <w:lang w:val="pt-BR"/>
+        </w:rPr>
+      </w:pPr>
+    </w:p>
+    <w:p>
+      <w:pPr>
+        <w:rPr>
+          <w:rFonts w:ascii="Arial" w:hAnsi="Arial" w:cs="Arial"/>
+          <w:sz w:val="24"/>
+          <w:szCs w:val="24"/>
+          <w:lang w:val="pt-BR"/>
+        </w:rPr>
+      </w:pPr>
+      <w:r>
+        <w:rPr>
+          <w:rFonts w:ascii="Arial" w:hAnsi="Arial" w:cs="Arial"/>
+          <w:sz w:val="24"/>
+          <w:szCs w:val="24"/>
           <w:lang w:val="pt-BR"/>
         </w:rPr>
         <w:tab/>
@@ -3053,20 +3137,22 @@
       <w:pPr>
         <w:ind w:firstLine="720"/>
         <w:rPr>
+          <w:rFonts w:ascii="Arial" w:hAnsi="Arial" w:cs="Arial"/>
           <w:b/>
           <w:bCs/>
-          <w:sz w:val="22"/>
-          <w:szCs w:val="22"/>
+          <w:sz w:val="24"/>
+          <w:szCs w:val="24"/>
           <w:lang w:val="pt-BR"/>
         </w:rPr>
       </w:pPr>
       <w:proofErr w:type="gramStart"/>
       <w:r>
         <w:rPr>
+          <w:rFonts w:ascii="Arial" w:hAnsi="Arial" w:cs="Arial"/>
           <w:b/>
           <w:bCs/>
-          <w:sz w:val="22"/>
-          <w:szCs w:val="22"/>
+          <w:sz w:val="24"/>
+          <w:szCs w:val="24"/>
           <w:lang w:val="pt-BR"/>
         </w:rPr>
         <w:t>RN[</w:t>
@@ -3074,10 +3160,11 @@
       <w:proofErr w:type="gramEnd"/>
       <w:r>
         <w:rPr>
+          <w:rFonts w:ascii="Arial" w:hAnsi="Arial" w:cs="Arial"/>
           <w:b/>
           <w:bCs/>
-          <w:sz w:val="22"/>
-          <w:szCs w:val="22"/>
+          <w:sz w:val="24"/>
+          <w:szCs w:val="24"/>
           <w:lang w:val="pt-BR"/>
         </w:rPr>
         <w:t>2.1.3]Adicionado no estoque</w:t>
@@ -3087,79 +3174,89 @@
       <w:pPr>
         <w:ind w:left="720"/>
         <w:rPr>
-          <w:sz w:val="22"/>
-          <w:szCs w:val="22"/>
-          <w:lang w:val="pt-BR"/>
-        </w:rPr>
-      </w:pPr>
-      <w:r>
-        <w:rPr>
-          <w:sz w:val="22"/>
-          <w:szCs w:val="22"/>
+          <w:rFonts w:ascii="Arial" w:hAnsi="Arial" w:cs="Arial"/>
+          <w:sz w:val="24"/>
+          <w:szCs w:val="24"/>
+          <w:lang w:val="pt-BR"/>
+        </w:rPr>
+      </w:pPr>
+      <w:r>
+        <w:rPr>
+          <w:rFonts w:ascii="Arial" w:hAnsi="Arial" w:cs="Arial"/>
+          <w:sz w:val="24"/>
+          <w:szCs w:val="24"/>
           <w:lang w:val="pt-BR"/>
         </w:rPr>
         <w:t>Após a catalogação e a identifica</w:t>
       </w:r>
       <w:r>
         <w:rPr>
-          <w:sz w:val="22"/>
-          <w:szCs w:val="22"/>
+          <w:rFonts w:ascii="Arial" w:hAnsi="Arial" w:cs="Arial"/>
+          <w:sz w:val="24"/>
+          <w:szCs w:val="24"/>
           <w:lang w:val="pt-BR"/>
         </w:rPr>
         <w:t>ção</w:t>
       </w:r>
       <w:r>
         <w:rPr>
-          <w:sz w:val="22"/>
-          <w:szCs w:val="22"/>
+          <w:rFonts w:ascii="Arial" w:hAnsi="Arial" w:cs="Arial"/>
+          <w:sz w:val="24"/>
+          <w:szCs w:val="24"/>
           <w:lang w:val="pt-BR"/>
         </w:rPr>
         <w:t xml:space="preserve"> </w:t>
       </w:r>
       <w:r>
         <w:rPr>
-          <w:sz w:val="22"/>
-          <w:szCs w:val="22"/>
+          <w:rFonts w:ascii="Arial" w:hAnsi="Arial" w:cs="Arial"/>
+          <w:sz w:val="24"/>
+          <w:szCs w:val="24"/>
           <w:lang w:val="pt-BR"/>
         </w:rPr>
         <w:t>d</w:t>
       </w:r>
       <w:r>
         <w:rPr>
-          <w:sz w:val="22"/>
-          <w:szCs w:val="22"/>
+          <w:rFonts w:ascii="Arial" w:hAnsi="Arial" w:cs="Arial"/>
+          <w:sz w:val="24"/>
+          <w:szCs w:val="24"/>
           <w:lang w:val="pt-BR"/>
         </w:rPr>
         <w:t xml:space="preserve">o custo, o livro é encaminha para uma seção do estoque, na qual é organizado </w:t>
       </w:r>
       <w:r>
         <w:rPr>
-          <w:sz w:val="22"/>
-          <w:szCs w:val="22"/>
+          <w:rFonts w:ascii="Arial" w:hAnsi="Arial" w:cs="Arial"/>
+          <w:sz w:val="24"/>
+          <w:szCs w:val="24"/>
           <w:lang w:val="pt-BR"/>
         </w:rPr>
         <w:t xml:space="preserve">por </w:t>
       </w:r>
       <w:r>
         <w:rPr>
-          <w:sz w:val="22"/>
-          <w:szCs w:val="22"/>
+          <w:rFonts w:ascii="Arial" w:hAnsi="Arial" w:cs="Arial"/>
+          <w:sz w:val="24"/>
+          <w:szCs w:val="24"/>
           <w:lang w:val="pt-BR"/>
         </w:rPr>
         <w:t xml:space="preserve">grupos e subgrupos. O grupo pai deve ser a localidade, exemplo Brasil e Inglaterra, e dentro desse grupo deve conter subgrupos relacionados coma temática, na qual se dividem </w:t>
       </w:r>
       <w:r>
         <w:rPr>
-          <w:sz w:val="22"/>
-          <w:szCs w:val="22"/>
+          <w:rFonts w:ascii="Arial" w:hAnsi="Arial" w:cs="Arial"/>
+          <w:sz w:val="24"/>
+          <w:szCs w:val="24"/>
           <w:lang w:val="pt-BR"/>
         </w:rPr>
         <w:t>em Poesias</w:t>
       </w:r>
       <w:r>
         <w:rPr>
-          <w:sz w:val="22"/>
-          <w:szCs w:val="22"/>
+          <w:rFonts w:ascii="Arial" w:hAnsi="Arial" w:cs="Arial"/>
+          <w:sz w:val="24"/>
+          <w:szCs w:val="24"/>
           <w:lang w:val="pt-BR"/>
         </w:rPr>
         <w:t>, Ficção Cientifica/ Fantasias, Clássicos, Autoajuda, Científicos/ Acadêmicos</w:t>
@@ -3169,15 +3266,17 @@
       <w:pPr>
         <w:ind w:firstLine="720"/>
         <w:rPr>
-          <w:sz w:val="22"/>
-          <w:szCs w:val="22"/>
-          <w:lang w:val="pt-BR"/>
-        </w:rPr>
-      </w:pPr>
-      <w:r>
-        <w:rPr>
-          <w:sz w:val="22"/>
-          <w:szCs w:val="22"/>
+          <w:rFonts w:ascii="Arial" w:hAnsi="Arial" w:cs="Arial"/>
+          <w:sz w:val="24"/>
+          <w:szCs w:val="24"/>
+          <w:lang w:val="pt-BR"/>
+        </w:rPr>
+      </w:pPr>
+      <w:r>
+        <w:rPr>
+          <w:rFonts w:ascii="Arial" w:hAnsi="Arial" w:cs="Arial"/>
+          <w:sz w:val="24"/>
+          <w:szCs w:val="24"/>
           <w:lang w:val="pt-BR"/>
         </w:rPr>
         <w:t>Exemplos: Livro Hobbit (Tolkien) deve ser adicionado no Grupo Inglaterra, Subgrupo Fantasia;</w:t>
@@ -3187,15 +3286,17 @@
       <w:pPr>
         <w:ind w:firstLine="720"/>
         <w:rPr>
-          <w:sz w:val="22"/>
-          <w:szCs w:val="22"/>
-          <w:lang w:val="pt-BR"/>
-        </w:rPr>
-      </w:pPr>
-      <w:r>
-        <w:rPr>
-          <w:sz w:val="22"/>
-          <w:szCs w:val="22"/>
+          <w:rFonts w:ascii="Arial" w:hAnsi="Arial" w:cs="Arial"/>
+          <w:sz w:val="24"/>
+          <w:szCs w:val="24"/>
+          <w:lang w:val="pt-BR"/>
+        </w:rPr>
+      </w:pPr>
+      <w:r>
+        <w:rPr>
+          <w:rFonts w:ascii="Arial" w:hAnsi="Arial" w:cs="Arial"/>
+          <w:sz w:val="24"/>
+          <w:szCs w:val="24"/>
           <w:lang w:val="pt-BR"/>
         </w:rPr>
         <w:t>Livro Cosmos (Carl Sagan) deve ser adicionado no Grupo EUA, Subgrupo Científico.</w:t>
@@ -3205,15 +3306,17 @@
       <w:pPr>
         <w:ind w:left="720"/>
         <w:rPr>
-          <w:sz w:val="22"/>
-          <w:szCs w:val="22"/>
-          <w:lang w:val="pt-BR"/>
-        </w:rPr>
-      </w:pPr>
-      <w:r>
-        <w:rPr>
-          <w:sz w:val="22"/>
-          <w:szCs w:val="22"/>
+          <w:rFonts w:ascii="Arial" w:hAnsi="Arial" w:cs="Arial"/>
+          <w:sz w:val="24"/>
+          <w:szCs w:val="24"/>
+          <w:lang w:val="pt-BR"/>
+        </w:rPr>
+      </w:pPr>
+      <w:r>
+        <w:rPr>
+          <w:rFonts w:ascii="Arial" w:hAnsi="Arial" w:cs="Arial"/>
+          <w:sz w:val="24"/>
+          <w:szCs w:val="24"/>
           <w:lang w:val="pt-BR"/>
         </w:rPr>
         <w:t>Exceções para os livros novos e em promoção que entraram em um grupo especial por no máximo 15 dias. Após o término do tempo deverão ser encaminhados para seu grupo de origem.</w:t>
@@ -3223,8 +3326,9 @@
       <w:pPr>
         <w:ind w:left="720"/>
         <w:rPr>
-          <w:sz w:val="22"/>
-          <w:szCs w:val="22"/>
+          <w:rFonts w:ascii="Arial" w:hAnsi="Arial" w:cs="Arial"/>
+          <w:sz w:val="24"/>
+          <w:szCs w:val="24"/>
           <w:lang w:val="pt-BR"/>
         </w:rPr>
       </w:pPr>
@@ -3233,20 +3337,22 @@
       <w:pPr>
         <w:ind w:left="720"/>
         <w:rPr>
+          <w:rFonts w:ascii="Arial" w:hAnsi="Arial" w:cs="Arial"/>
           <w:b/>
           <w:bCs/>
-          <w:sz w:val="22"/>
-          <w:szCs w:val="22"/>
+          <w:sz w:val="24"/>
+          <w:szCs w:val="24"/>
           <w:lang w:val="pt-BR"/>
         </w:rPr>
       </w:pPr>
       <w:proofErr w:type="gramStart"/>
       <w:r>
         <w:rPr>
+          <w:rFonts w:ascii="Arial" w:hAnsi="Arial" w:cs="Arial"/>
           <w:b/>
           <w:bCs/>
-          <w:sz w:val="22"/>
-          <w:szCs w:val="22"/>
+          <w:sz w:val="24"/>
+          <w:szCs w:val="24"/>
           <w:lang w:val="pt-BR"/>
         </w:rPr>
         <w:t>RN[</w:t>
@@ -3254,10 +3360,11 @@
       <w:proofErr w:type="gramEnd"/>
       <w:r>
         <w:rPr>
+          <w:rFonts w:ascii="Arial" w:hAnsi="Arial" w:cs="Arial"/>
           <w:b/>
           <w:bCs/>
-          <w:sz w:val="22"/>
-          <w:szCs w:val="22"/>
+          <w:sz w:val="24"/>
+          <w:szCs w:val="24"/>
           <w:lang w:val="pt-BR"/>
         </w:rPr>
         <w:t>2.1.4] Relatório</w:t>
@@ -3267,31 +3374,35 @@
       <w:pPr>
         <w:ind w:left="720"/>
         <w:rPr>
-          <w:sz w:val="22"/>
-          <w:szCs w:val="22"/>
-          <w:lang w:val="pt-BR"/>
-        </w:rPr>
-      </w:pPr>
-      <w:r>
-        <w:rPr>
-          <w:sz w:val="22"/>
-          <w:szCs w:val="22"/>
+          <w:rFonts w:ascii="Arial" w:hAnsi="Arial" w:cs="Arial"/>
+          <w:sz w:val="24"/>
+          <w:szCs w:val="24"/>
+          <w:lang w:val="pt-BR"/>
+        </w:rPr>
+      </w:pPr>
+      <w:r>
+        <w:rPr>
+          <w:rFonts w:ascii="Arial" w:hAnsi="Arial" w:cs="Arial"/>
+          <w:sz w:val="24"/>
+          <w:szCs w:val="24"/>
           <w:lang w:val="pt-BR"/>
         </w:rPr>
         <w:t>No final de cada novo lot</w:t>
       </w:r>
       <w:r>
         <w:rPr>
-          <w:sz w:val="22"/>
-          <w:szCs w:val="22"/>
+          <w:rFonts w:ascii="Arial" w:hAnsi="Arial" w:cs="Arial"/>
+          <w:sz w:val="24"/>
+          <w:szCs w:val="24"/>
           <w:lang w:val="pt-BR"/>
         </w:rPr>
         <w:t>e</w:t>
       </w:r>
       <w:r>
         <w:rPr>
-          <w:sz w:val="22"/>
-          <w:szCs w:val="22"/>
+          <w:rFonts w:ascii="Arial" w:hAnsi="Arial" w:cs="Arial"/>
+          <w:sz w:val="24"/>
+          <w:szCs w:val="24"/>
           <w:lang w:val="pt-BR"/>
         </w:rPr>
         <w:t xml:space="preserve"> adicionado no estoque é realizado um relatório do dia informando os livros que foram cadastrados suas respectivas quantidades, preços e por final a quantidade total dos livros e custo.</w:t>
@@ -3301,19 +3412,21 @@
       <w:pPr>
         <w:ind w:left="720"/>
         <w:rPr>
-          <w:sz w:val="22"/>
-          <w:szCs w:val="22"/>
-          <w:lang w:val="pt-BR"/>
-        </w:rPr>
-      </w:pPr>
-    </w:p>
-    <w:p>
-      <w:pPr>
-        <w:rPr>
+          <w:rFonts w:ascii="Arial" w:hAnsi="Arial" w:cs="Arial"/>
+          <w:sz w:val="24"/>
+          <w:szCs w:val="24"/>
+          <w:lang w:val="pt-BR"/>
+        </w:rPr>
+      </w:pPr>
+    </w:p>
+    <w:p>
+      <w:pPr>
+        <w:rPr>
+          <w:rFonts w:ascii="Arial" w:hAnsi="Arial" w:cs="Arial"/>
           <w:b/>
           <w:bCs/>
-          <w:sz w:val="22"/>
-          <w:szCs w:val="22"/>
+          <w:sz w:val="24"/>
+          <w:szCs w:val="24"/>
           <w:lang w:val="pt-BR"/>
         </w:rPr>
       </w:pPr>
@@ -3323,16 +3436,18 @@
         <w:pStyle w:val="Ttulo2"/>
         <w:widowControl/>
         <w:rPr>
-          <w:sz w:val="22"/>
-          <w:szCs w:val="22"/>
+          <w:rFonts w:cs="Arial"/>
+          <w:sz w:val="28"/>
+          <w:szCs w:val="28"/>
           <w:lang w:val="pt-BR"/>
         </w:rPr>
       </w:pPr>
       <w:bookmarkStart w:id="17" w:name="_Toc73282313"/>
       <w:r>
         <w:rPr>
-          <w:sz w:val="22"/>
-          <w:szCs w:val="22"/>
+          <w:rFonts w:cs="Arial"/>
+          <w:sz w:val="28"/>
+          <w:szCs w:val="28"/>
           <w:lang w:val="pt-BR"/>
         </w:rPr>
         <w:t>Gerenciar Estoque</w:t>
@@ -3342,8 +3457,9 @@
     <w:p>
       <w:pPr>
         <w:rPr>
-          <w:sz w:val="22"/>
-          <w:szCs w:val="22"/>
+          <w:rFonts w:ascii="Arial" w:hAnsi="Arial" w:cs="Arial"/>
+          <w:sz w:val="24"/>
+          <w:szCs w:val="24"/>
           <w:lang w:val="pt-BR"/>
         </w:rPr>
       </w:pPr>
@@ -3352,26 +3468,28 @@
       <w:pPr>
         <w:pStyle w:val="InfoBlue"/>
         <w:rPr>
+          <w:rFonts w:ascii="Arial" w:hAnsi="Arial" w:cs="Arial"/>
           <w:b/>
           <w:bCs/>
           <w:i w:val="0"/>
           <w:iCs w:val="0"/>
           <w:color w:val="auto"/>
-          <w:sz w:val="22"/>
-          <w:szCs w:val="22"/>
+          <w:sz w:val="24"/>
+          <w:szCs w:val="24"/>
           <w:lang w:val="pt-BR"/>
         </w:rPr>
       </w:pPr>
       <w:proofErr w:type="gramStart"/>
       <w:r>
         <w:rPr>
+          <w:rFonts w:ascii="Arial" w:hAnsi="Arial" w:cs="Arial"/>
           <w:b/>
           <w:bCs/>
           <w:i w:val="0"/>
           <w:iCs w:val="0"/>
           <w:color w:val="auto"/>
-          <w:sz w:val="22"/>
-          <w:szCs w:val="22"/>
+          <w:sz w:val="24"/>
+          <w:szCs w:val="24"/>
           <w:lang w:val="pt-BR"/>
         </w:rPr>
         <w:t>RN[</w:t>
@@ -3379,13 +3497,14 @@
       <w:proofErr w:type="gramEnd"/>
       <w:r>
         <w:rPr>
+          <w:rFonts w:ascii="Arial" w:hAnsi="Arial" w:cs="Arial"/>
           <w:b/>
           <w:bCs/>
           <w:i w:val="0"/>
           <w:iCs w:val="0"/>
           <w:color w:val="auto"/>
-          <w:sz w:val="22"/>
-          <w:szCs w:val="22"/>
+          <w:sz w:val="24"/>
+          <w:szCs w:val="24"/>
           <w:lang w:val="pt-BR"/>
         </w:rPr>
         <w:t>2.2.1]Alterar dados do Livro.</w:t>
@@ -3395,17 +3514,20 @@
       <w:pPr>
         <w:pStyle w:val="Corpodetexto"/>
         <w:rPr>
-          <w:sz w:val="22"/>
-          <w:szCs w:val="22"/>
-          <w:lang w:val="pt-BR"/>
-        </w:rPr>
-      </w:pPr>
-      <w:r>
-        <w:rPr>
-          <w:sz w:val="22"/>
-          <w:szCs w:val="22"/>
-          <w:lang w:val="pt-BR"/>
-        </w:rPr>
+          <w:rFonts w:ascii="Arial" w:hAnsi="Arial" w:cs="Arial"/>
+          <w:sz w:val="24"/>
+          <w:szCs w:val="24"/>
+          <w:lang w:val="pt-BR"/>
+        </w:rPr>
+      </w:pPr>
+      <w:r>
+        <w:rPr>
+          <w:rFonts w:ascii="Arial" w:hAnsi="Arial" w:cs="Arial"/>
+          <w:sz w:val="24"/>
+          <w:szCs w:val="24"/>
+          <w:lang w:val="pt-BR"/>
+        </w:rPr>
+        <w:lastRenderedPageBreak/>
         <w:t>Se o administrador quiser alterar dados de algum livro por questões de correção, ele é autorizado a realizar tão função, principalmente para alterar os preços.</w:t>
       </w:r>
     </w:p>
@@ -3413,8 +3535,9 @@
       <w:pPr>
         <w:pStyle w:val="Corpodetexto"/>
         <w:rPr>
-          <w:sz w:val="22"/>
-          <w:szCs w:val="22"/>
+          <w:rFonts w:ascii="Arial" w:hAnsi="Arial" w:cs="Arial"/>
+          <w:sz w:val="24"/>
+          <w:szCs w:val="24"/>
           <w:lang w:val="pt-BR"/>
         </w:rPr>
       </w:pPr>
@@ -3423,20 +3546,22 @@
       <w:pPr>
         <w:pStyle w:val="Corpodetexto"/>
         <w:rPr>
+          <w:rFonts w:ascii="Arial" w:hAnsi="Arial" w:cs="Arial"/>
           <w:b/>
           <w:bCs/>
-          <w:sz w:val="22"/>
-          <w:szCs w:val="22"/>
+          <w:sz w:val="24"/>
+          <w:szCs w:val="24"/>
           <w:lang w:val="pt-BR"/>
         </w:rPr>
       </w:pPr>
       <w:proofErr w:type="gramStart"/>
       <w:r>
         <w:rPr>
+          <w:rFonts w:ascii="Arial" w:hAnsi="Arial" w:cs="Arial"/>
           <w:b/>
           <w:bCs/>
-          <w:sz w:val="22"/>
-          <w:szCs w:val="22"/>
+          <w:sz w:val="24"/>
+          <w:szCs w:val="24"/>
           <w:lang w:val="pt-BR"/>
         </w:rPr>
         <w:t>RN[</w:t>
@@ -3444,10 +3569,11 @@
       <w:proofErr w:type="gramEnd"/>
       <w:r>
         <w:rPr>
+          <w:rFonts w:ascii="Arial" w:hAnsi="Arial" w:cs="Arial"/>
           <w:b/>
           <w:bCs/>
-          <w:sz w:val="22"/>
-          <w:szCs w:val="22"/>
+          <w:sz w:val="24"/>
+          <w:szCs w:val="24"/>
           <w:lang w:val="pt-BR"/>
         </w:rPr>
         <w:t>2.2.2]Remover livro</w:t>
@@ -3457,15 +3583,17 @@
       <w:pPr>
         <w:pStyle w:val="Corpodetexto"/>
         <w:rPr>
-          <w:sz w:val="22"/>
-          <w:szCs w:val="22"/>
-          <w:lang w:val="pt-BR"/>
-        </w:rPr>
-      </w:pPr>
-      <w:r>
-        <w:rPr>
-          <w:sz w:val="22"/>
-          <w:szCs w:val="22"/>
+          <w:rFonts w:ascii="Arial" w:hAnsi="Arial" w:cs="Arial"/>
+          <w:sz w:val="24"/>
+          <w:szCs w:val="24"/>
+          <w:lang w:val="pt-BR"/>
+        </w:rPr>
+      </w:pPr>
+      <w:r>
+        <w:rPr>
+          <w:rFonts w:ascii="Arial" w:hAnsi="Arial" w:cs="Arial"/>
+          <w:sz w:val="24"/>
+          <w:szCs w:val="24"/>
           <w:lang w:val="pt-BR"/>
         </w:rPr>
         <w:t>Quando um livro é vendido o administrador o retira do estoque.</w:t>
@@ -3475,15 +3603,17 @@
       <w:pPr>
         <w:pStyle w:val="Corpodetexto"/>
         <w:rPr>
-          <w:sz w:val="22"/>
-          <w:szCs w:val="22"/>
-          <w:lang w:val="pt-BR"/>
-        </w:rPr>
-      </w:pPr>
-      <w:r>
-        <w:rPr>
-          <w:sz w:val="22"/>
-          <w:szCs w:val="22"/>
+          <w:rFonts w:ascii="Arial" w:hAnsi="Arial" w:cs="Arial"/>
+          <w:sz w:val="24"/>
+          <w:szCs w:val="24"/>
+          <w:lang w:val="pt-BR"/>
+        </w:rPr>
+      </w:pPr>
+      <w:r>
+        <w:rPr>
+          <w:rFonts w:ascii="Arial" w:hAnsi="Arial" w:cs="Arial"/>
+          <w:sz w:val="24"/>
+          <w:szCs w:val="24"/>
           <w:lang w:val="pt-BR"/>
         </w:rPr>
         <w:t>O administrador também tem a autorização de retirar os livros quando lhe convém.</w:t>
@@ -3493,8 +3623,9 @@
       <w:pPr>
         <w:pStyle w:val="Corpodetexto"/>
         <w:rPr>
-          <w:sz w:val="22"/>
-          <w:szCs w:val="22"/>
+          <w:rFonts w:ascii="Arial" w:hAnsi="Arial" w:cs="Arial"/>
+          <w:sz w:val="24"/>
+          <w:szCs w:val="24"/>
           <w:lang w:val="pt-BR"/>
         </w:rPr>
       </w:pPr>
@@ -3503,20 +3634,22 @@
       <w:pPr>
         <w:pStyle w:val="Corpodetexto"/>
         <w:rPr>
+          <w:rFonts w:ascii="Arial" w:hAnsi="Arial" w:cs="Arial"/>
           <w:b/>
           <w:bCs/>
-          <w:sz w:val="22"/>
-          <w:szCs w:val="22"/>
+          <w:sz w:val="24"/>
+          <w:szCs w:val="24"/>
           <w:lang w:val="pt-BR"/>
         </w:rPr>
       </w:pPr>
       <w:proofErr w:type="gramStart"/>
       <w:r>
         <w:rPr>
+          <w:rFonts w:ascii="Arial" w:hAnsi="Arial" w:cs="Arial"/>
           <w:b/>
           <w:bCs/>
-          <w:sz w:val="22"/>
-          <w:szCs w:val="22"/>
+          <w:sz w:val="24"/>
+          <w:szCs w:val="24"/>
           <w:lang w:val="pt-BR"/>
         </w:rPr>
         <w:t>RN[</w:t>
@@ -3524,10 +3657,11 @@
       <w:proofErr w:type="gramEnd"/>
       <w:r>
         <w:rPr>
+          <w:rFonts w:ascii="Arial" w:hAnsi="Arial" w:cs="Arial"/>
           <w:b/>
           <w:bCs/>
-          <w:sz w:val="22"/>
-          <w:szCs w:val="22"/>
+          <w:sz w:val="24"/>
+          <w:szCs w:val="24"/>
           <w:lang w:val="pt-BR"/>
         </w:rPr>
         <w:t>2.2.3]Pesquisar no estoque</w:t>
@@ -3537,15 +3671,17 @@
       <w:pPr>
         <w:pStyle w:val="Corpodetexto"/>
         <w:rPr>
-          <w:sz w:val="22"/>
-          <w:szCs w:val="22"/>
-          <w:lang w:val="pt-BR"/>
-        </w:rPr>
-      </w:pPr>
-      <w:r>
-        <w:rPr>
-          <w:sz w:val="22"/>
-          <w:szCs w:val="22"/>
+          <w:rFonts w:ascii="Arial" w:hAnsi="Arial" w:cs="Arial"/>
+          <w:sz w:val="24"/>
+          <w:szCs w:val="24"/>
+          <w:lang w:val="pt-BR"/>
+        </w:rPr>
+      </w:pPr>
+      <w:r>
+        <w:rPr>
+          <w:rFonts w:ascii="Arial" w:hAnsi="Arial" w:cs="Arial"/>
+          <w:sz w:val="24"/>
+          <w:szCs w:val="24"/>
           <w:lang w:val="pt-BR"/>
         </w:rPr>
         <w:t>O administrador procura seus livros no estoque seguindo os grupos e subgrupo, e por fim ler o livro pesquisado.</w:t>
@@ -3555,10 +3691,11 @@
       <w:pPr>
         <w:pStyle w:val="Corpodetexto"/>
         <w:rPr>
+          <w:rFonts w:ascii="Arial" w:hAnsi="Arial" w:cs="Arial"/>
           <w:b/>
           <w:bCs/>
-          <w:sz w:val="22"/>
-          <w:szCs w:val="22"/>
+          <w:sz w:val="24"/>
+          <w:szCs w:val="24"/>
           <w:lang w:val="pt-BR"/>
         </w:rPr>
       </w:pPr>
@@ -3567,20 +3704,22 @@
       <w:pPr>
         <w:pStyle w:val="Corpodetexto"/>
         <w:rPr>
+          <w:rFonts w:ascii="Arial" w:hAnsi="Arial" w:cs="Arial"/>
           <w:b/>
           <w:bCs/>
-          <w:sz w:val="22"/>
-          <w:szCs w:val="22"/>
+          <w:sz w:val="24"/>
+          <w:szCs w:val="24"/>
           <w:lang w:val="pt-BR"/>
         </w:rPr>
       </w:pPr>
       <w:proofErr w:type="gramStart"/>
       <w:r>
         <w:rPr>
+          <w:rFonts w:ascii="Arial" w:hAnsi="Arial" w:cs="Arial"/>
           <w:b/>
           <w:bCs/>
-          <w:sz w:val="22"/>
-          <w:szCs w:val="22"/>
+          <w:sz w:val="24"/>
+          <w:szCs w:val="24"/>
           <w:lang w:val="pt-BR"/>
         </w:rPr>
         <w:t>RN[</w:t>
@@ -3588,10 +3727,11 @@
       <w:proofErr w:type="gramEnd"/>
       <w:r>
         <w:rPr>
+          <w:rFonts w:ascii="Arial" w:hAnsi="Arial" w:cs="Arial"/>
           <w:b/>
           <w:bCs/>
-          <w:sz w:val="22"/>
-          <w:szCs w:val="22"/>
+          <w:sz w:val="24"/>
+          <w:szCs w:val="24"/>
           <w:lang w:val="pt-BR"/>
         </w:rPr>
         <w:t>2.2.4]Alteração do preço em relação ao tempo</w:t>
@@ -3601,18 +3741,19 @@
       <w:pPr>
         <w:pStyle w:val="Corpodetexto"/>
         <w:rPr>
-          <w:sz w:val="22"/>
-          <w:szCs w:val="22"/>
-          <w:lang w:val="pt-BR"/>
-        </w:rPr>
-      </w:pPr>
-      <w:r>
-        <w:rPr>
-          <w:sz w:val="22"/>
-          <w:szCs w:val="22"/>
-          <w:lang w:val="pt-BR"/>
-        </w:rPr>
-        <w:lastRenderedPageBreak/>
+          <w:rFonts w:ascii="Arial" w:hAnsi="Arial" w:cs="Arial"/>
+          <w:sz w:val="24"/>
+          <w:szCs w:val="24"/>
+          <w:lang w:val="pt-BR"/>
+        </w:rPr>
+      </w:pPr>
+      <w:r>
+        <w:rPr>
+          <w:rFonts w:ascii="Arial" w:hAnsi="Arial" w:cs="Arial"/>
+          <w:sz w:val="24"/>
+          <w:szCs w:val="24"/>
+          <w:lang w:val="pt-BR"/>
+        </w:rPr>
         <w:t>Quando o livro fica por mais de 1 ano no estoque o administrador reduz o preço por 25%.</w:t>
       </w:r>
     </w:p>
@@ -3620,31 +3761,35 @@
       <w:pPr>
         <w:pStyle w:val="Corpodetexto"/>
         <w:rPr>
-          <w:sz w:val="22"/>
-          <w:szCs w:val="22"/>
-          <w:lang w:val="pt-BR"/>
-        </w:rPr>
-      </w:pPr>
-      <w:r>
-        <w:rPr>
-          <w:sz w:val="22"/>
-          <w:szCs w:val="22"/>
+          <w:rFonts w:ascii="Arial" w:hAnsi="Arial" w:cs="Arial"/>
+          <w:sz w:val="24"/>
+          <w:szCs w:val="24"/>
+          <w:lang w:val="pt-BR"/>
+        </w:rPr>
+      </w:pPr>
+      <w:r>
+        <w:rPr>
+          <w:rFonts w:ascii="Arial" w:hAnsi="Arial" w:cs="Arial"/>
+          <w:sz w:val="24"/>
+          <w:szCs w:val="24"/>
           <w:lang w:val="pt-BR"/>
         </w:rPr>
         <w:t>No mês de maio</w:t>
       </w:r>
       <w:r>
         <w:rPr>
-          <w:sz w:val="22"/>
-          <w:szCs w:val="22"/>
+          <w:rFonts w:ascii="Arial" w:hAnsi="Arial" w:cs="Arial"/>
+          <w:sz w:val="24"/>
+          <w:szCs w:val="24"/>
           <w:lang w:val="pt-BR"/>
         </w:rPr>
         <w:t xml:space="preserve"> por ser considerado o mês Geek</w:t>
       </w:r>
       <w:r>
         <w:rPr>
-          <w:sz w:val="22"/>
-          <w:szCs w:val="22"/>
+          <w:rFonts w:ascii="Arial" w:hAnsi="Arial" w:cs="Arial"/>
+          <w:sz w:val="24"/>
+          <w:szCs w:val="24"/>
           <w:lang w:val="pt-BR"/>
         </w:rPr>
         <w:t xml:space="preserve"> os livros de ficção científica/ fantasia tem o preço reduzido em 15%</w:t>
@@ -3654,15 +3799,17 @@
       <w:pPr>
         <w:pStyle w:val="Corpodetexto"/>
         <w:rPr>
-          <w:sz w:val="22"/>
-          <w:szCs w:val="22"/>
-          <w:lang w:val="pt-BR"/>
-        </w:rPr>
-      </w:pPr>
-      <w:r>
-        <w:rPr>
-          <w:sz w:val="22"/>
-          <w:szCs w:val="22"/>
+          <w:rFonts w:ascii="Arial" w:hAnsi="Arial" w:cs="Arial"/>
+          <w:sz w:val="24"/>
+          <w:szCs w:val="24"/>
+          <w:lang w:val="pt-BR"/>
+        </w:rPr>
+      </w:pPr>
+      <w:r>
+        <w:rPr>
+          <w:rFonts w:ascii="Arial" w:hAnsi="Arial" w:cs="Arial"/>
+          <w:sz w:val="24"/>
+          <w:szCs w:val="24"/>
           <w:lang w:val="pt-BR"/>
         </w:rPr>
         <w:t>O administrador tem o poder de determinar um intervalo de tempo para criar uma promoção.</w:t>
@@ -3672,8 +3819,9 @@
       <w:pPr>
         <w:pStyle w:val="Corpodetexto"/>
         <w:rPr>
-          <w:sz w:val="22"/>
-          <w:szCs w:val="22"/>
+          <w:rFonts w:ascii="Arial" w:hAnsi="Arial" w:cs="Arial"/>
+          <w:sz w:val="24"/>
+          <w:szCs w:val="24"/>
           <w:lang w:val="pt-BR"/>
         </w:rPr>
       </w:pPr>
@@ -3683,32 +3831,36 @@
         <w:pStyle w:val="Ttulo2"/>
         <w:widowControl/>
         <w:rPr>
-          <w:sz w:val="22"/>
-          <w:szCs w:val="22"/>
+          <w:rFonts w:cs="Arial"/>
+          <w:sz w:val="28"/>
+          <w:szCs w:val="28"/>
           <w:lang w:val="pt-BR"/>
         </w:rPr>
       </w:pPr>
       <w:bookmarkStart w:id="18" w:name="_Toc73282314"/>
       <w:r>
         <w:rPr>
-          <w:sz w:val="22"/>
-          <w:szCs w:val="22"/>
+          <w:rFonts w:cs="Arial"/>
+          <w:sz w:val="28"/>
+          <w:szCs w:val="28"/>
           <w:lang w:val="pt-BR"/>
         </w:rPr>
         <w:t>Gerencia</w:t>
       </w:r>
       <w:r>
         <w:rPr>
-          <w:sz w:val="22"/>
-          <w:szCs w:val="22"/>
+          <w:rFonts w:cs="Arial"/>
+          <w:sz w:val="28"/>
+          <w:szCs w:val="28"/>
           <w:lang w:val="pt-BR"/>
         </w:rPr>
         <w:t>dor</w:t>
       </w:r>
       <w:r>
         <w:rPr>
-          <w:sz w:val="22"/>
-          <w:szCs w:val="22"/>
+          <w:rFonts w:cs="Arial"/>
+          <w:sz w:val="28"/>
+          <w:szCs w:val="28"/>
           <w:lang w:val="pt-BR"/>
         </w:rPr>
         <w:t xml:space="preserve"> de vendas</w:t>
@@ -3719,20 +3871,22 @@
       <w:pPr>
         <w:ind w:left="720"/>
         <w:rPr>
+          <w:rFonts w:ascii="Arial" w:hAnsi="Arial" w:cs="Arial"/>
           <w:b/>
           <w:bCs/>
-          <w:sz w:val="22"/>
-          <w:szCs w:val="22"/>
+          <w:sz w:val="24"/>
+          <w:szCs w:val="24"/>
           <w:lang w:val="pt-BR"/>
         </w:rPr>
       </w:pPr>
       <w:proofErr w:type="gramStart"/>
       <w:r>
         <w:rPr>
+          <w:rFonts w:ascii="Arial" w:hAnsi="Arial" w:cs="Arial"/>
           <w:b/>
           <w:bCs/>
-          <w:sz w:val="22"/>
-          <w:szCs w:val="22"/>
+          <w:sz w:val="24"/>
+          <w:szCs w:val="24"/>
           <w:lang w:val="pt-BR"/>
         </w:rPr>
         <w:t>RN[</w:t>
@@ -3740,10 +3894,11 @@
       <w:proofErr w:type="gramEnd"/>
       <w:r>
         <w:rPr>
+          <w:rFonts w:ascii="Arial" w:hAnsi="Arial" w:cs="Arial"/>
           <w:b/>
           <w:bCs/>
-          <w:sz w:val="22"/>
-          <w:szCs w:val="22"/>
+          <w:sz w:val="24"/>
+          <w:szCs w:val="24"/>
           <w:lang w:val="pt-BR"/>
         </w:rPr>
         <w:t>2.3.1]Venda de livros</w:t>
@@ -3753,49 +3908,55 @@
       <w:pPr>
         <w:ind w:left="720"/>
         <w:rPr>
+          <w:rFonts w:ascii="Arial" w:hAnsi="Arial" w:cs="Arial"/>
           <w:b/>
           <w:bCs/>
-          <w:sz w:val="22"/>
-          <w:szCs w:val="22"/>
-          <w:lang w:val="pt-BR"/>
-        </w:rPr>
-      </w:pPr>
-      <w:r>
-        <w:rPr>
-          <w:sz w:val="22"/>
-          <w:szCs w:val="22"/>
+          <w:sz w:val="24"/>
+          <w:szCs w:val="24"/>
+          <w:lang w:val="pt-BR"/>
+        </w:rPr>
+      </w:pPr>
+      <w:r>
+        <w:rPr>
+          <w:rFonts w:ascii="Arial" w:hAnsi="Arial" w:cs="Arial"/>
+          <w:sz w:val="24"/>
+          <w:szCs w:val="24"/>
           <w:lang w:val="pt-BR"/>
         </w:rPr>
         <w:t>Os livros só pode</w:t>
       </w:r>
       <w:r>
         <w:rPr>
-          <w:sz w:val="22"/>
-          <w:szCs w:val="22"/>
+          <w:rFonts w:ascii="Arial" w:hAnsi="Arial" w:cs="Arial"/>
+          <w:sz w:val="24"/>
+          <w:szCs w:val="24"/>
           <w:lang w:val="pt-BR"/>
         </w:rPr>
         <w:t>m</w:t>
       </w:r>
       <w:r>
         <w:rPr>
-          <w:sz w:val="22"/>
-          <w:szCs w:val="22"/>
+          <w:rFonts w:ascii="Arial" w:hAnsi="Arial" w:cs="Arial"/>
+          <w:sz w:val="24"/>
+          <w:szCs w:val="24"/>
           <w:lang w:val="pt-BR"/>
         </w:rPr>
         <w:t xml:space="preserve"> se</w:t>
       </w:r>
       <w:r>
         <w:rPr>
-          <w:sz w:val="22"/>
-          <w:szCs w:val="22"/>
+          <w:rFonts w:ascii="Arial" w:hAnsi="Arial" w:cs="Arial"/>
+          <w:sz w:val="24"/>
+          <w:szCs w:val="24"/>
           <w:lang w:val="pt-BR"/>
         </w:rPr>
         <w:t>r</w:t>
       </w:r>
       <w:r>
         <w:rPr>
-          <w:sz w:val="22"/>
-          <w:szCs w:val="22"/>
+          <w:rFonts w:ascii="Arial" w:hAnsi="Arial" w:cs="Arial"/>
+          <w:sz w:val="24"/>
+          <w:szCs w:val="24"/>
           <w:lang w:val="pt-BR"/>
         </w:rPr>
         <w:t xml:space="preserve"> vendidos por um cliente cadastrado na loja </w:t>
@@ -3803,10 +3964,11 @@
       <w:proofErr w:type="gramStart"/>
       <w:r>
         <w:rPr>
+          <w:rFonts w:ascii="Arial" w:hAnsi="Arial" w:cs="Arial"/>
           <w:b/>
           <w:bCs/>
-          <w:sz w:val="22"/>
-          <w:szCs w:val="22"/>
+          <w:sz w:val="24"/>
+          <w:szCs w:val="24"/>
           <w:lang w:val="pt-BR"/>
         </w:rPr>
         <w:t>RN[ 2.4</w:t>
@@ -3814,10 +3976,11 @@
       <w:proofErr w:type="gramEnd"/>
       <w:r>
         <w:rPr>
+          <w:rFonts w:ascii="Arial" w:hAnsi="Arial" w:cs="Arial"/>
           <w:b/>
           <w:bCs/>
-          <w:sz w:val="22"/>
-          <w:szCs w:val="22"/>
+          <w:sz w:val="24"/>
+          <w:szCs w:val="24"/>
           <w:lang w:val="pt-BR"/>
         </w:rPr>
         <w:t>]</w:t>
@@ -3827,15 +3990,17 @@
       <w:pPr>
         <w:ind w:left="720"/>
         <w:rPr>
-          <w:sz w:val="22"/>
-          <w:szCs w:val="22"/>
-          <w:lang w:val="pt-BR"/>
-        </w:rPr>
-      </w:pPr>
-      <w:r>
-        <w:rPr>
-          <w:sz w:val="22"/>
-          <w:szCs w:val="22"/>
+          <w:rFonts w:ascii="Arial" w:hAnsi="Arial" w:cs="Arial"/>
+          <w:sz w:val="24"/>
+          <w:szCs w:val="24"/>
+          <w:lang w:val="pt-BR"/>
+        </w:rPr>
+      </w:pPr>
+      <w:r>
+        <w:rPr>
+          <w:rFonts w:ascii="Arial" w:hAnsi="Arial" w:cs="Arial"/>
+          <w:sz w:val="24"/>
+          <w:szCs w:val="24"/>
           <w:lang w:val="pt-BR"/>
         </w:rPr>
         <w:t xml:space="preserve">O cliente estando cadastrado a venda é autorizado </w:t>
@@ -3845,8 +4010,9 @@
       <w:pPr>
         <w:ind w:left="720"/>
         <w:rPr>
-          <w:sz w:val="22"/>
-          <w:szCs w:val="22"/>
+          <w:rFonts w:ascii="Arial" w:hAnsi="Arial" w:cs="Arial"/>
+          <w:sz w:val="24"/>
+          <w:szCs w:val="24"/>
           <w:lang w:val="pt-BR"/>
         </w:rPr>
       </w:pPr>
@@ -3855,20 +4021,22 @@
       <w:pPr>
         <w:ind w:left="720"/>
         <w:rPr>
+          <w:rFonts w:ascii="Arial" w:hAnsi="Arial" w:cs="Arial"/>
           <w:b/>
           <w:bCs/>
-          <w:sz w:val="22"/>
-          <w:szCs w:val="22"/>
+          <w:sz w:val="24"/>
+          <w:szCs w:val="24"/>
           <w:lang w:val="pt-BR"/>
         </w:rPr>
       </w:pPr>
       <w:proofErr w:type="gramStart"/>
       <w:r>
         <w:rPr>
+          <w:rFonts w:ascii="Arial" w:hAnsi="Arial" w:cs="Arial"/>
           <w:b/>
           <w:bCs/>
-          <w:sz w:val="22"/>
-          <w:szCs w:val="22"/>
+          <w:sz w:val="24"/>
+          <w:szCs w:val="24"/>
           <w:lang w:val="pt-BR"/>
         </w:rPr>
         <w:t>RN[</w:t>
@@ -3876,10 +4044,11 @@
       <w:proofErr w:type="gramEnd"/>
       <w:r>
         <w:rPr>
+          <w:rFonts w:ascii="Arial" w:hAnsi="Arial" w:cs="Arial"/>
           <w:b/>
           <w:bCs/>
-          <w:sz w:val="22"/>
-          <w:szCs w:val="22"/>
+          <w:sz w:val="24"/>
+          <w:szCs w:val="24"/>
           <w:lang w:val="pt-BR"/>
         </w:rPr>
         <w:t>2.3.2]Publicação da venda</w:t>
@@ -3889,23 +4058,26 @@
       <w:pPr>
         <w:ind w:left="720"/>
         <w:rPr>
-          <w:sz w:val="22"/>
-          <w:szCs w:val="22"/>
-          <w:lang w:val="pt-BR"/>
-        </w:rPr>
-      </w:pPr>
-      <w:r>
-        <w:rPr>
-          <w:sz w:val="22"/>
-          <w:szCs w:val="22"/>
+          <w:rFonts w:ascii="Arial" w:hAnsi="Arial" w:cs="Arial"/>
+          <w:sz w:val="24"/>
+          <w:szCs w:val="24"/>
+          <w:lang w:val="pt-BR"/>
+        </w:rPr>
+      </w:pPr>
+      <w:r>
+        <w:rPr>
+          <w:rFonts w:ascii="Arial" w:hAnsi="Arial" w:cs="Arial"/>
+          <w:sz w:val="24"/>
+          <w:szCs w:val="24"/>
           <w:lang w:val="pt-BR"/>
         </w:rPr>
         <w:t xml:space="preserve">Cada livro dentro do estoque será postado para venda, na qual será apresentados todos os seus dados </w:t>
       </w:r>
       <w:r>
         <w:rPr>
-          <w:sz w:val="22"/>
-          <w:szCs w:val="22"/>
+          <w:rFonts w:ascii="Arial" w:hAnsi="Arial" w:cs="Arial"/>
+          <w:sz w:val="24"/>
+          <w:szCs w:val="24"/>
           <w:lang w:val="pt-BR"/>
         </w:rPr>
         <w:t xml:space="preserve">de catalogação e o preço definido na </w:t>
@@ -3913,10 +4085,11 @@
       <w:proofErr w:type="gramStart"/>
       <w:r>
         <w:rPr>
+          <w:rFonts w:ascii="Arial" w:hAnsi="Arial" w:cs="Arial"/>
           <w:b/>
           <w:bCs/>
-          <w:sz w:val="22"/>
-          <w:szCs w:val="22"/>
+          <w:sz w:val="24"/>
+          <w:szCs w:val="24"/>
           <w:lang w:val="pt-BR"/>
         </w:rPr>
         <w:t>RN[</w:t>
@@ -3924,18 +4097,20 @@
       <w:proofErr w:type="gramEnd"/>
       <w:r>
         <w:rPr>
+          <w:rFonts w:ascii="Arial" w:hAnsi="Arial" w:cs="Arial"/>
           <w:b/>
           <w:bCs/>
-          <w:sz w:val="22"/>
-          <w:szCs w:val="22"/>
+          <w:sz w:val="24"/>
+          <w:szCs w:val="24"/>
           <w:lang w:val="pt-BR"/>
         </w:rPr>
         <w:t>2.1.2]</w:t>
       </w:r>
       <w:r>
         <w:rPr>
-          <w:sz w:val="22"/>
-          <w:szCs w:val="22"/>
+          <w:rFonts w:ascii="Arial" w:hAnsi="Arial" w:cs="Arial"/>
+          <w:sz w:val="24"/>
+          <w:szCs w:val="24"/>
           <w:lang w:val="pt-BR"/>
         </w:rPr>
         <w:t>.</w:t>
@@ -3945,8 +4120,9 @@
       <w:pPr>
         <w:ind w:left="720"/>
         <w:rPr>
-          <w:sz w:val="22"/>
-          <w:szCs w:val="22"/>
+          <w:rFonts w:ascii="Arial" w:hAnsi="Arial" w:cs="Arial"/>
+          <w:sz w:val="24"/>
+          <w:szCs w:val="24"/>
           <w:lang w:val="pt-BR"/>
         </w:rPr>
       </w:pPr>
@@ -3955,20 +4131,22 @@
       <w:pPr>
         <w:ind w:left="720"/>
         <w:rPr>
+          <w:rFonts w:ascii="Arial" w:hAnsi="Arial" w:cs="Arial"/>
           <w:b/>
           <w:bCs/>
-          <w:sz w:val="22"/>
-          <w:szCs w:val="22"/>
+          <w:sz w:val="24"/>
+          <w:szCs w:val="24"/>
           <w:lang w:val="pt-BR"/>
         </w:rPr>
       </w:pPr>
       <w:proofErr w:type="gramStart"/>
       <w:r>
         <w:rPr>
+          <w:rFonts w:ascii="Arial" w:hAnsi="Arial" w:cs="Arial"/>
           <w:b/>
           <w:bCs/>
-          <w:sz w:val="22"/>
-          <w:szCs w:val="22"/>
+          <w:sz w:val="24"/>
+          <w:szCs w:val="24"/>
           <w:lang w:val="pt-BR"/>
         </w:rPr>
         <w:t>RN[</w:t>
@@ -3976,10 +4154,11 @@
       <w:proofErr w:type="gramEnd"/>
       <w:r>
         <w:rPr>
+          <w:rFonts w:ascii="Arial" w:hAnsi="Arial" w:cs="Arial"/>
           <w:b/>
           <w:bCs/>
-          <w:sz w:val="22"/>
-          <w:szCs w:val="22"/>
+          <w:sz w:val="24"/>
+          <w:szCs w:val="24"/>
           <w:lang w:val="pt-BR"/>
         </w:rPr>
         <w:t>2.3.3] Pedidos dos clientes</w:t>
@@ -3989,31 +4168,35 @@
       <w:pPr>
         <w:ind w:left="720"/>
         <w:rPr>
-          <w:sz w:val="22"/>
-          <w:szCs w:val="22"/>
-          <w:lang w:val="pt-BR"/>
-        </w:rPr>
-      </w:pPr>
-      <w:r>
-        <w:rPr>
-          <w:sz w:val="22"/>
-          <w:szCs w:val="22"/>
+          <w:rFonts w:ascii="Arial" w:hAnsi="Arial" w:cs="Arial"/>
+          <w:sz w:val="24"/>
+          <w:szCs w:val="24"/>
+          <w:lang w:val="pt-BR"/>
+        </w:rPr>
+      </w:pPr>
+      <w:r>
+        <w:rPr>
+          <w:rFonts w:ascii="Arial" w:hAnsi="Arial" w:cs="Arial"/>
+          <w:sz w:val="24"/>
+          <w:szCs w:val="24"/>
           <w:lang w:val="pt-BR"/>
         </w:rPr>
         <w:t>Quando o cliente faz um pedido deve ser acrescentado</w:t>
       </w:r>
       <w:r>
         <w:rPr>
-          <w:sz w:val="22"/>
-          <w:szCs w:val="22"/>
+          <w:rFonts w:ascii="Arial" w:hAnsi="Arial" w:cs="Arial"/>
+          <w:sz w:val="24"/>
+          <w:szCs w:val="24"/>
           <w:lang w:val="pt-BR"/>
         </w:rPr>
         <w:t xml:space="preserve"> um número de identificação e</w:t>
       </w:r>
       <w:r>
         <w:rPr>
-          <w:sz w:val="22"/>
-          <w:szCs w:val="22"/>
+          <w:rFonts w:ascii="Arial" w:hAnsi="Arial" w:cs="Arial"/>
+          <w:sz w:val="24"/>
+          <w:szCs w:val="24"/>
           <w:lang w:val="pt-BR"/>
         </w:rPr>
         <w:t xml:space="preserve"> dados como: Nome, CPF, código do livro, quantidade dos livros, preço total e a forma de pagamento.</w:t>
@@ -4023,23 +4206,26 @@
       <w:pPr>
         <w:ind w:left="720"/>
         <w:rPr>
-          <w:sz w:val="22"/>
-          <w:szCs w:val="22"/>
-          <w:lang w:val="pt-BR"/>
-        </w:rPr>
-      </w:pPr>
-      <w:r>
-        <w:rPr>
-          <w:sz w:val="22"/>
-          <w:szCs w:val="22"/>
+          <w:rFonts w:ascii="Arial" w:hAnsi="Arial" w:cs="Arial"/>
+          <w:sz w:val="24"/>
+          <w:szCs w:val="24"/>
+          <w:lang w:val="pt-BR"/>
+        </w:rPr>
+      </w:pPr>
+      <w:r>
+        <w:rPr>
+          <w:rFonts w:ascii="Arial" w:hAnsi="Arial" w:cs="Arial"/>
+          <w:sz w:val="24"/>
+          <w:szCs w:val="24"/>
           <w:lang w:val="pt-BR"/>
         </w:rPr>
         <w:t>O vendedor estabeleceu um tempo máximo de envio de 1 semana</w:t>
       </w:r>
       <w:r>
         <w:rPr>
-          <w:sz w:val="22"/>
-          <w:szCs w:val="22"/>
+          <w:rFonts w:ascii="Arial" w:hAnsi="Arial" w:cs="Arial"/>
+          <w:sz w:val="24"/>
+          <w:szCs w:val="24"/>
           <w:lang w:val="pt-BR"/>
         </w:rPr>
         <w:t>, após a data do recebimento.</w:t>
@@ -4049,17 +4235,19 @@
       <w:pPr>
         <w:ind w:left="720"/>
         <w:rPr>
+          <w:rFonts w:ascii="Arial" w:hAnsi="Arial" w:cs="Arial"/>
           <w:b/>
           <w:bCs/>
-          <w:sz w:val="22"/>
-          <w:szCs w:val="22"/>
-          <w:lang w:val="pt-BR"/>
-        </w:rPr>
-      </w:pPr>
-      <w:r>
-        <w:rPr>
-          <w:sz w:val="22"/>
-          <w:szCs w:val="22"/>
+          <w:sz w:val="24"/>
+          <w:szCs w:val="24"/>
+          <w:lang w:val="pt-BR"/>
+        </w:rPr>
+      </w:pPr>
+      <w:r>
+        <w:rPr>
+          <w:rFonts w:ascii="Arial" w:hAnsi="Arial" w:cs="Arial"/>
+          <w:sz w:val="24"/>
+          <w:szCs w:val="24"/>
           <w:lang w:val="pt-BR"/>
         </w:rPr>
         <w:t xml:space="preserve">Após o vendedor confirmar o recebimento deve ser realizado a retirado do livro do estoque </w:t>
@@ -4067,10 +4255,11 @@
       <w:proofErr w:type="gramStart"/>
       <w:r>
         <w:rPr>
+          <w:rFonts w:ascii="Arial" w:hAnsi="Arial" w:cs="Arial"/>
           <w:b/>
           <w:bCs/>
-          <w:sz w:val="22"/>
-          <w:szCs w:val="22"/>
+          <w:sz w:val="24"/>
+          <w:szCs w:val="24"/>
           <w:lang w:val="pt-BR"/>
         </w:rPr>
         <w:t>RN[</w:t>
@@ -4078,10 +4267,11 @@
       <w:proofErr w:type="gramEnd"/>
       <w:r>
         <w:rPr>
+          <w:rFonts w:ascii="Arial" w:hAnsi="Arial" w:cs="Arial"/>
           <w:b/>
           <w:bCs/>
-          <w:sz w:val="22"/>
-          <w:szCs w:val="22"/>
+          <w:sz w:val="24"/>
+          <w:szCs w:val="24"/>
           <w:lang w:val="pt-BR"/>
         </w:rPr>
         <w:t>2.2.2].</w:t>
@@ -4091,10 +4281,11 @@
       <w:pPr>
         <w:ind w:left="720"/>
         <w:rPr>
+          <w:rFonts w:ascii="Arial" w:hAnsi="Arial" w:cs="Arial"/>
           <w:b/>
           <w:bCs/>
-          <w:sz w:val="22"/>
-          <w:szCs w:val="22"/>
+          <w:sz w:val="24"/>
+          <w:szCs w:val="24"/>
           <w:lang w:val="pt-BR"/>
         </w:rPr>
       </w:pPr>
@@ -4103,20 +4294,22 @@
       <w:pPr>
         <w:ind w:left="720"/>
         <w:rPr>
+          <w:rFonts w:ascii="Arial" w:hAnsi="Arial" w:cs="Arial"/>
           <w:b/>
           <w:bCs/>
-          <w:sz w:val="22"/>
-          <w:szCs w:val="22"/>
+          <w:sz w:val="24"/>
+          <w:szCs w:val="24"/>
           <w:lang w:val="pt-BR"/>
         </w:rPr>
       </w:pPr>
       <w:proofErr w:type="gramStart"/>
       <w:r>
         <w:rPr>
+          <w:rFonts w:ascii="Arial" w:hAnsi="Arial" w:cs="Arial"/>
           <w:b/>
           <w:bCs/>
-          <w:sz w:val="22"/>
-          <w:szCs w:val="22"/>
+          <w:sz w:val="24"/>
+          <w:szCs w:val="24"/>
           <w:lang w:val="pt-BR"/>
         </w:rPr>
         <w:t>RN[</w:t>
@@ -4124,10 +4317,11 @@
       <w:proofErr w:type="gramEnd"/>
       <w:r>
         <w:rPr>
+          <w:rFonts w:ascii="Arial" w:hAnsi="Arial" w:cs="Arial"/>
           <w:b/>
           <w:bCs/>
-          <w:sz w:val="22"/>
-          <w:szCs w:val="22"/>
+          <w:sz w:val="24"/>
+          <w:szCs w:val="24"/>
           <w:lang w:val="pt-BR"/>
         </w:rPr>
         <w:t>2.3.4] Relatório</w:t>
@@ -4137,16 +4331,18 @@
       <w:pPr>
         <w:ind w:left="720"/>
         <w:rPr>
-          <w:sz w:val="22"/>
-          <w:szCs w:val="22"/>
+          <w:rFonts w:ascii="Arial" w:hAnsi="Arial" w:cs="Arial"/>
+          <w:sz w:val="24"/>
+          <w:szCs w:val="24"/>
           <w:lang w:val="pt-BR"/>
         </w:rPr>
       </w:pPr>
       <w:proofErr w:type="gramStart"/>
       <w:r>
         <w:rPr>
-          <w:sz w:val="22"/>
-          <w:szCs w:val="22"/>
+          <w:rFonts w:ascii="Arial" w:hAnsi="Arial" w:cs="Arial"/>
+          <w:sz w:val="24"/>
+          <w:szCs w:val="24"/>
           <w:lang w:val="pt-BR"/>
         </w:rPr>
         <w:t>Toda  venda</w:t>
@@ -4154,50 +4350,56 @@
       <w:proofErr w:type="gramEnd"/>
       <w:r>
         <w:rPr>
-          <w:sz w:val="22"/>
-          <w:szCs w:val="22"/>
+          <w:rFonts w:ascii="Arial" w:hAnsi="Arial" w:cs="Arial"/>
+          <w:sz w:val="24"/>
+          <w:szCs w:val="24"/>
           <w:lang w:val="pt-BR"/>
         </w:rPr>
         <w:t xml:space="preserve"> realizada é anotada e guardada, os dados essenciais para o relatório são: dados preenchidos no </w:t>
       </w:r>
       <w:r>
         <w:rPr>
+          <w:rFonts w:ascii="Arial" w:hAnsi="Arial" w:cs="Arial"/>
           <w:b/>
           <w:bCs/>
-          <w:sz w:val="22"/>
-          <w:szCs w:val="22"/>
+          <w:sz w:val="24"/>
+          <w:szCs w:val="24"/>
           <w:lang w:val="pt-BR"/>
         </w:rPr>
         <w:t xml:space="preserve">RN[2.3.3] </w:t>
       </w:r>
       <w:r>
         <w:rPr>
-          <w:sz w:val="22"/>
-          <w:szCs w:val="22"/>
+          <w:rFonts w:ascii="Arial" w:hAnsi="Arial" w:cs="Arial"/>
+          <w:sz w:val="24"/>
+          <w:szCs w:val="24"/>
           <w:lang w:val="pt-BR"/>
         </w:rPr>
         <w:t>data do pagamento, data do envio, data de confirmação d</w:t>
       </w:r>
       <w:r>
         <w:rPr>
-          <w:sz w:val="22"/>
-          <w:szCs w:val="22"/>
+          <w:rFonts w:ascii="Arial" w:hAnsi="Arial" w:cs="Arial"/>
+          <w:sz w:val="24"/>
+          <w:szCs w:val="24"/>
           <w:lang w:val="pt-BR"/>
         </w:rPr>
         <w:t>e entrega do</w:t>
       </w:r>
       <w:r>
         <w:rPr>
-          <w:sz w:val="22"/>
-          <w:szCs w:val="22"/>
+          <w:rFonts w:ascii="Arial" w:hAnsi="Arial" w:cs="Arial"/>
+          <w:sz w:val="24"/>
+          <w:szCs w:val="24"/>
           <w:lang w:val="pt-BR"/>
         </w:rPr>
         <w:t xml:space="preserve"> pacote</w:t>
       </w:r>
       <w:r>
         <w:rPr>
-          <w:sz w:val="22"/>
-          <w:szCs w:val="22"/>
+          <w:rFonts w:ascii="Arial" w:hAnsi="Arial" w:cs="Arial"/>
+          <w:sz w:val="24"/>
+          <w:szCs w:val="24"/>
           <w:lang w:val="pt-BR"/>
         </w:rPr>
         <w:t>.</w:t>
@@ -4207,24 +4409,27 @@
       <w:pPr>
         <w:ind w:left="720"/>
         <w:rPr>
-          <w:sz w:val="22"/>
-          <w:szCs w:val="22"/>
-          <w:lang w:val="pt-BR"/>
-        </w:rPr>
-      </w:pPr>
-    </w:p>
-    <w:p>
-      <w:pPr>
-        <w:rPr>
-          <w:sz w:val="22"/>
-          <w:szCs w:val="22"/>
-          <w:lang w:val="pt-BR"/>
-        </w:rPr>
-      </w:pPr>
-      <w:r>
-        <w:rPr>
-          <w:sz w:val="22"/>
-          <w:szCs w:val="22"/>
+          <w:rFonts w:ascii="Arial" w:hAnsi="Arial" w:cs="Arial"/>
+          <w:sz w:val="24"/>
+          <w:szCs w:val="24"/>
+          <w:lang w:val="pt-BR"/>
+        </w:rPr>
+      </w:pPr>
+    </w:p>
+    <w:p>
+      <w:pPr>
+        <w:rPr>
+          <w:rFonts w:ascii="Arial" w:hAnsi="Arial" w:cs="Arial"/>
+          <w:sz w:val="24"/>
+          <w:szCs w:val="24"/>
+          <w:lang w:val="pt-BR"/>
+        </w:rPr>
+      </w:pPr>
+      <w:r>
+        <w:rPr>
+          <w:rFonts w:ascii="Arial" w:hAnsi="Arial" w:cs="Arial"/>
+          <w:sz w:val="24"/>
+          <w:szCs w:val="24"/>
           <w:lang w:val="pt-BR"/>
         </w:rPr>
         <w:tab/>
@@ -4235,16 +4440,18 @@
         <w:pStyle w:val="Ttulo2"/>
         <w:widowControl/>
         <w:rPr>
-          <w:sz w:val="22"/>
-          <w:szCs w:val="22"/>
+          <w:rFonts w:cs="Arial"/>
+          <w:sz w:val="24"/>
+          <w:szCs w:val="24"/>
           <w:lang w:val="pt-BR"/>
         </w:rPr>
       </w:pPr>
       <w:bookmarkStart w:id="19" w:name="_Toc73282315"/>
       <w:r>
         <w:rPr>
-          <w:sz w:val="22"/>
-          <w:szCs w:val="22"/>
+          <w:rFonts w:cs="Arial"/>
+          <w:sz w:val="24"/>
+          <w:szCs w:val="24"/>
           <w:lang w:val="pt-BR"/>
         </w:rPr>
         <w:t>Cadastro de clientes</w:t>
@@ -4255,20 +4462,22 @@
       <w:pPr>
         <w:ind w:left="720"/>
         <w:rPr>
+          <w:rFonts w:ascii="Arial" w:hAnsi="Arial" w:cs="Arial"/>
           <w:b/>
           <w:bCs/>
-          <w:sz w:val="22"/>
-          <w:szCs w:val="22"/>
+          <w:sz w:val="24"/>
+          <w:szCs w:val="24"/>
           <w:lang w:val="pt-BR"/>
         </w:rPr>
       </w:pPr>
       <w:proofErr w:type="gramStart"/>
       <w:r>
         <w:rPr>
+          <w:rFonts w:ascii="Arial" w:hAnsi="Arial" w:cs="Arial"/>
           <w:b/>
           <w:bCs/>
-          <w:sz w:val="22"/>
-          <w:szCs w:val="22"/>
+          <w:sz w:val="24"/>
+          <w:szCs w:val="24"/>
           <w:lang w:val="pt-BR"/>
         </w:rPr>
         <w:t>RN[</w:t>
@@ -4276,10 +4485,11 @@
       <w:proofErr w:type="gramEnd"/>
       <w:r>
         <w:rPr>
+          <w:rFonts w:ascii="Arial" w:hAnsi="Arial" w:cs="Arial"/>
           <w:b/>
           <w:bCs/>
-          <w:sz w:val="22"/>
-          <w:szCs w:val="22"/>
+          <w:sz w:val="24"/>
+          <w:szCs w:val="24"/>
           <w:lang w:val="pt-BR"/>
         </w:rPr>
         <w:t>2.4.1]Dados para cadastro</w:t>
@@ -4289,71 +4499,80 @@
       <w:pPr>
         <w:ind w:left="720"/>
         <w:rPr>
-          <w:sz w:val="22"/>
-          <w:szCs w:val="22"/>
-          <w:lang w:val="pt-BR"/>
-        </w:rPr>
-      </w:pPr>
-      <w:r>
-        <w:rPr>
-          <w:sz w:val="22"/>
-          <w:szCs w:val="22"/>
+          <w:rFonts w:ascii="Arial" w:hAnsi="Arial" w:cs="Arial"/>
+          <w:sz w:val="24"/>
+          <w:szCs w:val="24"/>
+          <w:lang w:val="pt-BR"/>
+        </w:rPr>
+      </w:pPr>
+      <w:r>
+        <w:rPr>
+          <w:rFonts w:ascii="Arial" w:hAnsi="Arial" w:cs="Arial"/>
+          <w:sz w:val="24"/>
+          <w:szCs w:val="24"/>
           <w:lang w:val="pt-BR"/>
         </w:rPr>
         <w:t>O</w:t>
       </w:r>
       <w:r>
         <w:rPr>
-          <w:sz w:val="22"/>
-          <w:szCs w:val="22"/>
+          <w:rFonts w:ascii="Arial" w:hAnsi="Arial" w:cs="Arial"/>
+          <w:sz w:val="24"/>
+          <w:szCs w:val="24"/>
           <w:lang w:val="pt-BR"/>
         </w:rPr>
         <w:t xml:space="preserve"> cliente </w:t>
       </w:r>
       <w:r>
         <w:rPr>
-          <w:sz w:val="22"/>
-          <w:szCs w:val="22"/>
+          <w:rFonts w:ascii="Arial" w:hAnsi="Arial" w:cs="Arial"/>
+          <w:sz w:val="24"/>
+          <w:szCs w:val="24"/>
           <w:lang w:val="pt-BR"/>
         </w:rPr>
         <w:t>é</w:t>
       </w:r>
       <w:r>
         <w:rPr>
-          <w:sz w:val="22"/>
-          <w:szCs w:val="22"/>
+          <w:rFonts w:ascii="Arial" w:hAnsi="Arial" w:cs="Arial"/>
+          <w:sz w:val="24"/>
+          <w:szCs w:val="24"/>
           <w:lang w:val="pt-BR"/>
         </w:rPr>
         <w:t xml:space="preserve"> cadastra</w:t>
       </w:r>
       <w:r>
         <w:rPr>
-          <w:sz w:val="22"/>
-          <w:szCs w:val="22"/>
+          <w:rFonts w:ascii="Arial" w:hAnsi="Arial" w:cs="Arial"/>
+          <w:sz w:val="24"/>
+          <w:szCs w:val="24"/>
           <w:lang w:val="pt-BR"/>
         </w:rPr>
         <w:t>do</w:t>
       </w:r>
       <w:r>
         <w:rPr>
-          <w:sz w:val="22"/>
-          <w:szCs w:val="22"/>
+          <w:rFonts w:ascii="Arial" w:hAnsi="Arial" w:cs="Arial"/>
+          <w:sz w:val="24"/>
+          <w:szCs w:val="24"/>
           <w:lang w:val="pt-BR"/>
         </w:rPr>
         <w:t xml:space="preserve"> na loja </w:t>
       </w:r>
       <w:r>
         <w:rPr>
-          <w:sz w:val="22"/>
-          <w:szCs w:val="22"/>
+          <w:rFonts w:ascii="Arial" w:hAnsi="Arial" w:cs="Arial"/>
+          <w:sz w:val="24"/>
+          <w:szCs w:val="24"/>
           <w:lang w:val="pt-BR"/>
         </w:rPr>
         <w:t>com os dados,</w:t>
       </w:r>
       <w:r>
         <w:rPr>
-          <w:sz w:val="22"/>
-          <w:szCs w:val="22"/>
+          <w:rFonts w:ascii="Arial" w:hAnsi="Arial" w:cs="Arial"/>
+          <w:sz w:val="24"/>
+          <w:szCs w:val="24"/>
           <w:lang w:val="pt-BR"/>
         </w:rPr>
         <w:t xml:space="preserve"> CPF, estado, cidade, bairro, rua, n° da casa, telefone e e-mail.</w:t>
@@ -4361,10 +4580,33 @@
     </w:p>
     <w:p>
       <w:pPr>
+        <w:ind w:left="720"/>
+        <w:rPr>
+          <w:rFonts w:ascii="Arial" w:hAnsi="Arial" w:cs="Arial"/>
+          <w:sz w:val="24"/>
+          <w:szCs w:val="24"/>
+          <w:lang w:val="pt-BR"/>
+        </w:rPr>
+      </w:pPr>
+    </w:p>
+    <w:p>
+      <w:pPr>
+        <w:ind w:left="720"/>
+        <w:rPr>
+          <w:rFonts w:ascii="Arial" w:hAnsi="Arial" w:cs="Arial"/>
+          <w:sz w:val="24"/>
+          <w:szCs w:val="24"/>
+          <w:lang w:val="pt-BR"/>
+        </w:rPr>
+      </w:pPr>
+    </w:p>
+    <w:p>
+      <w:pPr>
         <w:pStyle w:val="InfoBlue"/>
         <w:rPr>
-          <w:sz w:val="22"/>
-          <w:szCs w:val="22"/>
+          <w:rFonts w:ascii="Arial" w:hAnsi="Arial" w:cs="Arial"/>
+          <w:sz w:val="24"/>
+          <w:szCs w:val="24"/>
           <w:lang w:val="pt-BR"/>
         </w:rPr>
       </w:pPr>

</xml_diff>